<commit_message>
a small webpack demo
</commit_message>
<xml_diff>
--- a/Docs/JavaScript AM.docx
+++ b/Docs/JavaScript AM.docx
@@ -2,7 +2,263 @@
 <file path=word/document.xml><?xml version="1.0" encoding="utf-8"?>
 <w:document xmlns:ve="http://schemas.openxmlformats.org/markup-compatibility/2006" xmlns:o="urn:schemas-microsoft-com:office:office" xmlns:r="http://schemas.openxmlformats.org/officeDocument/2006/relationships" xmlns:m="http://schemas.openxmlformats.org/officeDocument/2006/math" xmlns:v="urn:schemas-microsoft-com:vml" xmlns:wp="http://schemas.openxmlformats.org/drawingml/2006/wordprocessingDrawing" xmlns:w10="urn:schemas-microsoft-com:office:word" xmlns:w="http://schemas.openxmlformats.org/wordprocessingml/2006/main" xmlns:wne="http://schemas.microsoft.com/office/word/2006/wordml">
   <w:body>
+    <w:p>
+      <w:pPr>
+        <w:pStyle w:val="Sisllysluettelonotsikko"/>
+      </w:pPr>
+    </w:p>
+    <w:sdt>
+      <w:sdtPr>
+        <w:id w:val="172645678"/>
+        <w:docPartObj>
+          <w:docPartGallery w:val="Table of Contents"/>
+          <w:docPartUnique/>
+        </w:docPartObj>
+      </w:sdtPr>
+      <w:sdtEndPr>
+        <w:rPr>
+          <w:rFonts w:asciiTheme="minorHAnsi" w:eastAsiaTheme="minorHAnsi" w:hAnsiTheme="minorHAnsi" w:cstheme="minorBidi"/>
+          <w:b w:val="0"/>
+          <w:bCs w:val="0"/>
+          <w:color w:val="auto"/>
+          <w:sz w:val="22"/>
+          <w:szCs w:val="22"/>
+        </w:rPr>
+      </w:sdtEndPr>
+      <w:sdtContent>
+        <w:p>
+          <w:pPr>
+            <w:pStyle w:val="Sisllysluettelonotsikko"/>
+          </w:pPr>
+          <w:r>
+            <w:t>Sisältö</w:t>
+          </w:r>
+        </w:p>
+        <w:p>
+          <w:pPr>
+            <w:pStyle w:val="Sisluet1"/>
+            <w:tabs>
+              <w:tab w:val="right" w:leader="dot" w:pos="9628"/>
+            </w:tabs>
+            <w:rPr>
+              <w:noProof/>
+            </w:rPr>
+          </w:pPr>
+          <w:r>
+            <w:fldChar w:fldCharType="begin"/>
+          </w:r>
+          <w:r>
+            <w:instrText xml:space="preserve"> TOC \o "1-3" \h \z \u </w:instrText>
+          </w:r>
+          <w:r>
+            <w:fldChar w:fldCharType="separate"/>
+          </w:r>
+          <w:hyperlink w:anchor="_Toc533357218" w:history="1">
+            <w:r>
+              <w:rPr>
+                <w:rStyle w:val="Hyperlinkki"/>
+                <w:noProof/>
+                <w:lang w:val="en-US"/>
+              </w:rPr>
+              <w:t>Lesson 71:</w:t>
+            </w:r>
+            <w:r>
+              <w:rPr>
+                <w:noProof/>
+                <w:webHidden/>
+              </w:rPr>
+              <w:tab/>
+            </w:r>
+            <w:r>
+              <w:rPr>
+                <w:noProof/>
+                <w:webHidden/>
+              </w:rPr>
+              <w:fldChar w:fldCharType="begin"/>
+            </w:r>
+            <w:r>
+              <w:rPr>
+                <w:noProof/>
+                <w:webHidden/>
+              </w:rPr>
+              <w:instrText xml:space="preserve"> PAGEREF _Toc533357218 \h </w:instrText>
+            </w:r>
+            <w:r>
+              <w:rPr>
+                <w:noProof/>
+                <w:webHidden/>
+              </w:rPr>
+            </w:r>
+            <w:r>
+              <w:rPr>
+                <w:noProof/>
+                <w:webHidden/>
+              </w:rPr>
+              <w:fldChar w:fldCharType="separate"/>
+            </w:r>
+            <w:r>
+              <w:rPr>
+                <w:noProof/>
+                <w:webHidden/>
+              </w:rPr>
+              <w:t>2</w:t>
+            </w:r>
+            <w:r>
+              <w:rPr>
+                <w:noProof/>
+                <w:webHidden/>
+              </w:rPr>
+              <w:fldChar w:fldCharType="end"/>
+            </w:r>
+          </w:hyperlink>
+        </w:p>
+        <w:p>
+          <w:pPr>
+            <w:pStyle w:val="Sisluet1"/>
+            <w:tabs>
+              <w:tab w:val="right" w:leader="dot" w:pos="9628"/>
+            </w:tabs>
+            <w:rPr>
+              <w:noProof/>
+            </w:rPr>
+          </w:pPr>
+          <w:hyperlink w:anchor="_Toc533357219" w:history="1">
+            <w:r>
+              <w:rPr>
+                <w:rStyle w:val="Hyperlinkki"/>
+                <w:noProof/>
+                <w:lang w:val="en-US"/>
+              </w:rPr>
+              <w:t>Babel boilerplate</w:t>
+            </w:r>
+            <w:r>
+              <w:rPr>
+                <w:noProof/>
+                <w:webHidden/>
+              </w:rPr>
+              <w:tab/>
+            </w:r>
+            <w:r>
+              <w:rPr>
+                <w:noProof/>
+                <w:webHidden/>
+              </w:rPr>
+              <w:fldChar w:fldCharType="begin"/>
+            </w:r>
+            <w:r>
+              <w:rPr>
+                <w:noProof/>
+                <w:webHidden/>
+              </w:rPr>
+              <w:instrText xml:space="preserve"> PAGEREF _Toc533357219 \h </w:instrText>
+            </w:r>
+            <w:r>
+              <w:rPr>
+                <w:noProof/>
+                <w:webHidden/>
+              </w:rPr>
+            </w:r>
+            <w:r>
+              <w:rPr>
+                <w:noProof/>
+                <w:webHidden/>
+              </w:rPr>
+              <w:fldChar w:fldCharType="separate"/>
+            </w:r>
+            <w:r>
+              <w:rPr>
+                <w:noProof/>
+                <w:webHidden/>
+              </w:rPr>
+              <w:t>6</w:t>
+            </w:r>
+            <w:r>
+              <w:rPr>
+                <w:noProof/>
+                <w:webHidden/>
+              </w:rPr>
+              <w:fldChar w:fldCharType="end"/>
+            </w:r>
+          </w:hyperlink>
+        </w:p>
+        <w:p>
+          <w:pPr>
+            <w:pStyle w:val="Sisluet1"/>
+            <w:tabs>
+              <w:tab w:val="right" w:leader="dot" w:pos="9628"/>
+            </w:tabs>
+            <w:rPr>
+              <w:noProof/>
+            </w:rPr>
+          </w:pPr>
+          <w:hyperlink w:anchor="_Toc533357220" w:history="1">
+            <w:r>
+              <w:rPr>
+                <w:rStyle w:val="Hyperlinkki"/>
+                <w:noProof/>
+                <w:lang w:val="en-US"/>
+              </w:rPr>
+              <w:t>Webpack  Lesson 133</w:t>
+            </w:r>
+            <w:r>
+              <w:rPr>
+                <w:noProof/>
+                <w:webHidden/>
+              </w:rPr>
+              <w:tab/>
+            </w:r>
+            <w:r>
+              <w:rPr>
+                <w:noProof/>
+                <w:webHidden/>
+              </w:rPr>
+              <w:fldChar w:fldCharType="begin"/>
+            </w:r>
+            <w:r>
+              <w:rPr>
+                <w:noProof/>
+                <w:webHidden/>
+              </w:rPr>
+              <w:instrText xml:space="preserve"> PAGEREF _Toc533357220 \h </w:instrText>
+            </w:r>
+            <w:r>
+              <w:rPr>
+                <w:noProof/>
+                <w:webHidden/>
+              </w:rPr>
+            </w:r>
+            <w:r>
+              <w:rPr>
+                <w:noProof/>
+                <w:webHidden/>
+              </w:rPr>
+              <w:fldChar w:fldCharType="separate"/>
+            </w:r>
+            <w:r>
+              <w:rPr>
+                <w:noProof/>
+                <w:webHidden/>
+              </w:rPr>
+              <w:t>7</w:t>
+            </w:r>
+            <w:r>
+              <w:rPr>
+                <w:noProof/>
+                <w:webHidden/>
+              </w:rPr>
+              <w:fldChar w:fldCharType="end"/>
+            </w:r>
+          </w:hyperlink>
+        </w:p>
+        <w:p>
+          <w:r>
+            <w:fldChar w:fldCharType="end"/>
+          </w:r>
+        </w:p>
+      </w:sdtContent>
+    </w:sdt>
     <w:p/>
+    <w:p/>
     <w:p>
       <w:pPr>
         <w:rPr>
@@ -19,21 +275,7 @@
         <w:rPr>
           <w:lang w:val="en-US"/>
         </w:rPr>
-        <w:t xml:space="preserve">   (</w:t>
-      </w:r>
-      <w:proofErr w:type="spellStart"/>
-      <w:r>
-        <w:rPr>
-          <w:lang w:val="en-US"/>
-        </w:rPr>
-        <w:t>juurihakemistossa</w:t>
-      </w:r>
-      <w:proofErr w:type="spellEnd"/>
-      <w:r>
-        <w:rPr>
-          <w:lang w:val="en-US"/>
-        </w:rPr>
-        <w:t>)</w:t>
+        <w:t xml:space="preserve">   (juurihakemistossa)</w:t>
       </w:r>
     </w:p>
     <w:p>
@@ -54,6 +296,7 @@
           <w:noProof/>
           <w:lang w:eastAsia="fi-FI"/>
         </w:rPr>
+        <w:lastRenderedPageBreak/>
         <w:drawing>
           <wp:inline distT="0" distB="0" distL="0" distR="0">
             <wp:extent cx="6120130" cy="6043088"/>
@@ -72,7 +315,7 @@
                     </pic:cNvPicPr>
                   </pic:nvPicPr>
                   <pic:blipFill>
-                    <a:blip r:embed="rId6" cstate="print"/>
+                    <a:blip r:embed="rId8" cstate="print"/>
                     <a:srcRect/>
                     <a:stretch>
                       <a:fillRect/>
@@ -110,44 +353,31 @@
     </w:p>
     <w:p>
       <w:pPr>
-        <w:rPr>
-          <w:lang w:val="en-US"/>
-        </w:rPr>
-      </w:pPr>
+        <w:pStyle w:val="Otsikko1"/>
+        <w:rPr>
+          <w:lang w:val="en-US"/>
+        </w:rPr>
+      </w:pPr>
+      <w:bookmarkStart w:id="0" w:name="_Toc533357218"/>
       <w:r>
         <w:rPr>
           <w:lang w:val="en-US"/>
         </w:rPr>
         <w:t>Lesson 71:</w:t>
       </w:r>
-    </w:p>
-    <w:p>
-      <w:pPr>
-        <w:rPr>
-          <w:lang w:val="en-US"/>
-        </w:rPr>
-      </w:pPr>
-      <w:proofErr w:type="spellStart"/>
-      <w:proofErr w:type="gramStart"/>
-      <w:r>
-        <w:rPr>
-          <w:lang w:val="en-US"/>
-        </w:rPr>
-        <w:t>location.assign</w:t>
-      </w:r>
-      <w:proofErr w:type="spellEnd"/>
-      <w:r>
-        <w:rPr>
-          <w:lang w:val="en-US"/>
-        </w:rPr>
-        <w:t>(</w:t>
-      </w:r>
-      <w:proofErr w:type="gramEnd"/>
-      <w:r>
-        <w:rPr>
-          <w:lang w:val="en-US"/>
-        </w:rPr>
-        <w:t>'/edit.html')</w:t>
+      <w:bookmarkEnd w:id="0"/>
+    </w:p>
+    <w:p>
+      <w:pPr>
+        <w:rPr>
+          <w:lang w:val="en-US"/>
+        </w:rPr>
+      </w:pPr>
+      <w:r>
+        <w:rPr>
+          <w:lang w:val="en-US"/>
+        </w:rPr>
+        <w:t>location.assign('/edit.html')</w:t>
       </w:r>
       <w:r>
         <w:rPr>
@@ -186,7 +416,7 @@
                     </pic:cNvPicPr>
                   </pic:nvPicPr>
                   <pic:blipFill>
-                    <a:blip r:embed="rId7" cstate="print"/>
+                    <a:blip r:embed="rId9" cstate="print"/>
                     <a:srcRect/>
                     <a:stretch>
                       <a:fillRect/>
@@ -228,71 +458,37 @@
           <w:lang w:val="en-US"/>
         </w:rPr>
       </w:pPr>
-      <w:proofErr w:type="spellStart"/>
       <w:r>
         <w:rPr>
           <w:lang w:val="en-US"/>
         </w:rPr>
         <w:t>location.hash</w:t>
       </w:r>
-      <w:proofErr w:type="spellEnd"/>
-    </w:p>
-    <w:p>
-      <w:pPr>
-        <w:rPr>
-          <w:lang w:val="en-US"/>
-        </w:rPr>
-      </w:pPr>
-      <w:proofErr w:type="spellStart"/>
-      <w:proofErr w:type="gramStart"/>
-      <w:r>
-        <w:rPr>
-          <w:lang w:val="en-US"/>
-        </w:rPr>
-        <w:t>location.hash.substring</w:t>
-      </w:r>
-      <w:proofErr w:type="spellEnd"/>
-      <w:r>
-        <w:rPr>
-          <w:lang w:val="en-US"/>
-        </w:rPr>
-        <w:t>(</w:t>
-      </w:r>
-      <w:proofErr w:type="gramEnd"/>
-      <w:r>
-        <w:rPr>
-          <w:lang w:val="en-US"/>
-        </w:rPr>
-        <w:t>1)</w:t>
-      </w:r>
-    </w:p>
-    <w:p>
-      <w:pPr>
-        <w:rPr>
-          <w:lang w:val="en-US"/>
-        </w:rPr>
-      </w:pPr>
-      <w:proofErr w:type="spellStart"/>
-      <w:proofErr w:type="gramStart"/>
-      <w:r>
-        <w:rPr>
-          <w:lang w:val="en-US"/>
-        </w:rPr>
-        <w:t>location.hash.substring</w:t>
-      </w:r>
-      <w:proofErr w:type="spellEnd"/>
-      <w:r>
-        <w:rPr>
-          <w:lang w:val="en-US"/>
-        </w:rPr>
-        <w:t>(</w:t>
-      </w:r>
-      <w:proofErr w:type="gramEnd"/>
-      <w:r>
-        <w:rPr>
-          <w:lang w:val="en-US"/>
-        </w:rPr>
-        <w:t>1, 4)</w:t>
+    </w:p>
+    <w:p>
+      <w:pPr>
+        <w:rPr>
+          <w:lang w:val="en-US"/>
+        </w:rPr>
+      </w:pPr>
+      <w:r>
+        <w:rPr>
+          <w:lang w:val="en-US"/>
+        </w:rPr>
+        <w:t>location.hash.substring(1)</w:t>
+      </w:r>
+    </w:p>
+    <w:p>
+      <w:pPr>
+        <w:rPr>
+          <w:lang w:val="en-US"/>
+        </w:rPr>
+      </w:pPr>
+      <w:r>
+        <w:rPr>
+          <w:lang w:val="en-US"/>
+        </w:rPr>
+        <w:t>location.hash.substring(1, 4)</w:t>
       </w:r>
     </w:p>
     <w:p>
@@ -324,7 +520,7 @@
                     </pic:cNvPicPr>
                   </pic:nvPicPr>
                   <pic:blipFill>
-                    <a:blip r:embed="rId8" cstate="print"/>
+                    <a:blip r:embed="rId10" cstate="print"/>
                     <a:srcRect/>
                     <a:stretch>
                       <a:fillRect/>
@@ -403,7 +599,7 @@
                     </pic:cNvPicPr>
                   </pic:nvPicPr>
                   <pic:blipFill>
-                    <a:blip r:embed="rId9" cstate="print"/>
+                    <a:blip r:embed="rId11" cstate="print"/>
                     <a:srcRect/>
                     <a:stretch>
                       <a:fillRect/>
@@ -469,7 +665,7 @@
                     </pic:cNvPicPr>
                   </pic:nvPicPr>
                   <pic:blipFill>
-                    <a:blip r:embed="rId10" cstate="print"/>
+                    <a:blip r:embed="rId12" cstate="print"/>
                     <a:srcRect/>
                     <a:stretch>
                       <a:fillRect/>
@@ -518,7 +714,7 @@
           <w:lang w:val="en-US"/>
         </w:rPr>
       </w:pPr>
-      <w:hyperlink r:id="rId11" w:history="1">
+      <w:hyperlink r:id="rId13" w:history="1">
         <w:r>
           <w:rPr>
             <w:rStyle w:val="Hyperlinkki"/>
@@ -555,7 +751,7 @@
           <w:lang w:val="en-US"/>
         </w:rPr>
       </w:pPr>
-      <w:hyperlink r:id="rId12" w:history="1">
+      <w:hyperlink r:id="rId14" w:history="1">
         <w:r>
           <w:rPr>
             <w:rStyle w:val="Hyperlinkki"/>
@@ -601,7 +797,7 @@
                     </pic:cNvPicPr>
                   </pic:nvPicPr>
                   <pic:blipFill>
-                    <a:blip r:embed="rId13" cstate="print"/>
+                    <a:blip r:embed="rId15" cstate="print"/>
                     <a:srcRect/>
                     <a:stretch>
                       <a:fillRect/>
@@ -636,7 +832,7 @@
           <w:lang w:val="en-US"/>
         </w:rPr>
       </w:pPr>
-      <w:hyperlink r:id="rId14" w:history="1">
+      <w:hyperlink r:id="rId16" w:history="1">
         <w:r>
           <w:rPr>
             <w:rStyle w:val="Hyperlinkki"/>
@@ -682,7 +878,7 @@
                     </pic:cNvPicPr>
                   </pic:nvPicPr>
                   <pic:blipFill>
-                    <a:blip r:embed="rId15" cstate="print"/>
+                    <a:blip r:embed="rId17" cstate="print"/>
                     <a:srcRect/>
                     <a:stretch>
                       <a:fillRect/>
@@ -717,20 +913,14 @@
           <w:lang w:val="en-US"/>
         </w:rPr>
       </w:pPr>
-      <w:r>
-        <w:rPr>
-          <w:lang w:val="en-US"/>
-        </w:rPr>
-        <w:br w:type="page"/>
-      </w:r>
-    </w:p>
-    <w:p>
-      <w:pPr>
-        <w:rPr>
-          <w:lang w:val="en-US"/>
-        </w:rPr>
-      </w:pPr>
-      <w:hyperlink r:id="rId16" w:history="1">
+    </w:p>
+    <w:p>
+      <w:pPr>
+        <w:rPr>
+          <w:lang w:val="en-US"/>
+        </w:rPr>
+      </w:pPr>
+      <w:hyperlink r:id="rId18" w:history="1">
         <w:r>
           <w:rPr>
             <w:rStyle w:val="Hyperlinkki"/>
@@ -747,8 +937,669 @@
         </w:rPr>
       </w:pPr>
     </w:p>
+    <w:p>
+      <w:pPr>
+        <w:pStyle w:val="Otsikko1"/>
+        <w:rPr>
+          <w:lang w:val="en-US"/>
+        </w:rPr>
+      </w:pPr>
+      <w:bookmarkStart w:id="1" w:name="_Toc533357219"/>
+      <w:r>
+        <w:rPr>
+          <w:lang w:val="en-US"/>
+        </w:rPr>
+        <w:lastRenderedPageBreak/>
+        <w:t>Babel boilerplate</w:t>
+      </w:r>
+      <w:bookmarkEnd w:id="1"/>
+    </w:p>
+    <w:p>
+      <w:pPr>
+        <w:rPr>
+          <w:lang w:val="en-US"/>
+        </w:rPr>
+      </w:pPr>
+      <w:r>
+        <w:rPr>
+          <w:lang w:val="en-US"/>
+        </w:rPr>
+        <w:t xml:space="preserve">npm  install </w:t>
+      </w:r>
+      <w:hyperlink r:id="rId19" w:history="1">
+        <w:r>
+          <w:rPr>
+            <w:rStyle w:val="Hyperlinkki"/>
+            <w:lang w:val="en-US"/>
+          </w:rPr>
+          <w:t>babel@6.23.0</w:t>
+        </w:r>
+      </w:hyperlink>
+      <w:r>
+        <w:rPr>
+          <w:lang w:val="en-US"/>
+        </w:rPr>
+        <w:t xml:space="preserve">  –g</w:t>
+      </w:r>
+    </w:p>
+    <w:p>
+      <w:pPr>
+        <w:rPr>
+          <w:lang w:val="en-US"/>
+        </w:rPr>
+      </w:pPr>
+      <w:r>
+        <w:rPr>
+          <w:lang w:val="en-US"/>
+        </w:rPr>
+        <w:t>babel input.js -o output.js</w:t>
+      </w:r>
+    </w:p>
+    <w:p>
+      <w:pPr>
+        <w:rPr>
+          <w:lang w:val="en-US"/>
+        </w:rPr>
+      </w:pPr>
+      <w:r>
+        <w:rPr>
+          <w:lang w:val="en-US"/>
+        </w:rPr>
+        <w:t>C:\Users\lauri\JavaScript_AM\boilerplate&gt; npm init</w:t>
+      </w:r>
+      <w:r>
+        <w:rPr>
+          <w:lang w:val="en-US"/>
+        </w:rPr>
+        <w:tab/>
+        <w:t>(with default values)   [locally]</w:t>
+      </w:r>
+    </w:p>
+    <w:p>
+      <w:pPr>
+        <w:rPr>
+          <w:lang w:val="en-US"/>
+        </w:rPr>
+      </w:pPr>
+    </w:p>
+    <w:p>
+      <w:pPr>
+        <w:rPr>
+          <w:lang w:val="en-US"/>
+        </w:rPr>
+      </w:pPr>
+      <w:r>
+        <w:rPr>
+          <w:lang w:val="en-US"/>
+        </w:rPr>
+        <w:t xml:space="preserve">C:\Users\lauri\JavaScript_AM\boilerplate&gt; npm install </w:t>
+      </w:r>
+      <w:hyperlink r:id="rId20" w:history="1">
+        <w:r>
+          <w:rPr>
+            <w:rStyle w:val="Hyperlinkki"/>
+            <w:lang w:val="en-US"/>
+          </w:rPr>
+          <w:t>babel-preset-env@1.6.1</w:t>
+        </w:r>
+      </w:hyperlink>
+      <w:r>
+        <w:rPr>
+          <w:lang w:val="en-US"/>
+        </w:rPr>
+        <w:t xml:space="preserve">  </w:t>
+      </w:r>
+      <w:r>
+        <w:rPr>
+          <w:lang w:val="en-US"/>
+        </w:rPr>
+        <w:tab/>
+        <w:t>[locally]</w:t>
+      </w:r>
+    </w:p>
+    <w:p>
+      <w:pPr>
+        <w:rPr>
+          <w:lang w:val="en-US"/>
+        </w:rPr>
+      </w:pPr>
+      <w:r>
+        <w:rPr>
+          <w:lang w:val="en-US"/>
+        </w:rPr>
+        <w:t>babel input.js -o output.js</w:t>
+      </w:r>
+      <w:r>
+        <w:rPr>
+          <w:lang w:val="en-US"/>
+        </w:rPr>
+        <w:t xml:space="preserve"> –presets env</w:t>
+      </w:r>
+    </w:p>
+    <w:p>
+      <w:pPr>
+        <w:rPr>
+          <w:lang w:val="en-US"/>
+        </w:rPr>
+      </w:pPr>
+    </w:p>
+    <w:p>
+      <w:pPr>
+        <w:rPr>
+          <w:lang w:val="en-US"/>
+        </w:rPr>
+      </w:pPr>
+      <w:r>
+        <w:rPr>
+          <w:lang w:val="en-US"/>
+        </w:rPr>
+        <w:t xml:space="preserve">install node modules back -&gt; npm install </w:t>
+      </w:r>
+      <w:r>
+        <w:rPr>
+          <w:lang w:val="en-US"/>
+        </w:rPr>
+        <w:tab/>
+        <w:t>(looks package.json)</w:t>
+      </w:r>
+    </w:p>
+    <w:p>
+      <w:pPr>
+        <w:rPr>
+          <w:lang w:val="en-US"/>
+        </w:rPr>
+      </w:pPr>
+    </w:p>
+    <w:p>
+      <w:pPr>
+        <w:rPr>
+          <w:lang w:val="en-US"/>
+        </w:rPr>
+      </w:pPr>
+      <w:r>
+        <w:rPr>
+          <w:lang w:val="en-US"/>
+        </w:rPr>
+        <w:t xml:space="preserve">new directory structure -&gt; </w:t>
+      </w:r>
+    </w:p>
+    <w:p>
+      <w:pPr>
+        <w:rPr>
+          <w:lang w:val="en-US"/>
+        </w:rPr>
+      </w:pPr>
+    </w:p>
+    <w:p>
+      <w:pPr>
+        <w:rPr>
+          <w:lang w:val="en-US"/>
+        </w:rPr>
+      </w:pPr>
+      <w:r>
+        <w:rPr>
+          <w:lang w:val="en-US"/>
+        </w:rPr>
+        <w:t>C:\Users\lauri\JavaScript_AM\boilerplate&gt; babel src/index.js -o public/scripts/bundle.js --presets env</w:t>
+      </w:r>
+    </w:p>
+    <w:p>
+      <w:pPr>
+        <w:rPr>
+          <w:lang w:val="en-US"/>
+        </w:rPr>
+      </w:pPr>
+      <w:r>
+        <w:rPr>
+          <w:lang w:val="en-US"/>
+        </w:rPr>
+        <w:t>=   npm run build  (from package.json)</w:t>
+      </w:r>
+    </w:p>
+    <w:p>
+      <w:pPr>
+        <w:rPr>
+          <w:lang w:val="en-US"/>
+        </w:rPr>
+      </w:pPr>
+    </w:p>
+    <w:p>
+      <w:pPr>
+        <w:rPr>
+          <w:lang w:val="en-US"/>
+        </w:rPr>
+      </w:pPr>
+      <w:r>
+        <w:rPr>
+          <w:lang w:val="en-US"/>
+        </w:rPr>
+        <w:t>poista globaalit asennukset</w:t>
+      </w:r>
+    </w:p>
+    <w:p>
+      <w:pPr>
+        <w:rPr>
+          <w:lang w:val="en-US"/>
+        </w:rPr>
+      </w:pPr>
+      <w:r>
+        <w:rPr>
+          <w:lang w:val="en-US"/>
+        </w:rPr>
+        <w:t>C:\Users\lauri\JavaScript_AM\boilerplate&gt;npm uninstall -g babel-cli live-server</w:t>
+      </w:r>
+    </w:p>
+    <w:p>
+      <w:r>
+        <w:t>asenna lokaalisti/ projektikohtaisesti</w:t>
+      </w:r>
+    </w:p>
+    <w:p>
+      <w:pPr>
+        <w:rPr>
+          <w:lang w:val="en-US"/>
+        </w:rPr>
+      </w:pPr>
+      <w:r>
+        <w:rPr>
+          <w:lang w:val="en-US"/>
+        </w:rPr>
+        <w:t xml:space="preserve">npm install </w:t>
+      </w:r>
+      <w:hyperlink r:id="rId21" w:history="1">
+        <w:r>
+          <w:rPr>
+            <w:rStyle w:val="Hyperlinkki"/>
+            <w:lang w:val="en-US"/>
+          </w:rPr>
+          <w:t>babel-cli@6.26.0</w:t>
+        </w:r>
+      </w:hyperlink>
+      <w:r>
+        <w:rPr>
+          <w:lang w:val="en-US"/>
+        </w:rPr>
+        <w:t xml:space="preserve"> </w:t>
+      </w:r>
+    </w:p>
+    <w:p>
+      <w:pPr>
+        <w:rPr>
+          <w:lang w:val="en-US"/>
+        </w:rPr>
+      </w:pPr>
+      <w:r>
+        <w:rPr>
+          <w:lang w:val="en-US"/>
+        </w:rPr>
+        <w:t xml:space="preserve">npm install </w:t>
+      </w:r>
+      <w:r>
+        <w:rPr>
+          <w:lang w:val="en-US"/>
+        </w:rPr>
+        <w:t>live-server1.2.0</w:t>
+      </w:r>
+    </w:p>
+    <w:p>
+      <w:pPr>
+        <w:pStyle w:val="Luettelokappale"/>
+        <w:numPr>
+          <w:ilvl w:val="0"/>
+          <w:numId w:val="2"/>
+        </w:numPr>
+        <w:rPr>
+          <w:lang w:val="en-US"/>
+        </w:rPr>
+      </w:pPr>
+      <w:r>
+        <w:rPr>
+          <w:lang w:val="en-US"/>
+        </w:rPr>
+        <w:t>npm run serve</w:t>
+      </w:r>
+      <w:r>
+        <w:rPr>
+          <w:lang w:val="en-US"/>
+        </w:rPr>
+        <w:t xml:space="preserve"> (locally from package.json)</w:t>
+      </w:r>
+    </w:p>
+    <w:p>
+      <w:pPr>
+        <w:rPr>
+          <w:lang w:val="en-US"/>
+        </w:rPr>
+      </w:pPr>
+    </w:p>
+    <w:p>
+      <w:pPr>
+        <w:rPr>
+          <w:lang w:val="en-US"/>
+        </w:rPr>
+      </w:pPr>
+      <w:r>
+        <w:rPr>
+          <w:lang w:val="en-US"/>
+        </w:rPr>
+        <w:br w:type="page"/>
+      </w:r>
+    </w:p>
+    <w:p>
+      <w:pPr>
+        <w:rPr>
+          <w:lang w:val="en-US"/>
+        </w:rPr>
+      </w:pPr>
+    </w:p>
+    <w:p>
+      <w:pPr>
+        <w:pStyle w:val="Otsikko1"/>
+        <w:rPr>
+          <w:lang w:val="en-US"/>
+        </w:rPr>
+      </w:pPr>
+      <w:bookmarkStart w:id="2" w:name="_Toc533357220"/>
+      <w:r>
+        <w:rPr>
+          <w:lang w:val="en-US"/>
+        </w:rPr>
+        <w:t>Webpack  Lesson 133</w:t>
+      </w:r>
+      <w:bookmarkEnd w:id="2"/>
+    </w:p>
+    <w:p>
+      <w:pPr>
+        <w:rPr>
+          <w:lang w:val="en-US"/>
+        </w:rPr>
+      </w:pPr>
+      <w:r>
+        <w:rPr>
+          <w:noProof/>
+          <w:lang w:eastAsia="fi-FI"/>
+        </w:rPr>
+        <w:drawing>
+          <wp:inline distT="0" distB="0" distL="0" distR="0">
+            <wp:extent cx="6120130" cy="5072875"/>
+            <wp:effectExtent l="19050" t="0" r="0" b="0"/>
+            <wp:docPr id="6" name="Kuva 1"/>
+            <wp:cNvGraphicFramePr>
+              <a:graphicFrameLocks xmlns:a="http://schemas.openxmlformats.org/drawingml/2006/main" noChangeAspect="1"/>
+            </wp:cNvGraphicFramePr>
+            <a:graphic xmlns:a="http://schemas.openxmlformats.org/drawingml/2006/main">
+              <a:graphicData uri="http://schemas.openxmlformats.org/drawingml/2006/picture">
+                <pic:pic xmlns:pic="http://schemas.openxmlformats.org/drawingml/2006/picture">
+                  <pic:nvPicPr>
+                    <pic:cNvPr id="0" name="Picture 1"/>
+                    <pic:cNvPicPr>
+                      <a:picLocks noChangeAspect="1" noChangeArrowheads="1"/>
+                    </pic:cNvPicPr>
+                  </pic:nvPicPr>
+                  <pic:blipFill>
+                    <a:blip r:embed="rId22" cstate="print"/>
+                    <a:srcRect/>
+                    <a:stretch>
+                      <a:fillRect/>
+                    </a:stretch>
+                  </pic:blipFill>
+                  <pic:spPr bwMode="auto">
+                    <a:xfrm>
+                      <a:off x="0" y="0"/>
+                      <a:ext cx="6120130" cy="5072875"/>
+                    </a:xfrm>
+                    <a:prstGeom prst="rect">
+                      <a:avLst/>
+                    </a:prstGeom>
+                    <a:noFill/>
+                    <a:ln w="9525">
+                      <a:noFill/>
+                      <a:miter lim="800000"/>
+                      <a:headEnd/>
+                      <a:tailEnd/>
+                    </a:ln>
+                  </pic:spPr>
+                </pic:pic>
+              </a:graphicData>
+            </a:graphic>
+          </wp:inline>
+        </w:drawing>
+      </w:r>
+    </w:p>
+    <w:p>
+      <w:pPr>
+        <w:rPr>
+          <w:lang w:val="en-US"/>
+        </w:rPr>
+      </w:pPr>
+      <w:r>
+        <w:rPr>
+          <w:noProof/>
+          <w:lang w:eastAsia="fi-FI"/>
+        </w:rPr>
+        <w:lastRenderedPageBreak/>
+        <w:drawing>
+          <wp:inline distT="0" distB="0" distL="0" distR="0">
+            <wp:extent cx="6120130" cy="3998495"/>
+            <wp:effectExtent l="19050" t="0" r="0" b="0"/>
+            <wp:docPr id="7" name="Kuva 4"/>
+            <wp:cNvGraphicFramePr>
+              <a:graphicFrameLocks xmlns:a="http://schemas.openxmlformats.org/drawingml/2006/main" noChangeAspect="1"/>
+            </wp:cNvGraphicFramePr>
+            <a:graphic xmlns:a="http://schemas.openxmlformats.org/drawingml/2006/main">
+              <a:graphicData uri="http://schemas.openxmlformats.org/drawingml/2006/picture">
+                <pic:pic xmlns:pic="http://schemas.openxmlformats.org/drawingml/2006/picture">
+                  <pic:nvPicPr>
+                    <pic:cNvPr id="0" name="Picture 4"/>
+                    <pic:cNvPicPr>
+                      <a:picLocks noChangeAspect="1" noChangeArrowheads="1"/>
+                    </pic:cNvPicPr>
+                  </pic:nvPicPr>
+                  <pic:blipFill>
+                    <a:blip r:embed="rId23" cstate="print"/>
+                    <a:srcRect/>
+                    <a:stretch>
+                      <a:fillRect/>
+                    </a:stretch>
+                  </pic:blipFill>
+                  <pic:spPr bwMode="auto">
+                    <a:xfrm>
+                      <a:off x="0" y="0"/>
+                      <a:ext cx="6120130" cy="3998495"/>
+                    </a:xfrm>
+                    <a:prstGeom prst="rect">
+                      <a:avLst/>
+                    </a:prstGeom>
+                    <a:noFill/>
+                    <a:ln w="9525">
+                      <a:noFill/>
+                      <a:miter lim="800000"/>
+                      <a:headEnd/>
+                      <a:tailEnd/>
+                    </a:ln>
+                  </pic:spPr>
+                </pic:pic>
+              </a:graphicData>
+            </a:graphic>
+          </wp:inline>
+        </w:drawing>
+      </w:r>
+    </w:p>
+    <w:p>
+      <w:pPr>
+        <w:rPr>
+          <w:lang w:val="en-US"/>
+        </w:rPr>
+      </w:pPr>
+      <w:r>
+        <w:rPr>
+          <w:noProof/>
+          <w:lang w:eastAsia="fi-FI"/>
+        </w:rPr>
+        <w:drawing>
+          <wp:inline distT="0" distB="0" distL="0" distR="0">
+            <wp:extent cx="6120130" cy="3903163"/>
+            <wp:effectExtent l="19050" t="0" r="0" b="0"/>
+            <wp:docPr id="8" name="Kuva 7"/>
+            <wp:cNvGraphicFramePr>
+              <a:graphicFrameLocks xmlns:a="http://schemas.openxmlformats.org/drawingml/2006/main" noChangeAspect="1"/>
+            </wp:cNvGraphicFramePr>
+            <a:graphic xmlns:a="http://schemas.openxmlformats.org/drawingml/2006/main">
+              <a:graphicData uri="http://schemas.openxmlformats.org/drawingml/2006/picture">
+                <pic:pic xmlns:pic="http://schemas.openxmlformats.org/drawingml/2006/picture">
+                  <pic:nvPicPr>
+                    <pic:cNvPr id="0" name="Picture 7"/>
+                    <pic:cNvPicPr>
+                      <a:picLocks noChangeAspect="1" noChangeArrowheads="1"/>
+                    </pic:cNvPicPr>
+                  </pic:nvPicPr>
+                  <pic:blipFill>
+                    <a:blip r:embed="rId24" cstate="print"/>
+                    <a:srcRect/>
+                    <a:stretch>
+                      <a:fillRect/>
+                    </a:stretch>
+                  </pic:blipFill>
+                  <pic:spPr bwMode="auto">
+                    <a:xfrm>
+                      <a:off x="0" y="0"/>
+                      <a:ext cx="6120130" cy="3903163"/>
+                    </a:xfrm>
+                    <a:prstGeom prst="rect">
+                      <a:avLst/>
+                    </a:prstGeom>
+                    <a:noFill/>
+                    <a:ln w="9525">
+                      <a:noFill/>
+                      <a:miter lim="800000"/>
+                      <a:headEnd/>
+                      <a:tailEnd/>
+                    </a:ln>
+                  </pic:spPr>
+                </pic:pic>
+              </a:graphicData>
+            </a:graphic>
+          </wp:inline>
+        </w:drawing>
+      </w:r>
+    </w:p>
+    <w:p>
+      <w:pPr>
+        <w:rPr>
+          <w:lang w:val="en-US"/>
+        </w:rPr>
+      </w:pPr>
+      <w:r>
+        <w:rPr>
+          <w:lang w:val="en-US"/>
+        </w:rPr>
+        <w:br w:type="page"/>
+      </w:r>
+    </w:p>
+    <w:p>
+      <w:pPr>
+        <w:rPr>
+          <w:lang w:val="en-US"/>
+        </w:rPr>
+      </w:pPr>
+      <w:r>
+        <w:rPr>
+          <w:noProof/>
+          <w:lang w:eastAsia="fi-FI"/>
+        </w:rPr>
+        <w:lastRenderedPageBreak/>
+        <w:drawing>
+          <wp:inline distT="0" distB="0" distL="0" distR="0">
+            <wp:extent cx="6120130" cy="3707397"/>
+            <wp:effectExtent l="19050" t="0" r="0" b="0"/>
+            <wp:docPr id="9" name="Kuva 10"/>
+            <wp:cNvGraphicFramePr>
+              <a:graphicFrameLocks xmlns:a="http://schemas.openxmlformats.org/drawingml/2006/main" noChangeAspect="1"/>
+            </wp:cNvGraphicFramePr>
+            <a:graphic xmlns:a="http://schemas.openxmlformats.org/drawingml/2006/main">
+              <a:graphicData uri="http://schemas.openxmlformats.org/drawingml/2006/picture">
+                <pic:pic xmlns:pic="http://schemas.openxmlformats.org/drawingml/2006/picture">
+                  <pic:nvPicPr>
+                    <pic:cNvPr id="0" name="Picture 10"/>
+                    <pic:cNvPicPr>
+                      <a:picLocks noChangeAspect="1" noChangeArrowheads="1"/>
+                    </pic:cNvPicPr>
+                  </pic:nvPicPr>
+                  <pic:blipFill>
+                    <a:blip r:embed="rId25" cstate="print"/>
+                    <a:srcRect/>
+                    <a:stretch>
+                      <a:fillRect/>
+                    </a:stretch>
+                  </pic:blipFill>
+                  <pic:spPr bwMode="auto">
+                    <a:xfrm>
+                      <a:off x="0" y="0"/>
+                      <a:ext cx="6120130" cy="3707397"/>
+                    </a:xfrm>
+                    <a:prstGeom prst="rect">
+                      <a:avLst/>
+                    </a:prstGeom>
+                    <a:noFill/>
+                    <a:ln w="9525">
+                      <a:noFill/>
+                      <a:miter lim="800000"/>
+                      <a:headEnd/>
+                      <a:tailEnd/>
+                    </a:ln>
+                  </pic:spPr>
+                </pic:pic>
+              </a:graphicData>
+            </a:graphic>
+          </wp:inline>
+        </w:drawing>
+      </w:r>
+    </w:p>
+    <w:p>
+      <w:pPr>
+        <w:pStyle w:val="Otsikko1"/>
+        <w:rPr>
+          <w:lang w:val="en-US"/>
+        </w:rPr>
+      </w:pPr>
+      <w:r>
+        <w:rPr>
+          <w:lang w:val="en-US"/>
+        </w:rPr>
+        <w:t>Lesson 134 installing webpack-cli</w:t>
+      </w:r>
+    </w:p>
+    <w:p>
+      <w:pPr>
+        <w:rPr>
+          <w:lang w:val="en-US"/>
+        </w:rPr>
+      </w:pPr>
+      <w:r>
+        <w:rPr>
+          <w:lang w:val="en-US"/>
+        </w:rPr>
+        <w:t xml:space="preserve">C:\Users\lauri\JavaScript_AM\boilerplate&gt;npm install webpack@4.5.0 </w:t>
+      </w:r>
+      <w:hyperlink r:id="rId26" w:history="1">
+        <w:r>
+          <w:rPr>
+            <w:rStyle w:val="Hyperlinkki"/>
+            <w:lang w:val="en-US"/>
+          </w:rPr>
+          <w:t>webpack-cli@2.0.14</w:t>
+        </w:r>
+      </w:hyperlink>
+    </w:p>
+    <w:p>
+      <w:pPr>
+        <w:rPr>
+          <w:lang w:val="en-US"/>
+        </w:rPr>
+      </w:pPr>
+    </w:p>
     <w:sectPr>
-      <w:headerReference w:type="default" r:id="rId17"/>
+      <w:headerReference w:type="default" r:id="rId27"/>
       <w:pgSz w:w="11906" w:h="16838"/>
       <w:pgMar w:top="1417" w:right="1134" w:bottom="1417" w:left="1134" w:header="708" w:footer="708" w:gutter="0"/>
       <w:cols w:space="708"/>
@@ -815,15 +1666,7 @@
       <w:pStyle w:val="Yltunniste"/>
     </w:pPr>
     <w:r>
-      <w:t xml:space="preserve">JavaScript A. </w:t>
-    </w:r>
-    <w:proofErr w:type="spellStart"/>
-    <w:r>
-      <w:t>Mead</w:t>
-    </w:r>
-    <w:proofErr w:type="spellEnd"/>
-    <w:r>
-      <w:t xml:space="preserve"> </w:t>
+      <w:t xml:space="preserve">JavaScript A. Mead </w:t>
     </w:r>
     <w:r>
       <w:tab/>
@@ -831,6 +1674,508 @@
     </w:r>
   </w:p>
 </w:hdr>
+</file>
+
+<file path=word/numbering.xml><?xml version="1.0" encoding="utf-8"?>
+<w:numbering xmlns:ve="http://schemas.openxmlformats.org/markup-compatibility/2006" xmlns:o="urn:schemas-microsoft-com:office:office" xmlns:r="http://schemas.openxmlformats.org/officeDocument/2006/relationships" xmlns:m="http://schemas.openxmlformats.org/officeDocument/2006/math" xmlns:v="urn:schemas-microsoft-com:vml" xmlns:wp="http://schemas.openxmlformats.org/drawingml/2006/wordprocessingDrawing" xmlns:w10="urn:schemas-microsoft-com:office:word" xmlns:w="http://schemas.openxmlformats.org/wordprocessingml/2006/main" xmlns:wne="http://schemas.microsoft.com/office/word/2006/wordml">
+  <w:abstractNum w:abstractNumId="0">
+    <w:nsid w:val="20B9212F"/>
+    <w:multiLevelType w:val="hybridMultilevel"/>
+    <w:tmpl w:val="6ACED98C"/>
+    <w:lvl w:ilvl="0" w:tplc="040B000F">
+      <w:start w:val="1"/>
+      <w:numFmt w:val="decimal"/>
+      <w:lvlText w:val="%1."/>
+      <w:lvlJc w:val="left"/>
+      <w:pPr>
+        <w:ind w:left="720" w:hanging="360"/>
+      </w:pPr>
+    </w:lvl>
+    <w:lvl w:ilvl="1" w:tplc="040B0019" w:tentative="1">
+      <w:start w:val="1"/>
+      <w:numFmt w:val="lowerLetter"/>
+      <w:lvlText w:val="%2."/>
+      <w:lvlJc w:val="left"/>
+      <w:pPr>
+        <w:ind w:left="1440" w:hanging="360"/>
+      </w:pPr>
+    </w:lvl>
+    <w:lvl w:ilvl="2" w:tplc="040B001B" w:tentative="1">
+      <w:start w:val="1"/>
+      <w:numFmt w:val="lowerRoman"/>
+      <w:lvlText w:val="%3."/>
+      <w:lvlJc w:val="right"/>
+      <w:pPr>
+        <w:ind w:left="2160" w:hanging="180"/>
+      </w:pPr>
+    </w:lvl>
+    <w:lvl w:ilvl="3" w:tplc="040B000F" w:tentative="1">
+      <w:start w:val="1"/>
+      <w:numFmt w:val="decimal"/>
+      <w:lvlText w:val="%4."/>
+      <w:lvlJc w:val="left"/>
+      <w:pPr>
+        <w:ind w:left="2880" w:hanging="360"/>
+      </w:pPr>
+    </w:lvl>
+    <w:lvl w:ilvl="4" w:tplc="040B0019" w:tentative="1">
+      <w:start w:val="1"/>
+      <w:numFmt w:val="lowerLetter"/>
+      <w:lvlText w:val="%5."/>
+      <w:lvlJc w:val="left"/>
+      <w:pPr>
+        <w:ind w:left="3600" w:hanging="360"/>
+      </w:pPr>
+    </w:lvl>
+    <w:lvl w:ilvl="5" w:tplc="040B001B" w:tentative="1">
+      <w:start w:val="1"/>
+      <w:numFmt w:val="lowerRoman"/>
+      <w:lvlText w:val="%6."/>
+      <w:lvlJc w:val="right"/>
+      <w:pPr>
+        <w:ind w:left="4320" w:hanging="180"/>
+      </w:pPr>
+    </w:lvl>
+    <w:lvl w:ilvl="6" w:tplc="040B000F" w:tentative="1">
+      <w:start w:val="1"/>
+      <w:numFmt w:val="decimal"/>
+      <w:lvlText w:val="%7."/>
+      <w:lvlJc w:val="left"/>
+      <w:pPr>
+        <w:ind w:left="5040" w:hanging="360"/>
+      </w:pPr>
+    </w:lvl>
+    <w:lvl w:ilvl="7" w:tplc="040B0019" w:tentative="1">
+      <w:start w:val="1"/>
+      <w:numFmt w:val="lowerLetter"/>
+      <w:lvlText w:val="%8."/>
+      <w:lvlJc w:val="left"/>
+      <w:pPr>
+        <w:ind w:left="5760" w:hanging="360"/>
+      </w:pPr>
+    </w:lvl>
+    <w:lvl w:ilvl="8" w:tplc="040B001B" w:tentative="1">
+      <w:start w:val="1"/>
+      <w:numFmt w:val="lowerRoman"/>
+      <w:lvlText w:val="%9."/>
+      <w:lvlJc w:val="right"/>
+      <w:pPr>
+        <w:ind w:left="6480" w:hanging="180"/>
+      </w:pPr>
+    </w:lvl>
+  </w:abstractNum>
+  <w:abstractNum w:abstractNumId="1">
+    <w:nsid w:val="3E9806DC"/>
+    <w:multiLevelType w:val="hybridMultilevel"/>
+    <w:tmpl w:val="1EA292C0"/>
+    <w:lvl w:ilvl="0" w:tplc="2408CDC8">
+      <w:numFmt w:val="bullet"/>
+      <w:lvlText w:val=""/>
+      <w:lvlJc w:val="left"/>
+      <w:pPr>
+        <w:ind w:left="720" w:hanging="360"/>
+      </w:pPr>
+      <w:rPr>
+        <w:rFonts w:ascii="Wingdings" w:eastAsiaTheme="minorHAnsi" w:hAnsi="Wingdings" w:cstheme="minorBidi" w:hint="default"/>
+      </w:rPr>
+    </w:lvl>
+    <w:lvl w:ilvl="1" w:tplc="040B0003" w:tentative="1">
+      <w:start w:val="1"/>
+      <w:numFmt w:val="bullet"/>
+      <w:lvlText w:val="o"/>
+      <w:lvlJc w:val="left"/>
+      <w:pPr>
+        <w:ind w:left="1440" w:hanging="360"/>
+      </w:pPr>
+      <w:rPr>
+        <w:rFonts w:ascii="Courier New" w:hAnsi="Courier New" w:cs="Courier New" w:hint="default"/>
+      </w:rPr>
+    </w:lvl>
+    <w:lvl w:ilvl="2" w:tplc="040B0005" w:tentative="1">
+      <w:start w:val="1"/>
+      <w:numFmt w:val="bullet"/>
+      <w:lvlText w:val=""/>
+      <w:lvlJc w:val="left"/>
+      <w:pPr>
+        <w:ind w:left="2160" w:hanging="360"/>
+      </w:pPr>
+      <w:rPr>
+        <w:rFonts w:ascii="Wingdings" w:hAnsi="Wingdings" w:hint="default"/>
+      </w:rPr>
+    </w:lvl>
+    <w:lvl w:ilvl="3" w:tplc="040B0001" w:tentative="1">
+      <w:start w:val="1"/>
+      <w:numFmt w:val="bullet"/>
+      <w:lvlText w:val=""/>
+      <w:lvlJc w:val="left"/>
+      <w:pPr>
+        <w:ind w:left="2880" w:hanging="360"/>
+      </w:pPr>
+      <w:rPr>
+        <w:rFonts w:ascii="Symbol" w:hAnsi="Symbol" w:hint="default"/>
+      </w:rPr>
+    </w:lvl>
+    <w:lvl w:ilvl="4" w:tplc="040B0003" w:tentative="1">
+      <w:start w:val="1"/>
+      <w:numFmt w:val="bullet"/>
+      <w:lvlText w:val="o"/>
+      <w:lvlJc w:val="left"/>
+      <w:pPr>
+        <w:ind w:left="3600" w:hanging="360"/>
+      </w:pPr>
+      <w:rPr>
+        <w:rFonts w:ascii="Courier New" w:hAnsi="Courier New" w:cs="Courier New" w:hint="default"/>
+      </w:rPr>
+    </w:lvl>
+    <w:lvl w:ilvl="5" w:tplc="040B0005" w:tentative="1">
+      <w:start w:val="1"/>
+      <w:numFmt w:val="bullet"/>
+      <w:lvlText w:val=""/>
+      <w:lvlJc w:val="left"/>
+      <w:pPr>
+        <w:ind w:left="4320" w:hanging="360"/>
+      </w:pPr>
+      <w:rPr>
+        <w:rFonts w:ascii="Wingdings" w:hAnsi="Wingdings" w:hint="default"/>
+      </w:rPr>
+    </w:lvl>
+    <w:lvl w:ilvl="6" w:tplc="040B0001" w:tentative="1">
+      <w:start w:val="1"/>
+      <w:numFmt w:val="bullet"/>
+      <w:lvlText w:val=""/>
+      <w:lvlJc w:val="left"/>
+      <w:pPr>
+        <w:ind w:left="5040" w:hanging="360"/>
+      </w:pPr>
+      <w:rPr>
+        <w:rFonts w:ascii="Symbol" w:hAnsi="Symbol" w:hint="default"/>
+      </w:rPr>
+    </w:lvl>
+    <w:lvl w:ilvl="7" w:tplc="040B0003" w:tentative="1">
+      <w:start w:val="1"/>
+      <w:numFmt w:val="bullet"/>
+      <w:lvlText w:val="o"/>
+      <w:lvlJc w:val="left"/>
+      <w:pPr>
+        <w:ind w:left="5760" w:hanging="360"/>
+      </w:pPr>
+      <w:rPr>
+        <w:rFonts w:ascii="Courier New" w:hAnsi="Courier New" w:cs="Courier New" w:hint="default"/>
+      </w:rPr>
+    </w:lvl>
+    <w:lvl w:ilvl="8" w:tplc="040B0005" w:tentative="1">
+      <w:start w:val="1"/>
+      <w:numFmt w:val="bullet"/>
+      <w:lvlText w:val=""/>
+      <w:lvlJc w:val="left"/>
+      <w:pPr>
+        <w:ind w:left="6480" w:hanging="360"/>
+      </w:pPr>
+      <w:rPr>
+        <w:rFonts w:ascii="Wingdings" w:hAnsi="Wingdings" w:hint="default"/>
+      </w:rPr>
+    </w:lvl>
+  </w:abstractNum>
+  <w:abstractNum w:abstractNumId="2">
+    <w:nsid w:val="4E5E273E"/>
+    <w:multiLevelType w:val="hybridMultilevel"/>
+    <w:tmpl w:val="1916E6FE"/>
+    <w:lvl w:ilvl="0" w:tplc="5DC48880">
+      <w:numFmt w:val="bullet"/>
+      <w:lvlText w:val=""/>
+      <w:lvlJc w:val="left"/>
+      <w:pPr>
+        <w:ind w:left="720" w:hanging="360"/>
+      </w:pPr>
+      <w:rPr>
+        <w:rFonts w:ascii="Wingdings" w:eastAsiaTheme="minorHAnsi" w:hAnsi="Wingdings" w:cstheme="minorBidi" w:hint="default"/>
+      </w:rPr>
+    </w:lvl>
+    <w:lvl w:ilvl="1" w:tplc="040B0003" w:tentative="1">
+      <w:start w:val="1"/>
+      <w:numFmt w:val="bullet"/>
+      <w:lvlText w:val="o"/>
+      <w:lvlJc w:val="left"/>
+      <w:pPr>
+        <w:ind w:left="1440" w:hanging="360"/>
+      </w:pPr>
+      <w:rPr>
+        <w:rFonts w:ascii="Courier New" w:hAnsi="Courier New" w:cs="Courier New" w:hint="default"/>
+      </w:rPr>
+    </w:lvl>
+    <w:lvl w:ilvl="2" w:tplc="040B0005" w:tentative="1">
+      <w:start w:val="1"/>
+      <w:numFmt w:val="bullet"/>
+      <w:lvlText w:val=""/>
+      <w:lvlJc w:val="left"/>
+      <w:pPr>
+        <w:ind w:left="2160" w:hanging="360"/>
+      </w:pPr>
+      <w:rPr>
+        <w:rFonts w:ascii="Wingdings" w:hAnsi="Wingdings" w:hint="default"/>
+      </w:rPr>
+    </w:lvl>
+    <w:lvl w:ilvl="3" w:tplc="040B0001" w:tentative="1">
+      <w:start w:val="1"/>
+      <w:numFmt w:val="bullet"/>
+      <w:lvlText w:val=""/>
+      <w:lvlJc w:val="left"/>
+      <w:pPr>
+        <w:ind w:left="2880" w:hanging="360"/>
+      </w:pPr>
+      <w:rPr>
+        <w:rFonts w:ascii="Symbol" w:hAnsi="Symbol" w:hint="default"/>
+      </w:rPr>
+    </w:lvl>
+    <w:lvl w:ilvl="4" w:tplc="040B0003" w:tentative="1">
+      <w:start w:val="1"/>
+      <w:numFmt w:val="bullet"/>
+      <w:lvlText w:val="o"/>
+      <w:lvlJc w:val="left"/>
+      <w:pPr>
+        <w:ind w:left="3600" w:hanging="360"/>
+      </w:pPr>
+      <w:rPr>
+        <w:rFonts w:ascii="Courier New" w:hAnsi="Courier New" w:cs="Courier New" w:hint="default"/>
+      </w:rPr>
+    </w:lvl>
+    <w:lvl w:ilvl="5" w:tplc="040B0005" w:tentative="1">
+      <w:start w:val="1"/>
+      <w:numFmt w:val="bullet"/>
+      <w:lvlText w:val=""/>
+      <w:lvlJc w:val="left"/>
+      <w:pPr>
+        <w:ind w:left="4320" w:hanging="360"/>
+      </w:pPr>
+      <w:rPr>
+        <w:rFonts w:ascii="Wingdings" w:hAnsi="Wingdings" w:hint="default"/>
+      </w:rPr>
+    </w:lvl>
+    <w:lvl w:ilvl="6" w:tplc="040B0001" w:tentative="1">
+      <w:start w:val="1"/>
+      <w:numFmt w:val="bullet"/>
+      <w:lvlText w:val=""/>
+      <w:lvlJc w:val="left"/>
+      <w:pPr>
+        <w:ind w:left="5040" w:hanging="360"/>
+      </w:pPr>
+      <w:rPr>
+        <w:rFonts w:ascii="Symbol" w:hAnsi="Symbol" w:hint="default"/>
+      </w:rPr>
+    </w:lvl>
+    <w:lvl w:ilvl="7" w:tplc="040B0003" w:tentative="1">
+      <w:start w:val="1"/>
+      <w:numFmt w:val="bullet"/>
+      <w:lvlText w:val="o"/>
+      <w:lvlJc w:val="left"/>
+      <w:pPr>
+        <w:ind w:left="5760" w:hanging="360"/>
+      </w:pPr>
+      <w:rPr>
+        <w:rFonts w:ascii="Courier New" w:hAnsi="Courier New" w:cs="Courier New" w:hint="default"/>
+      </w:rPr>
+    </w:lvl>
+    <w:lvl w:ilvl="8" w:tplc="040B0005" w:tentative="1">
+      <w:start w:val="1"/>
+      <w:numFmt w:val="bullet"/>
+      <w:lvlText w:val=""/>
+      <w:lvlJc w:val="left"/>
+      <w:pPr>
+        <w:ind w:left="6480" w:hanging="360"/>
+      </w:pPr>
+      <w:rPr>
+        <w:rFonts w:ascii="Wingdings" w:hAnsi="Wingdings" w:hint="default"/>
+      </w:rPr>
+    </w:lvl>
+  </w:abstractNum>
+  <w:abstractNum w:abstractNumId="3">
+    <w:nsid w:val="510B4F37"/>
+    <w:multiLevelType w:val="hybridMultilevel"/>
+    <w:tmpl w:val="912A9E8A"/>
+    <w:lvl w:ilvl="0" w:tplc="040B000F">
+      <w:start w:val="1"/>
+      <w:numFmt w:val="decimal"/>
+      <w:lvlText w:val="%1."/>
+      <w:lvlJc w:val="left"/>
+      <w:pPr>
+        <w:ind w:left="720" w:hanging="360"/>
+      </w:pPr>
+    </w:lvl>
+    <w:lvl w:ilvl="1" w:tplc="040B0019" w:tentative="1">
+      <w:start w:val="1"/>
+      <w:numFmt w:val="lowerLetter"/>
+      <w:lvlText w:val="%2."/>
+      <w:lvlJc w:val="left"/>
+      <w:pPr>
+        <w:ind w:left="1440" w:hanging="360"/>
+      </w:pPr>
+    </w:lvl>
+    <w:lvl w:ilvl="2" w:tplc="040B001B" w:tentative="1">
+      <w:start w:val="1"/>
+      <w:numFmt w:val="lowerRoman"/>
+      <w:lvlText w:val="%3."/>
+      <w:lvlJc w:val="right"/>
+      <w:pPr>
+        <w:ind w:left="2160" w:hanging="180"/>
+      </w:pPr>
+    </w:lvl>
+    <w:lvl w:ilvl="3" w:tplc="040B000F" w:tentative="1">
+      <w:start w:val="1"/>
+      <w:numFmt w:val="decimal"/>
+      <w:lvlText w:val="%4."/>
+      <w:lvlJc w:val="left"/>
+      <w:pPr>
+        <w:ind w:left="2880" w:hanging="360"/>
+      </w:pPr>
+    </w:lvl>
+    <w:lvl w:ilvl="4" w:tplc="040B0019" w:tentative="1">
+      <w:start w:val="1"/>
+      <w:numFmt w:val="lowerLetter"/>
+      <w:lvlText w:val="%5."/>
+      <w:lvlJc w:val="left"/>
+      <w:pPr>
+        <w:ind w:left="3600" w:hanging="360"/>
+      </w:pPr>
+    </w:lvl>
+    <w:lvl w:ilvl="5" w:tplc="040B001B" w:tentative="1">
+      <w:start w:val="1"/>
+      <w:numFmt w:val="lowerRoman"/>
+      <w:lvlText w:val="%6."/>
+      <w:lvlJc w:val="right"/>
+      <w:pPr>
+        <w:ind w:left="4320" w:hanging="180"/>
+      </w:pPr>
+    </w:lvl>
+    <w:lvl w:ilvl="6" w:tplc="040B000F" w:tentative="1">
+      <w:start w:val="1"/>
+      <w:numFmt w:val="decimal"/>
+      <w:lvlText w:val="%7."/>
+      <w:lvlJc w:val="left"/>
+      <w:pPr>
+        <w:ind w:left="5040" w:hanging="360"/>
+      </w:pPr>
+    </w:lvl>
+    <w:lvl w:ilvl="7" w:tplc="040B0019" w:tentative="1">
+      <w:start w:val="1"/>
+      <w:numFmt w:val="lowerLetter"/>
+      <w:lvlText w:val="%8."/>
+      <w:lvlJc w:val="left"/>
+      <w:pPr>
+        <w:ind w:left="5760" w:hanging="360"/>
+      </w:pPr>
+    </w:lvl>
+    <w:lvl w:ilvl="8" w:tplc="040B001B" w:tentative="1">
+      <w:start w:val="1"/>
+      <w:numFmt w:val="lowerRoman"/>
+      <w:lvlText w:val="%9."/>
+      <w:lvlJc w:val="right"/>
+      <w:pPr>
+        <w:ind w:left="6480" w:hanging="180"/>
+      </w:pPr>
+    </w:lvl>
+  </w:abstractNum>
+  <w:abstractNum w:abstractNumId="4">
+    <w:nsid w:val="65F52898"/>
+    <w:multiLevelType w:val="hybridMultilevel"/>
+    <w:tmpl w:val="06D8FF42"/>
+    <w:lvl w:ilvl="0" w:tplc="040B000F">
+      <w:start w:val="1"/>
+      <w:numFmt w:val="decimal"/>
+      <w:lvlText w:val="%1."/>
+      <w:lvlJc w:val="left"/>
+      <w:pPr>
+        <w:ind w:left="720" w:hanging="360"/>
+      </w:pPr>
+    </w:lvl>
+    <w:lvl w:ilvl="1" w:tplc="040B0019" w:tentative="1">
+      <w:start w:val="1"/>
+      <w:numFmt w:val="lowerLetter"/>
+      <w:lvlText w:val="%2."/>
+      <w:lvlJc w:val="left"/>
+      <w:pPr>
+        <w:ind w:left="1440" w:hanging="360"/>
+      </w:pPr>
+    </w:lvl>
+    <w:lvl w:ilvl="2" w:tplc="040B001B" w:tentative="1">
+      <w:start w:val="1"/>
+      <w:numFmt w:val="lowerRoman"/>
+      <w:lvlText w:val="%3."/>
+      <w:lvlJc w:val="right"/>
+      <w:pPr>
+        <w:ind w:left="2160" w:hanging="180"/>
+      </w:pPr>
+    </w:lvl>
+    <w:lvl w:ilvl="3" w:tplc="040B000F" w:tentative="1">
+      <w:start w:val="1"/>
+      <w:numFmt w:val="decimal"/>
+      <w:lvlText w:val="%4."/>
+      <w:lvlJc w:val="left"/>
+      <w:pPr>
+        <w:ind w:left="2880" w:hanging="360"/>
+      </w:pPr>
+    </w:lvl>
+    <w:lvl w:ilvl="4" w:tplc="040B0019" w:tentative="1">
+      <w:start w:val="1"/>
+      <w:numFmt w:val="lowerLetter"/>
+      <w:lvlText w:val="%5."/>
+      <w:lvlJc w:val="left"/>
+      <w:pPr>
+        <w:ind w:left="3600" w:hanging="360"/>
+      </w:pPr>
+    </w:lvl>
+    <w:lvl w:ilvl="5" w:tplc="040B001B" w:tentative="1">
+      <w:start w:val="1"/>
+      <w:numFmt w:val="lowerRoman"/>
+      <w:lvlText w:val="%6."/>
+      <w:lvlJc w:val="right"/>
+      <w:pPr>
+        <w:ind w:left="4320" w:hanging="180"/>
+      </w:pPr>
+    </w:lvl>
+    <w:lvl w:ilvl="6" w:tplc="040B000F" w:tentative="1">
+      <w:start w:val="1"/>
+      <w:numFmt w:val="decimal"/>
+      <w:lvlText w:val="%7."/>
+      <w:lvlJc w:val="left"/>
+      <w:pPr>
+        <w:ind w:left="5040" w:hanging="360"/>
+      </w:pPr>
+    </w:lvl>
+    <w:lvl w:ilvl="7" w:tplc="040B0019" w:tentative="1">
+      <w:start w:val="1"/>
+      <w:numFmt w:val="lowerLetter"/>
+      <w:lvlText w:val="%8."/>
+      <w:lvlJc w:val="left"/>
+      <w:pPr>
+        <w:ind w:left="5760" w:hanging="360"/>
+      </w:pPr>
+    </w:lvl>
+    <w:lvl w:ilvl="8" w:tplc="040B001B" w:tentative="1">
+      <w:start w:val="1"/>
+      <w:numFmt w:val="lowerRoman"/>
+      <w:lvlText w:val="%9."/>
+      <w:lvlJc w:val="right"/>
+      <w:pPr>
+        <w:ind w:left="6480" w:hanging="180"/>
+      </w:pPr>
+    </w:lvl>
+  </w:abstractNum>
+  <w:num w:numId="1">
+    <w:abstractNumId w:val="2"/>
+  </w:num>
+  <w:num w:numId="2">
+    <w:abstractNumId w:val="1"/>
+  </w:num>
+  <w:num w:numId="3">
+    <w:abstractNumId w:val="4"/>
+  </w:num>
+  <w:num w:numId="4">
+    <w:abstractNumId w:val="3"/>
+  </w:num>
+  <w:num w:numId="5">
+    <w:abstractNumId w:val="0"/>
+  </w:num>
+</w:numbering>
 </file>
 
 <file path=word/styles.xml><?xml version="1.0" encoding="utf-8"?>
@@ -994,6 +2339,29 @@
     <w:qFormat/>
     <w:rsid w:val="00F651C3"/>
   </w:style>
+  <w:style w:type="paragraph" w:styleId="Otsikko1">
+    <w:name w:val="heading 1"/>
+    <w:basedOn w:val="Normaali"/>
+    <w:next w:val="Normaali"/>
+    <w:link w:val="Otsikko1Char"/>
+    <w:uiPriority w:val="9"/>
+    <w:qFormat/>
+    <w:rsid w:val="00133116"/>
+    <w:pPr>
+      <w:keepNext/>
+      <w:keepLines/>
+      <w:spacing w:before="480" w:after="0"/>
+      <w:outlineLvl w:val="0"/>
+    </w:pPr>
+    <w:rPr>
+      <w:rFonts w:asciiTheme="majorHAnsi" w:eastAsiaTheme="majorEastAsia" w:hAnsiTheme="majorHAnsi" w:cstheme="majorBidi"/>
+      <w:b/>
+      <w:bCs/>
+      <w:color w:val="365F91" w:themeColor="accent1" w:themeShade="BF"/>
+      <w:sz w:val="28"/>
+      <w:szCs w:val="28"/>
+    </w:rPr>
+  </w:style>
   <w:style w:type="character" w:default="1" w:styleId="Kappaleenoletusfontti">
     <w:name w:val="Default Paragraph Font"/>
     <w:uiPriority w:val="1"/>
@@ -1110,6 +2478,57 @@
       <w:color w:val="0000FF" w:themeColor="hyperlink"/>
       <w:u w:val="single"/>
     </w:rPr>
+  </w:style>
+  <w:style w:type="paragraph" w:styleId="Luettelokappale">
+    <w:name w:val="List Paragraph"/>
+    <w:basedOn w:val="Normaali"/>
+    <w:uiPriority w:val="34"/>
+    <w:qFormat/>
+    <w:rsid w:val="00A65248"/>
+    <w:pPr>
+      <w:ind w:left="720"/>
+      <w:contextualSpacing/>
+    </w:pPr>
+  </w:style>
+  <w:style w:type="character" w:customStyle="1" w:styleId="Otsikko1Char">
+    <w:name w:val="Otsikko 1 Char"/>
+    <w:basedOn w:val="Kappaleenoletusfontti"/>
+    <w:link w:val="Otsikko1"/>
+    <w:uiPriority w:val="9"/>
+    <w:rsid w:val="00133116"/>
+    <w:rPr>
+      <w:rFonts w:asciiTheme="majorHAnsi" w:eastAsiaTheme="majorEastAsia" w:hAnsiTheme="majorHAnsi" w:cstheme="majorBidi"/>
+      <w:b/>
+      <w:bCs/>
+      <w:color w:val="365F91" w:themeColor="accent1" w:themeShade="BF"/>
+      <w:sz w:val="28"/>
+      <w:szCs w:val="28"/>
+    </w:rPr>
+  </w:style>
+  <w:style w:type="paragraph" w:styleId="Sisllysluettelonotsikko">
+    <w:name w:val="TOC Heading"/>
+    <w:basedOn w:val="Otsikko1"/>
+    <w:next w:val="Normaali"/>
+    <w:uiPriority w:val="39"/>
+    <w:semiHidden/>
+    <w:unhideWhenUsed/>
+    <w:qFormat/>
+    <w:rsid w:val="00133116"/>
+    <w:pPr>
+      <w:outlineLvl w:val="9"/>
+    </w:pPr>
+  </w:style>
+  <w:style w:type="paragraph" w:styleId="Sisluet1">
+    <w:name w:val="toc 1"/>
+    <w:basedOn w:val="Normaali"/>
+    <w:next w:val="Normaali"/>
+    <w:autoRedefine/>
+    <w:uiPriority w:val="39"/>
+    <w:unhideWhenUsed/>
+    <w:rsid w:val="00133116"/>
+    <w:pPr>
+      <w:spacing w:after="100"/>
+    </w:pPr>
   </w:style>
 </w:styles>
 </file>
@@ -1395,4 +2814,16 @@
   <a:objectDefaults/>
   <a:extraClrSchemeLst/>
 </a:theme>
+</file>
+
+<file path=customXml/item1.xml><?xml version="1.0" encoding="utf-8"?>
+<b:Sources xmlns:b="http://schemas.openxmlformats.org/officeDocument/2006/bibliography" xmlns="http://schemas.openxmlformats.org/officeDocument/2006/bibliography" SelectedStyle="\APA.XSL" StyleName="APA Fifth Edition"/>
+</file>
+
+<file path=customXml/itemProps1.xml><?xml version="1.0" encoding="utf-8"?>
+<ds:datastoreItem xmlns:ds="http://schemas.openxmlformats.org/officeDocument/2006/customXml" ds:itemID="{92DE677E-C4AC-407B-98CF-4DA68BE6695E}">
+  <ds:schemaRefs>
+    <ds:schemaRef ds:uri="http://schemas.openxmlformats.org/officeDocument/2006/bibliography"/>
+  </ds:schemaRefs>
+</ds:datastoreItem>
 </file>
</xml_diff>

<commit_message>
created a javascript boilerplate
</commit_message>
<xml_diff>
--- a/Docs/JavaScript AM.docx
+++ b/Docs/JavaScript AM.docx
@@ -41,7 +41,9 @@
               <w:tab w:val="right" w:leader="dot" w:pos="9628"/>
             </w:tabs>
             <w:rPr>
+              <w:rFonts w:eastAsiaTheme="minorEastAsia"/>
               <w:noProof/>
+              <w:lang w:eastAsia="fi-FI"/>
             </w:rPr>
           </w:pPr>
           <w:r>
@@ -53,7 +55,7 @@
           <w:r>
             <w:fldChar w:fldCharType="separate"/>
           </w:r>
-          <w:hyperlink w:anchor="_Toc533357218" w:history="1">
+          <w:hyperlink w:anchor="_Toc533357932" w:history="1">
             <w:r>
               <w:rPr>
                 <w:rStyle w:val="Hyperlinkki"/>
@@ -81,7 +83,7 @@
                 <w:noProof/>
                 <w:webHidden/>
               </w:rPr>
-              <w:instrText xml:space="preserve"> PAGEREF _Toc533357218 \h </w:instrText>
+              <w:instrText xml:space="preserve"> PAGEREF _Toc533357932 \h </w:instrText>
             </w:r>
             <w:r>
               <w:rPr>
@@ -119,10 +121,12 @@
               <w:tab w:val="right" w:leader="dot" w:pos="9628"/>
             </w:tabs>
             <w:rPr>
+              <w:rFonts w:eastAsiaTheme="minorEastAsia"/>
               <w:noProof/>
+              <w:lang w:eastAsia="fi-FI"/>
             </w:rPr>
           </w:pPr>
-          <w:hyperlink w:anchor="_Toc533357219" w:history="1">
+          <w:hyperlink w:anchor="_Toc533357933" w:history="1">
             <w:r>
               <w:rPr>
                 <w:rStyle w:val="Hyperlinkki"/>
@@ -150,7 +154,7 @@
                 <w:noProof/>
                 <w:webHidden/>
               </w:rPr>
-              <w:instrText xml:space="preserve"> PAGEREF _Toc533357219 \h </w:instrText>
+              <w:instrText xml:space="preserve"> PAGEREF _Toc533357933 \h </w:instrText>
             </w:r>
             <w:r>
               <w:rPr>
@@ -188,10 +192,12 @@
               <w:tab w:val="right" w:leader="dot" w:pos="9628"/>
             </w:tabs>
             <w:rPr>
+              <w:rFonts w:eastAsiaTheme="minorEastAsia"/>
               <w:noProof/>
+              <w:lang w:eastAsia="fi-FI"/>
             </w:rPr>
           </w:pPr>
-          <w:hyperlink w:anchor="_Toc533357220" w:history="1">
+          <w:hyperlink w:anchor="_Toc533357934" w:history="1">
             <w:r>
               <w:rPr>
                 <w:rStyle w:val="Hyperlinkki"/>
@@ -219,7 +225,7 @@
                 <w:noProof/>
                 <w:webHidden/>
               </w:rPr>
-              <w:instrText xml:space="preserve"> PAGEREF _Toc533357220 \h </w:instrText>
+              <w:instrText xml:space="preserve"> PAGEREF _Toc533357934 \h </w:instrText>
             </w:r>
             <w:r>
               <w:rPr>
@@ -251,6 +257,77 @@
           </w:hyperlink>
         </w:p>
         <w:p>
+          <w:pPr>
+            <w:pStyle w:val="Sisluet1"/>
+            <w:tabs>
+              <w:tab w:val="right" w:leader="dot" w:pos="9628"/>
+            </w:tabs>
+            <w:rPr>
+              <w:rFonts w:eastAsiaTheme="minorEastAsia"/>
+              <w:noProof/>
+              <w:lang w:eastAsia="fi-FI"/>
+            </w:rPr>
+          </w:pPr>
+          <w:hyperlink w:anchor="_Toc533357935" w:history="1">
+            <w:r>
+              <w:rPr>
+                <w:rStyle w:val="Hyperlinkki"/>
+                <w:noProof/>
+                <w:lang w:val="en-US"/>
+              </w:rPr>
+              <w:t>Lesson 134 installing webpack-cli</w:t>
+            </w:r>
+            <w:r>
+              <w:rPr>
+                <w:noProof/>
+                <w:webHidden/>
+              </w:rPr>
+              <w:tab/>
+            </w:r>
+            <w:r>
+              <w:rPr>
+                <w:noProof/>
+                <w:webHidden/>
+              </w:rPr>
+              <w:fldChar w:fldCharType="begin"/>
+            </w:r>
+            <w:r>
+              <w:rPr>
+                <w:noProof/>
+                <w:webHidden/>
+              </w:rPr>
+              <w:instrText xml:space="preserve"> PAGEREF _Toc533357935 \h </w:instrText>
+            </w:r>
+            <w:r>
+              <w:rPr>
+                <w:noProof/>
+                <w:webHidden/>
+              </w:rPr>
+            </w:r>
+            <w:r>
+              <w:rPr>
+                <w:noProof/>
+                <w:webHidden/>
+              </w:rPr>
+              <w:fldChar w:fldCharType="separate"/>
+            </w:r>
+            <w:r>
+              <w:rPr>
+                <w:noProof/>
+                <w:webHidden/>
+              </w:rPr>
+              <w:t>9</w:t>
+            </w:r>
+            <w:r>
+              <w:rPr>
+                <w:noProof/>
+                <w:webHidden/>
+              </w:rPr>
+              <w:fldChar w:fldCharType="end"/>
+            </w:r>
+          </w:hyperlink>
+        </w:p>
+        <w:p>
           <w:r>
             <w:fldChar w:fldCharType="end"/>
           </w:r>
@@ -275,7 +352,21 @@
         <w:rPr>
           <w:lang w:val="en-US"/>
         </w:rPr>
-        <w:t xml:space="preserve">   (juurihakemistossa)</w:t>
+        <w:t xml:space="preserve">   (</w:t>
+      </w:r>
+      <w:proofErr w:type="spellStart"/>
+      <w:r>
+        <w:rPr>
+          <w:lang w:val="en-US"/>
+        </w:rPr>
+        <w:t>juurihakemistossa</w:t>
+      </w:r>
+      <w:proofErr w:type="spellEnd"/>
+      <w:r>
+        <w:rPr>
+          <w:lang w:val="en-US"/>
+        </w:rPr>
+        <w:t>)</w:t>
       </w:r>
     </w:p>
     <w:p>
@@ -358,7 +449,7 @@
           <w:lang w:val="en-US"/>
         </w:rPr>
       </w:pPr>
-      <w:bookmarkStart w:id="0" w:name="_Toc533357218"/>
+      <w:bookmarkStart w:id="0" w:name="_Toc533357932"/>
       <w:r>
         <w:rPr>
           <w:lang w:val="en-US"/>
@@ -373,11 +464,27 @@
           <w:lang w:val="en-US"/>
         </w:rPr>
       </w:pPr>
-      <w:r>
-        <w:rPr>
-          <w:lang w:val="en-US"/>
-        </w:rPr>
-        <w:t>location.assign('/edit.html')</w:t>
+      <w:proofErr w:type="spellStart"/>
+      <w:proofErr w:type="gramStart"/>
+      <w:r>
+        <w:rPr>
+          <w:lang w:val="en-US"/>
+        </w:rPr>
+        <w:t>location.assign</w:t>
+      </w:r>
+      <w:proofErr w:type="spellEnd"/>
+      <w:r>
+        <w:rPr>
+          <w:lang w:val="en-US"/>
+        </w:rPr>
+        <w:t>(</w:t>
+      </w:r>
+      <w:proofErr w:type="gramEnd"/>
+      <w:r>
+        <w:rPr>
+          <w:lang w:val="en-US"/>
+        </w:rPr>
+        <w:t>'/edit.html')</w:t>
       </w:r>
       <w:r>
         <w:rPr>
@@ -458,37 +565,71 @@
           <w:lang w:val="en-US"/>
         </w:rPr>
       </w:pPr>
+      <w:proofErr w:type="spellStart"/>
       <w:r>
         <w:rPr>
           <w:lang w:val="en-US"/>
         </w:rPr>
         <w:t>location.hash</w:t>
       </w:r>
-    </w:p>
-    <w:p>
-      <w:pPr>
-        <w:rPr>
-          <w:lang w:val="en-US"/>
-        </w:rPr>
-      </w:pPr>
-      <w:r>
-        <w:rPr>
-          <w:lang w:val="en-US"/>
-        </w:rPr>
-        <w:t>location.hash.substring(1)</w:t>
-      </w:r>
-    </w:p>
-    <w:p>
-      <w:pPr>
-        <w:rPr>
-          <w:lang w:val="en-US"/>
-        </w:rPr>
-      </w:pPr>
-      <w:r>
-        <w:rPr>
-          <w:lang w:val="en-US"/>
-        </w:rPr>
-        <w:t>location.hash.substring(1, 4)</w:t>
+      <w:proofErr w:type="spellEnd"/>
+    </w:p>
+    <w:p>
+      <w:pPr>
+        <w:rPr>
+          <w:lang w:val="en-US"/>
+        </w:rPr>
+      </w:pPr>
+      <w:proofErr w:type="spellStart"/>
+      <w:proofErr w:type="gramStart"/>
+      <w:r>
+        <w:rPr>
+          <w:lang w:val="en-US"/>
+        </w:rPr>
+        <w:t>location.hash.substring</w:t>
+      </w:r>
+      <w:proofErr w:type="spellEnd"/>
+      <w:r>
+        <w:rPr>
+          <w:lang w:val="en-US"/>
+        </w:rPr>
+        <w:t>(</w:t>
+      </w:r>
+      <w:proofErr w:type="gramEnd"/>
+      <w:r>
+        <w:rPr>
+          <w:lang w:val="en-US"/>
+        </w:rPr>
+        <w:t>1)</w:t>
+      </w:r>
+    </w:p>
+    <w:p>
+      <w:pPr>
+        <w:rPr>
+          <w:lang w:val="en-US"/>
+        </w:rPr>
+      </w:pPr>
+      <w:proofErr w:type="spellStart"/>
+      <w:proofErr w:type="gramStart"/>
+      <w:r>
+        <w:rPr>
+          <w:lang w:val="en-US"/>
+        </w:rPr>
+        <w:t>location.hash.substring</w:t>
+      </w:r>
+      <w:proofErr w:type="spellEnd"/>
+      <w:r>
+        <w:rPr>
+          <w:lang w:val="en-US"/>
+        </w:rPr>
+        <w:t>(</w:t>
+      </w:r>
+      <w:proofErr w:type="gramEnd"/>
+      <w:r>
+        <w:rPr>
+          <w:lang w:val="en-US"/>
+        </w:rPr>
+        <w:t>1, 4)</w:t>
       </w:r>
     </w:p>
     <w:p>
@@ -944,7 +1085,7 @@
           <w:lang w:val="en-US"/>
         </w:rPr>
       </w:pPr>
-      <w:bookmarkStart w:id="1" w:name="_Toc533357219"/>
+      <w:bookmarkStart w:id="1" w:name="_Toc533357933"/>
       <w:r>
         <w:rPr>
           <w:lang w:val="en-US"/>
@@ -960,11 +1101,27 @@
           <w:lang w:val="en-US"/>
         </w:rPr>
       </w:pPr>
-      <w:r>
-        <w:rPr>
-          <w:lang w:val="en-US"/>
-        </w:rPr>
-        <w:t xml:space="preserve">npm  install </w:t>
+      <w:proofErr w:type="spellStart"/>
+      <w:proofErr w:type="gramStart"/>
+      <w:r>
+        <w:rPr>
+          <w:lang w:val="en-US"/>
+        </w:rPr>
+        <w:t>npm</w:t>
+      </w:r>
+      <w:proofErr w:type="spellEnd"/>
+      <w:r>
+        <w:rPr>
+          <w:lang w:val="en-US"/>
+        </w:rPr>
+        <w:t xml:space="preserve">  install</w:t>
+      </w:r>
+      <w:proofErr w:type="gramEnd"/>
+      <w:r>
+        <w:rPr>
+          <w:lang w:val="en-US"/>
+        </w:rPr>
+        <w:t xml:space="preserve"> </w:t>
       </w:r>
       <w:hyperlink r:id="rId19" w:history="1">
         <w:r>
@@ -988,24 +1145,48 @@
           <w:lang w:val="en-US"/>
         </w:rPr>
       </w:pPr>
-      <w:r>
-        <w:rPr>
-          <w:lang w:val="en-US"/>
-        </w:rPr>
-        <w:t>babel input.js -o output.js</w:t>
-      </w:r>
-    </w:p>
-    <w:p>
-      <w:pPr>
-        <w:rPr>
-          <w:lang w:val="en-US"/>
-        </w:rPr>
-      </w:pPr>
-      <w:r>
-        <w:rPr>
-          <w:lang w:val="en-US"/>
-        </w:rPr>
-        <w:t>C:\Users\lauri\JavaScript_AM\boilerplate&gt; npm init</w:t>
+      <w:proofErr w:type="spellStart"/>
+      <w:proofErr w:type="gramStart"/>
+      <w:r>
+        <w:rPr>
+          <w:lang w:val="en-US"/>
+        </w:rPr>
+        <w:t>babel</w:t>
+      </w:r>
+      <w:proofErr w:type="spellEnd"/>
+      <w:proofErr w:type="gramEnd"/>
+      <w:r>
+        <w:rPr>
+          <w:lang w:val="en-US"/>
+        </w:rPr>
+        <w:t xml:space="preserve"> input.js -o output.js</w:t>
+      </w:r>
+    </w:p>
+    <w:p>
+      <w:pPr>
+        <w:rPr>
+          <w:lang w:val="en-US"/>
+        </w:rPr>
+      </w:pPr>
+      <w:r>
+        <w:rPr>
+          <w:lang w:val="en-US"/>
+        </w:rPr>
+        <w:t xml:space="preserve">C:\Users\lauri\JavaScript_AM\boilerplate&gt; </w:t>
+      </w:r>
+      <w:proofErr w:type="spellStart"/>
+      <w:r>
+        <w:rPr>
+          <w:lang w:val="en-US"/>
+        </w:rPr>
+        <w:t>npm</w:t>
+      </w:r>
+      <w:proofErr w:type="spellEnd"/>
+      <w:r>
+        <w:rPr>
+          <w:lang w:val="en-US"/>
+        </w:rPr>
+        <w:t xml:space="preserve"> init</w:t>
       </w:r>
       <w:r>
         <w:rPr>
@@ -1032,7 +1213,21 @@
         <w:rPr>
           <w:lang w:val="en-US"/>
         </w:rPr>
-        <w:t xml:space="preserve">C:\Users\lauri\JavaScript_AM\boilerplate&gt; npm install </w:t>
+        <w:t xml:space="preserve">C:\Users\lauri\JavaScript_AM\boilerplate&gt; </w:t>
+      </w:r>
+      <w:proofErr w:type="spellStart"/>
+      <w:r>
+        <w:rPr>
+          <w:lang w:val="en-US"/>
+        </w:rPr>
+        <w:t>npm</w:t>
+      </w:r>
+      <w:proofErr w:type="spellEnd"/>
+      <w:r>
+        <w:rPr>
+          <w:lang w:val="en-US"/>
+        </w:rPr>
+        <w:t xml:space="preserve"> install </w:t>
       </w:r>
       <w:hyperlink r:id="rId20" w:history="1">
         <w:r>
@@ -1063,130 +1258,316 @@
           <w:lang w:val="en-US"/>
         </w:rPr>
       </w:pPr>
-      <w:r>
-        <w:rPr>
-          <w:lang w:val="en-US"/>
-        </w:rPr>
-        <w:t>babel input.js -o output.js</w:t>
-      </w:r>
-      <w:r>
-        <w:rPr>
-          <w:lang w:val="en-US"/>
-        </w:rPr>
-        <w:t xml:space="preserve"> –presets env</w:t>
-      </w:r>
-    </w:p>
-    <w:p>
-      <w:pPr>
-        <w:rPr>
-          <w:lang w:val="en-US"/>
-        </w:rPr>
-      </w:pPr>
-    </w:p>
-    <w:p>
-      <w:pPr>
-        <w:rPr>
-          <w:lang w:val="en-US"/>
-        </w:rPr>
-      </w:pPr>
-      <w:r>
-        <w:rPr>
-          <w:lang w:val="en-US"/>
-        </w:rPr>
-        <w:t xml:space="preserve">install node modules back -&gt; npm install </w:t>
+      <w:proofErr w:type="spellStart"/>
+      <w:proofErr w:type="gramStart"/>
+      <w:r>
+        <w:rPr>
+          <w:lang w:val="en-US"/>
+        </w:rPr>
+        <w:t>babel</w:t>
+      </w:r>
+      <w:proofErr w:type="spellEnd"/>
+      <w:proofErr w:type="gramEnd"/>
+      <w:r>
+        <w:rPr>
+          <w:lang w:val="en-US"/>
+        </w:rPr>
+        <w:t xml:space="preserve"> input.js -o output.js</w:t>
+      </w:r>
+      <w:r>
+        <w:rPr>
+          <w:lang w:val="en-US"/>
+        </w:rPr>
+        <w:t xml:space="preserve"> –presets </w:t>
+      </w:r>
+      <w:proofErr w:type="spellStart"/>
+      <w:r>
+        <w:rPr>
+          <w:lang w:val="en-US"/>
+        </w:rPr>
+        <w:t>env</w:t>
+      </w:r>
+      <w:proofErr w:type="spellEnd"/>
+    </w:p>
+    <w:p>
+      <w:pPr>
+        <w:rPr>
+          <w:lang w:val="en-US"/>
+        </w:rPr>
+      </w:pPr>
+    </w:p>
+    <w:p>
+      <w:pPr>
+        <w:rPr>
+          <w:lang w:val="en-US"/>
+        </w:rPr>
+      </w:pPr>
+      <w:proofErr w:type="gramStart"/>
+      <w:r>
+        <w:rPr>
+          <w:lang w:val="en-US"/>
+        </w:rPr>
+        <w:t>install</w:t>
+      </w:r>
+      <w:proofErr w:type="gramEnd"/>
+      <w:r>
+        <w:rPr>
+          <w:lang w:val="en-US"/>
+        </w:rPr>
+        <w:t xml:space="preserve"> node modules back -&gt; </w:t>
+      </w:r>
+      <w:proofErr w:type="spellStart"/>
+      <w:r>
+        <w:rPr>
+          <w:lang w:val="en-US"/>
+        </w:rPr>
+        <w:t>npm</w:t>
+      </w:r>
+      <w:proofErr w:type="spellEnd"/>
+      <w:r>
+        <w:rPr>
+          <w:lang w:val="en-US"/>
+        </w:rPr>
+        <w:t xml:space="preserve"> install </w:t>
       </w:r>
       <w:r>
         <w:rPr>
           <w:lang w:val="en-US"/>
         </w:rPr>
         <w:tab/>
-        <w:t>(looks package.json)</w:t>
-      </w:r>
-    </w:p>
-    <w:p>
-      <w:pPr>
-        <w:rPr>
-          <w:lang w:val="en-US"/>
-        </w:rPr>
-      </w:pPr>
-    </w:p>
-    <w:p>
-      <w:pPr>
-        <w:rPr>
-          <w:lang w:val="en-US"/>
-        </w:rPr>
-      </w:pPr>
-      <w:r>
-        <w:rPr>
-          <w:lang w:val="en-US"/>
-        </w:rPr>
-        <w:t xml:space="preserve">new directory structure -&gt; </w:t>
-      </w:r>
-    </w:p>
-    <w:p>
-      <w:pPr>
-        <w:rPr>
-          <w:lang w:val="en-US"/>
-        </w:rPr>
-      </w:pPr>
-    </w:p>
-    <w:p>
-      <w:pPr>
-        <w:rPr>
-          <w:lang w:val="en-US"/>
-        </w:rPr>
-      </w:pPr>
-      <w:r>
-        <w:rPr>
-          <w:lang w:val="en-US"/>
-        </w:rPr>
-        <w:t>C:\Users\lauri\JavaScript_AM\boilerplate&gt; babel src/index.js -o public/scripts/bundle.js --presets env</w:t>
-      </w:r>
-    </w:p>
-    <w:p>
-      <w:pPr>
-        <w:rPr>
-          <w:lang w:val="en-US"/>
-        </w:rPr>
-      </w:pPr>
-      <w:r>
-        <w:rPr>
-          <w:lang w:val="en-US"/>
-        </w:rPr>
-        <w:t>=   npm run build  (from package.json)</w:t>
-      </w:r>
-    </w:p>
-    <w:p>
-      <w:pPr>
-        <w:rPr>
-          <w:lang w:val="en-US"/>
-        </w:rPr>
-      </w:pPr>
-    </w:p>
-    <w:p>
-      <w:pPr>
-        <w:rPr>
-          <w:lang w:val="en-US"/>
-        </w:rPr>
-      </w:pPr>
-      <w:r>
-        <w:rPr>
-          <w:lang w:val="en-US"/>
-        </w:rPr>
-        <w:t>poista globaalit asennukset</w:t>
-      </w:r>
-    </w:p>
-    <w:p>
-      <w:pPr>
-        <w:rPr>
-          <w:lang w:val="en-US"/>
-        </w:rPr>
-      </w:pPr>
-      <w:r>
-        <w:rPr>
-          <w:lang w:val="en-US"/>
-        </w:rPr>
-        <w:t>C:\Users\lauri\JavaScript_AM\boilerplate&gt;npm uninstall -g babel-cli live-server</w:t>
+        <w:t xml:space="preserve">(looks </w:t>
+      </w:r>
+      <w:proofErr w:type="spellStart"/>
+      <w:r>
+        <w:rPr>
+          <w:lang w:val="en-US"/>
+        </w:rPr>
+        <w:t>package.json</w:t>
+      </w:r>
+      <w:proofErr w:type="spellEnd"/>
+      <w:r>
+        <w:rPr>
+          <w:lang w:val="en-US"/>
+        </w:rPr>
+        <w:t>)</w:t>
+      </w:r>
+    </w:p>
+    <w:p>
+      <w:pPr>
+        <w:rPr>
+          <w:lang w:val="en-US"/>
+        </w:rPr>
+      </w:pPr>
+    </w:p>
+    <w:p>
+      <w:pPr>
+        <w:rPr>
+          <w:lang w:val="en-US"/>
+        </w:rPr>
+      </w:pPr>
+      <w:proofErr w:type="gramStart"/>
+      <w:r>
+        <w:rPr>
+          <w:lang w:val="en-US"/>
+        </w:rPr>
+        <w:t>new</w:t>
+      </w:r>
+      <w:proofErr w:type="gramEnd"/>
+      <w:r>
+        <w:rPr>
+          <w:lang w:val="en-US"/>
+        </w:rPr>
+        <w:t xml:space="preserve"> directory structure -&gt; </w:t>
+      </w:r>
+    </w:p>
+    <w:p>
+      <w:pPr>
+        <w:rPr>
+          <w:lang w:val="en-US"/>
+        </w:rPr>
+      </w:pPr>
+    </w:p>
+    <w:p>
+      <w:pPr>
+        <w:rPr>
+          <w:lang w:val="en-US"/>
+        </w:rPr>
+      </w:pPr>
+      <w:r>
+        <w:rPr>
+          <w:lang w:val="en-US"/>
+        </w:rPr>
+        <w:t xml:space="preserve">C:\Users\lauri\JavaScript_AM\boilerplate&gt; </w:t>
+      </w:r>
+      <w:proofErr w:type="spellStart"/>
+      <w:r>
+        <w:rPr>
+          <w:lang w:val="en-US"/>
+        </w:rPr>
+        <w:t>babel</w:t>
+      </w:r>
+      <w:proofErr w:type="spellEnd"/>
+      <w:r>
+        <w:rPr>
+          <w:lang w:val="en-US"/>
+        </w:rPr>
+        <w:t xml:space="preserve"> </w:t>
+      </w:r>
+      <w:proofErr w:type="spellStart"/>
+      <w:r>
+        <w:rPr>
+          <w:lang w:val="en-US"/>
+        </w:rPr>
+        <w:t>src</w:t>
+      </w:r>
+      <w:proofErr w:type="spellEnd"/>
+      <w:r>
+        <w:rPr>
+          <w:lang w:val="en-US"/>
+        </w:rPr>
+        <w:t xml:space="preserve">/index.js -o public/scripts/bundle.js --presets </w:t>
+      </w:r>
+      <w:proofErr w:type="spellStart"/>
+      <w:r>
+        <w:rPr>
+          <w:lang w:val="en-US"/>
+        </w:rPr>
+        <w:t>env</w:t>
+      </w:r>
+      <w:proofErr w:type="spellEnd"/>
+    </w:p>
+    <w:p>
+      <w:pPr>
+        <w:rPr>
+          <w:lang w:val="en-US"/>
+        </w:rPr>
+      </w:pPr>
+      <w:r>
+        <w:rPr>
+          <w:lang w:val="en-US"/>
+        </w:rPr>
+        <w:t xml:space="preserve">=   </w:t>
+      </w:r>
+      <w:proofErr w:type="spellStart"/>
+      <w:r>
+        <w:rPr>
+          <w:lang w:val="en-US"/>
+        </w:rPr>
+        <w:t>npm</w:t>
+      </w:r>
+      <w:proofErr w:type="spellEnd"/>
+      <w:r>
+        <w:rPr>
+          <w:lang w:val="en-US"/>
+        </w:rPr>
+        <w:t xml:space="preserve"> run </w:t>
+      </w:r>
+      <w:proofErr w:type="gramStart"/>
+      <w:r>
+        <w:rPr>
+          <w:lang w:val="en-US"/>
+        </w:rPr>
+        <w:t>build  (</w:t>
+      </w:r>
+      <w:proofErr w:type="gramEnd"/>
+      <w:r>
+        <w:rPr>
+          <w:lang w:val="en-US"/>
+        </w:rPr>
+        <w:t xml:space="preserve">from </w:t>
+      </w:r>
+      <w:proofErr w:type="spellStart"/>
+      <w:r>
+        <w:rPr>
+          <w:lang w:val="en-US"/>
+        </w:rPr>
+        <w:t>package.json</w:t>
+      </w:r>
+      <w:proofErr w:type="spellEnd"/>
+      <w:r>
+        <w:rPr>
+          <w:lang w:val="en-US"/>
+        </w:rPr>
+        <w:t>)</w:t>
+      </w:r>
+    </w:p>
+    <w:p>
+      <w:pPr>
+        <w:rPr>
+          <w:lang w:val="en-US"/>
+        </w:rPr>
+      </w:pPr>
+    </w:p>
+    <w:p>
+      <w:pPr>
+        <w:rPr>
+          <w:lang w:val="en-US"/>
+        </w:rPr>
+      </w:pPr>
+      <w:proofErr w:type="spellStart"/>
+      <w:proofErr w:type="gramStart"/>
+      <w:r>
+        <w:rPr>
+          <w:lang w:val="en-US"/>
+        </w:rPr>
+        <w:t>poista</w:t>
+      </w:r>
+      <w:proofErr w:type="spellEnd"/>
+      <w:proofErr w:type="gramEnd"/>
+      <w:r>
+        <w:rPr>
+          <w:lang w:val="en-US"/>
+        </w:rPr>
+        <w:t xml:space="preserve"> </w:t>
+      </w:r>
+      <w:proofErr w:type="spellStart"/>
+      <w:r>
+        <w:rPr>
+          <w:lang w:val="en-US"/>
+        </w:rPr>
+        <w:t>globaalit</w:t>
+      </w:r>
+      <w:proofErr w:type="spellEnd"/>
+      <w:r>
+        <w:rPr>
+          <w:lang w:val="en-US"/>
+        </w:rPr>
+        <w:t xml:space="preserve"> </w:t>
+      </w:r>
+      <w:proofErr w:type="spellStart"/>
+      <w:r>
+        <w:rPr>
+          <w:lang w:val="en-US"/>
+        </w:rPr>
+        <w:t>asennukset</w:t>
+      </w:r>
+      <w:proofErr w:type="spellEnd"/>
+    </w:p>
+    <w:p>
+      <w:pPr>
+        <w:rPr>
+          <w:lang w:val="en-US"/>
+        </w:rPr>
+      </w:pPr>
+      <w:r>
+        <w:rPr>
+          <w:lang w:val="en-US"/>
+        </w:rPr>
+        <w:t xml:space="preserve">C:\Users\lauri\JavaScript_AM\boilerplate&gt;npm uninstall -g </w:t>
+      </w:r>
+      <w:proofErr w:type="spellStart"/>
+      <w:r>
+        <w:rPr>
+          <w:lang w:val="en-US"/>
+        </w:rPr>
+        <w:t>babel-cli</w:t>
+      </w:r>
+      <w:proofErr w:type="spellEnd"/>
+      <w:r>
+        <w:rPr>
+          <w:lang w:val="en-US"/>
+        </w:rPr>
+        <w:t xml:space="preserve"> live-server</w:t>
       </w:r>
     </w:p>
     <w:p>
@@ -1200,11 +1581,21 @@
           <w:lang w:val="en-US"/>
         </w:rPr>
       </w:pPr>
-      <w:r>
-        <w:rPr>
-          <w:lang w:val="en-US"/>
-        </w:rPr>
-        <w:t xml:space="preserve">npm install </w:t>
+      <w:proofErr w:type="spellStart"/>
+      <w:proofErr w:type="gramStart"/>
+      <w:r>
+        <w:rPr>
+          <w:lang w:val="en-US"/>
+        </w:rPr>
+        <w:t>npm</w:t>
+      </w:r>
+      <w:proofErr w:type="spellEnd"/>
+      <w:proofErr w:type="gramEnd"/>
+      <w:r>
+        <w:rPr>
+          <w:lang w:val="en-US"/>
+        </w:rPr>
+        <w:t xml:space="preserve"> install </w:t>
       </w:r>
       <w:hyperlink r:id="rId21" w:history="1">
         <w:r>
@@ -1228,11 +1619,21 @@
           <w:lang w:val="en-US"/>
         </w:rPr>
       </w:pPr>
-      <w:r>
-        <w:rPr>
-          <w:lang w:val="en-US"/>
-        </w:rPr>
-        <w:t xml:space="preserve">npm install </w:t>
+      <w:proofErr w:type="spellStart"/>
+      <w:proofErr w:type="gramStart"/>
+      <w:r>
+        <w:rPr>
+          <w:lang w:val="en-US"/>
+        </w:rPr>
+        <w:t>npm</w:t>
+      </w:r>
+      <w:proofErr w:type="spellEnd"/>
+      <w:proofErr w:type="gramEnd"/>
+      <w:r>
+        <w:rPr>
+          <w:lang w:val="en-US"/>
+        </w:rPr>
+        <w:t xml:space="preserve"> install </w:t>
       </w:r>
       <w:r>
         <w:rPr>
@@ -1252,17 +1653,39 @@
           <w:lang w:val="en-US"/>
         </w:rPr>
       </w:pPr>
-      <w:r>
-        <w:rPr>
-          <w:lang w:val="en-US"/>
-        </w:rPr>
-        <w:t>npm run serve</w:t>
-      </w:r>
-      <w:r>
-        <w:rPr>
-          <w:lang w:val="en-US"/>
-        </w:rPr>
-        <w:t xml:space="preserve"> (locally from package.json)</w:t>
+      <w:proofErr w:type="spellStart"/>
+      <w:r>
+        <w:rPr>
+          <w:lang w:val="en-US"/>
+        </w:rPr>
+        <w:t>npm</w:t>
+      </w:r>
+      <w:proofErr w:type="spellEnd"/>
+      <w:r>
+        <w:rPr>
+          <w:lang w:val="en-US"/>
+        </w:rPr>
+        <w:t xml:space="preserve"> run serve</w:t>
+      </w:r>
+      <w:r>
+        <w:rPr>
+          <w:lang w:val="en-US"/>
+        </w:rPr>
+        <w:t xml:space="preserve"> (locally from </w:t>
+      </w:r>
+      <w:proofErr w:type="spellStart"/>
+      <w:r>
+        <w:rPr>
+          <w:lang w:val="en-US"/>
+        </w:rPr>
+        <w:t>package.json</w:t>
+      </w:r>
+      <w:proofErr w:type="spellEnd"/>
+      <w:r>
+        <w:rPr>
+          <w:lang w:val="en-US"/>
+        </w:rPr>
+        <w:t>)</w:t>
       </w:r>
     </w:p>
     <w:p>
@@ -1299,12 +1722,28 @@
           <w:lang w:val="en-US"/>
         </w:rPr>
       </w:pPr>
-      <w:bookmarkStart w:id="2" w:name="_Toc533357220"/>
-      <w:r>
-        <w:rPr>
-          <w:lang w:val="en-US"/>
-        </w:rPr>
-        <w:t>Webpack  Lesson 133</w:t>
+      <w:bookmarkStart w:id="2" w:name="_Toc533357934"/>
+      <w:proofErr w:type="spellStart"/>
+      <w:proofErr w:type="gramStart"/>
+      <w:r>
+        <w:rPr>
+          <w:lang w:val="en-US"/>
+        </w:rPr>
+        <w:t>Webpack</w:t>
+      </w:r>
+      <w:proofErr w:type="spellEnd"/>
+      <w:r>
+        <w:rPr>
+          <w:lang w:val="en-US"/>
+        </w:rPr>
+        <w:t xml:space="preserve">  Lesson</w:t>
+      </w:r>
+      <w:proofErr w:type="gramEnd"/>
+      <w:r>
+        <w:rPr>
+          <w:lang w:val="en-US"/>
+        </w:rPr>
+        <w:t xml:space="preserve"> 133</w:t>
       </w:r>
       <w:bookmarkEnd w:id="2"/>
     </w:p>
@@ -1562,24 +2001,48 @@
           <w:lang w:val="en-US"/>
         </w:rPr>
       </w:pPr>
-      <w:r>
-        <w:rPr>
-          <w:lang w:val="en-US"/>
-        </w:rPr>
-        <w:t>Lesson 134 installing webpack-cli</w:t>
-      </w:r>
-    </w:p>
-    <w:p>
-      <w:pPr>
-        <w:rPr>
-          <w:lang w:val="en-US"/>
-        </w:rPr>
-      </w:pPr>
-      <w:r>
-        <w:rPr>
-          <w:lang w:val="en-US"/>
-        </w:rPr>
-        <w:t xml:space="preserve">C:\Users\lauri\JavaScript_AM\boilerplate&gt;npm install webpack@4.5.0 </w:t>
+      <w:bookmarkStart w:id="3" w:name="_Toc533357935"/>
+      <w:r>
+        <w:rPr>
+          <w:lang w:val="en-US"/>
+        </w:rPr>
+        <w:t xml:space="preserve">Lesson 134 installing </w:t>
+      </w:r>
+      <w:proofErr w:type="spellStart"/>
+      <w:r>
+        <w:rPr>
+          <w:lang w:val="en-US"/>
+        </w:rPr>
+        <w:t>webpack-cli</w:t>
+      </w:r>
+      <w:bookmarkEnd w:id="3"/>
+      <w:proofErr w:type="spellEnd"/>
+    </w:p>
+    <w:p>
+      <w:pPr>
+        <w:rPr>
+          <w:lang w:val="en-US"/>
+        </w:rPr>
+      </w:pPr>
+      <w:r>
+        <w:rPr>
+          <w:lang w:val="en-US"/>
+        </w:rPr>
+        <w:t xml:space="preserve">C:\Users\lauri\JavaScript_AM\boilerplate&gt;npm </w:t>
+      </w:r>
+      <w:proofErr w:type="gramStart"/>
+      <w:r>
+        <w:rPr>
+          <w:lang w:val="en-US"/>
+        </w:rPr>
+        <w:t>install</w:t>
+      </w:r>
+      <w:proofErr w:type="gramEnd"/>
+      <w:r>
+        <w:rPr>
+          <w:lang w:val="en-US"/>
+        </w:rPr>
+        <w:t xml:space="preserve"> webpack@4.5.0 </w:t>
       </w:r>
       <w:hyperlink r:id="rId26" w:history="1">
         <w:r>
@@ -1593,13 +2056,551 @@
     </w:p>
     <w:p>
       <w:pPr>
+        <w:pStyle w:val="Otsikko1"/>
+        <w:rPr>
+          <w:lang w:val="en-US"/>
+        </w:rPr>
+      </w:pPr>
+      <w:r>
+        <w:rPr>
+          <w:lang w:val="en-US"/>
+        </w:rPr>
+        <w:t>Lesson 135</w:t>
+      </w:r>
+    </w:p>
+    <w:p>
+      <w:pPr>
+        <w:rPr>
+          <w:lang w:val="en-US"/>
+        </w:rPr>
+      </w:pPr>
+    </w:p>
+    <w:p>
+      <w:pPr>
+        <w:rPr>
+          <w:lang w:val="en-US"/>
+        </w:rPr>
+      </w:pPr>
+      <w:proofErr w:type="spellStart"/>
+      <w:proofErr w:type="gramStart"/>
+      <w:r>
+        <w:rPr>
+          <w:lang w:val="en-US"/>
+        </w:rPr>
+        <w:t>npm</w:t>
+      </w:r>
+      <w:proofErr w:type="spellEnd"/>
+      <w:proofErr w:type="gramEnd"/>
+      <w:r>
+        <w:rPr>
+          <w:lang w:val="en-US"/>
+        </w:rPr>
+        <w:t xml:space="preserve"> run serve</w:t>
+      </w:r>
+    </w:p>
+    <w:p>
+      <w:pPr>
+        <w:rPr>
+          <w:lang w:val="en-US"/>
+        </w:rPr>
+      </w:pPr>
+      <w:proofErr w:type="spellStart"/>
+      <w:r>
+        <w:rPr>
+          <w:lang w:val="en-US"/>
+        </w:rPr>
+        <w:t>Webpack.config.js</w:t>
+      </w:r>
+      <w:proofErr w:type="spellEnd"/>
+    </w:p>
+    <w:p>
+      <w:pPr>
+        <w:shd w:val="clear" w:color="auto" w:fill="1E1E1E"/>
+        <w:spacing w:after="0" w:line="376" w:lineRule="atLeast"/>
+        <w:rPr>
+          <w:rFonts w:ascii="Consolas" w:eastAsia="Times New Roman" w:hAnsi="Consolas" w:cs="Times New Roman"/>
+          <w:color w:val="D4D4D4"/>
+          <w:sz w:val="27"/>
+          <w:szCs w:val="27"/>
+          <w:lang w:val="en-US" w:eastAsia="fi-FI"/>
+        </w:rPr>
+      </w:pPr>
+      <w:proofErr w:type="gramStart"/>
+      <w:r>
+        <w:rPr>
+          <w:rFonts w:ascii="Consolas" w:eastAsia="Times New Roman" w:hAnsi="Consolas" w:cs="Times New Roman"/>
+          <w:color w:val="CE9178"/>
+          <w:sz w:val="27"/>
+          <w:szCs w:val="27"/>
+          <w:lang w:val="en-US" w:eastAsia="fi-FI"/>
+        </w:rPr>
+        <w:t>path</w:t>
+      </w:r>
+      <w:proofErr w:type="gramEnd"/>
+      <w:r>
+        <w:rPr>
+          <w:rFonts w:ascii="Consolas" w:eastAsia="Times New Roman" w:hAnsi="Consolas" w:cs="Times New Roman"/>
+          <w:color w:val="D4D4D4"/>
+          <w:sz w:val="27"/>
+          <w:szCs w:val="27"/>
+          <w:lang w:val="en-US" w:eastAsia="fi-FI"/>
+        </w:rPr>
+        <w:t xml:space="preserve">: </w:t>
+      </w:r>
+      <w:proofErr w:type="spellStart"/>
+      <w:r>
+        <w:rPr>
+          <w:rFonts w:ascii="Consolas" w:eastAsia="Times New Roman" w:hAnsi="Consolas" w:cs="Times New Roman"/>
+          <w:color w:val="D4D4D4"/>
+          <w:sz w:val="27"/>
+          <w:szCs w:val="27"/>
+          <w:lang w:val="en-US" w:eastAsia="fi-FI"/>
+        </w:rPr>
+        <w:t>path.</w:t>
+      </w:r>
+      <w:r>
+        <w:rPr>
+          <w:rFonts w:ascii="Consolas" w:eastAsia="Times New Roman" w:hAnsi="Consolas" w:cs="Times New Roman"/>
+          <w:color w:val="DCDCAA"/>
+          <w:sz w:val="27"/>
+          <w:szCs w:val="27"/>
+          <w:lang w:val="en-US" w:eastAsia="fi-FI"/>
+        </w:rPr>
+        <w:t>resolve</w:t>
+      </w:r>
+      <w:proofErr w:type="spellEnd"/>
+      <w:r>
+        <w:rPr>
+          <w:rFonts w:ascii="Consolas" w:eastAsia="Times New Roman" w:hAnsi="Consolas" w:cs="Times New Roman"/>
+          <w:color w:val="D4D4D4"/>
+          <w:sz w:val="27"/>
+          <w:szCs w:val="27"/>
+          <w:lang w:val="en-US" w:eastAsia="fi-FI"/>
+        </w:rPr>
+        <w:t>(</w:t>
+      </w:r>
+      <w:r>
+        <w:rPr>
+          <w:rFonts w:ascii="Consolas" w:eastAsia="Times New Roman" w:hAnsi="Consolas" w:cs="Times New Roman"/>
+          <w:color w:val="4EC9B0"/>
+          <w:sz w:val="27"/>
+          <w:szCs w:val="27"/>
+          <w:lang w:val="en-US" w:eastAsia="fi-FI"/>
+        </w:rPr>
+        <w:t>__</w:t>
+      </w:r>
+      <w:proofErr w:type="spellStart"/>
+      <w:r>
+        <w:rPr>
+          <w:rFonts w:ascii="Consolas" w:eastAsia="Times New Roman" w:hAnsi="Consolas" w:cs="Times New Roman"/>
+          <w:color w:val="4EC9B0"/>
+          <w:sz w:val="27"/>
+          <w:szCs w:val="27"/>
+          <w:lang w:val="en-US" w:eastAsia="fi-FI"/>
+        </w:rPr>
+        <w:t>dirname</w:t>
+      </w:r>
+      <w:proofErr w:type="spellEnd"/>
+      <w:r>
+        <w:rPr>
+          <w:rFonts w:ascii="Consolas" w:eastAsia="Times New Roman" w:hAnsi="Consolas" w:cs="Times New Roman"/>
+          <w:color w:val="D4D4D4"/>
+          <w:sz w:val="27"/>
+          <w:szCs w:val="27"/>
+          <w:lang w:val="en-US" w:eastAsia="fi-FI"/>
+        </w:rPr>
+        <w:t xml:space="preserve">, </w:t>
+      </w:r>
+      <w:r>
+        <w:rPr>
+          <w:rFonts w:ascii="Consolas" w:eastAsia="Times New Roman" w:hAnsi="Consolas" w:cs="Times New Roman"/>
+          <w:color w:val="CE9178"/>
+          <w:sz w:val="27"/>
+          <w:szCs w:val="27"/>
+          <w:lang w:val="en-US" w:eastAsia="fi-FI"/>
+        </w:rPr>
+        <w:t>'public/scripts'</w:t>
+      </w:r>
+      <w:r>
+        <w:rPr>
+          <w:rFonts w:ascii="Consolas" w:eastAsia="Times New Roman" w:hAnsi="Consolas" w:cs="Times New Roman"/>
+          <w:color w:val="D4D4D4"/>
+          <w:sz w:val="27"/>
+          <w:szCs w:val="27"/>
+          <w:lang w:val="en-US" w:eastAsia="fi-FI"/>
+        </w:rPr>
+        <w:t>),</w:t>
+      </w:r>
+    </w:p>
+    <w:p>
+      <w:pPr>
+        <w:rPr>
+          <w:lang w:val="en-US"/>
+        </w:rPr>
+      </w:pPr>
+    </w:p>
+    <w:p>
+      <w:pPr>
+        <w:shd w:val="clear" w:color="auto" w:fill="1E1E1E"/>
+        <w:spacing w:after="0" w:line="376" w:lineRule="atLeast"/>
+        <w:rPr>
+          <w:rFonts w:ascii="Consolas" w:eastAsia="Times New Roman" w:hAnsi="Consolas" w:cs="Times New Roman"/>
+          <w:color w:val="D4D4D4"/>
+          <w:sz w:val="27"/>
+          <w:szCs w:val="27"/>
+          <w:lang w:val="en-US" w:eastAsia="fi-FI"/>
+        </w:rPr>
+      </w:pPr>
+      <w:r>
+        <w:rPr>
+          <w:rFonts w:ascii="Consolas" w:eastAsia="Times New Roman" w:hAnsi="Consolas" w:cs="Times New Roman"/>
+          <w:color w:val="6A9955"/>
+          <w:sz w:val="27"/>
+          <w:szCs w:val="27"/>
+          <w:lang w:val="en-US" w:eastAsia="fi-FI"/>
+        </w:rPr>
+        <w:t>// C:\Users\lauri\JavaScript_AM\boilerplate\public\scripts</w:t>
+      </w:r>
+    </w:p>
+    <w:p>
+      <w:pPr>
+        <w:rPr>
+          <w:lang w:val="en-US"/>
+        </w:rPr>
+      </w:pPr>
+    </w:p>
+    <w:p>
+      <w:pPr>
+        <w:pStyle w:val="Otsikko1"/>
+        <w:rPr>
+          <w:lang w:val="en-US"/>
+        </w:rPr>
+      </w:pPr>
+      <w:r>
+        <w:rPr>
+          <w:lang w:val="en-US"/>
+        </w:rPr>
+        <w:t xml:space="preserve">Lesson 137 installing </w:t>
+      </w:r>
+      <w:proofErr w:type="spellStart"/>
+      <w:r>
+        <w:rPr>
+          <w:lang w:val="en-US"/>
+        </w:rPr>
+        <w:t>babel</w:t>
+      </w:r>
+      <w:proofErr w:type="spellEnd"/>
+    </w:p>
+    <w:p>
+      <w:pPr>
+        <w:rPr>
+          <w:lang w:val="en-US"/>
+        </w:rPr>
+      </w:pPr>
+    </w:p>
+    <w:p>
+      <w:pPr>
+        <w:rPr>
+          <w:lang w:val="en-US"/>
+        </w:rPr>
+      </w:pPr>
+      <w:r>
+        <w:rPr>
+          <w:lang w:val="en-US"/>
+        </w:rPr>
+        <w:t xml:space="preserve">PS C:\Users\lauri\JavaScript_AM\boilerplate&gt; </w:t>
+      </w:r>
+      <w:proofErr w:type="spellStart"/>
+      <w:r>
+        <w:rPr>
+          <w:lang w:val="en-US"/>
+        </w:rPr>
+        <w:t>npm</w:t>
+      </w:r>
+      <w:proofErr w:type="spellEnd"/>
+      <w:r>
+        <w:rPr>
+          <w:lang w:val="en-US"/>
+        </w:rPr>
+        <w:t xml:space="preserve"> install </w:t>
+      </w:r>
+      <w:hyperlink r:id="rId27" w:history="1">
+        <w:r>
+          <w:rPr>
+            <w:rStyle w:val="Hyperlinkki"/>
+            <w:lang w:val="en-US"/>
+          </w:rPr>
+          <w:t>babel-loader@7.1.4</w:t>
+        </w:r>
+      </w:hyperlink>
+    </w:p>
+    <w:p>
+      <w:pPr>
+        <w:rPr>
+          <w:lang w:val="en-US"/>
+        </w:rPr>
+      </w:pPr>
+      <w:r>
+        <w:rPr>
+          <w:lang w:val="en-US"/>
+        </w:rPr>
+        <w:t xml:space="preserve">PS C:\Users\lauri\JavaScript_AM\boilerplate&gt; </w:t>
+      </w:r>
+      <w:proofErr w:type="spellStart"/>
+      <w:r>
+        <w:rPr>
+          <w:lang w:val="en-US"/>
+        </w:rPr>
+        <w:t>npm</w:t>
+      </w:r>
+      <w:proofErr w:type="spellEnd"/>
+      <w:r>
+        <w:rPr>
+          <w:lang w:val="en-US"/>
+        </w:rPr>
+        <w:t xml:space="preserve"> run </w:t>
+      </w:r>
+      <w:proofErr w:type="spellStart"/>
+      <w:r>
+        <w:rPr>
+          <w:lang w:val="en-US"/>
+        </w:rPr>
+        <w:t>webpack</w:t>
+      </w:r>
+      <w:proofErr w:type="spellEnd"/>
+    </w:p>
+    <w:p>
+      <w:pPr>
+        <w:rPr>
+          <w:lang w:val="en-US"/>
+        </w:rPr>
+      </w:pPr>
+    </w:p>
+    <w:p>
+      <w:pPr>
+        <w:rPr>
+          <w:lang w:val="en-US"/>
+        </w:rPr>
+      </w:pPr>
+      <w:r>
+        <w:rPr>
+          <w:lang w:val="en-US"/>
+        </w:rPr>
+        <w:lastRenderedPageBreak/>
+        <w:t xml:space="preserve">PS C:\Users\lauri\JavaScript_AM\boilerplate&gt; </w:t>
+      </w:r>
+      <w:proofErr w:type="spellStart"/>
+      <w:r>
+        <w:rPr>
+          <w:lang w:val="en-US"/>
+        </w:rPr>
+        <w:t>npm</w:t>
+      </w:r>
+      <w:proofErr w:type="spellEnd"/>
+      <w:r>
+        <w:rPr>
+          <w:lang w:val="en-US"/>
+        </w:rPr>
+        <w:t xml:space="preserve"> install </w:t>
+      </w:r>
+      <w:hyperlink r:id="rId28" w:history="1">
+        <w:r>
+          <w:rPr>
+            <w:rStyle w:val="Hyperlinkki"/>
+            <w:lang w:val="en-US"/>
+          </w:rPr>
+          <w:t>webpack-dev-server@3.1.3</w:t>
+        </w:r>
+      </w:hyperlink>
+    </w:p>
+    <w:p>
+      <w:pPr>
+        <w:shd w:val="clear" w:color="auto" w:fill="1E1E1E"/>
+        <w:spacing w:line="376" w:lineRule="atLeast"/>
+        <w:rPr>
+          <w:rFonts w:ascii="Consolas" w:eastAsia="Times New Roman" w:hAnsi="Consolas" w:cs="Times New Roman"/>
+          <w:color w:val="D4D4D4"/>
+          <w:sz w:val="27"/>
+          <w:szCs w:val="27"/>
+          <w:lang w:val="en-US" w:eastAsia="fi-FI"/>
+        </w:rPr>
+      </w:pPr>
+      <w:proofErr w:type="spellStart"/>
+      <w:r>
+        <w:rPr>
+          <w:lang w:val="en-US"/>
+        </w:rPr>
+        <w:t>package.json</w:t>
+      </w:r>
+      <w:proofErr w:type="spellEnd"/>
+      <w:r>
+        <w:rPr>
+          <w:lang w:val="en-US"/>
+        </w:rPr>
+        <w:t>:</w:t>
+      </w:r>
+      <w:r>
+        <w:rPr>
+          <w:rFonts w:ascii="Consolas" w:eastAsia="Times New Roman" w:hAnsi="Consolas" w:cs="Times New Roman"/>
+          <w:color w:val="D4D4D4"/>
+          <w:sz w:val="27"/>
+          <w:szCs w:val="27"/>
+          <w:lang w:val="en-US" w:eastAsia="fi-FI"/>
+        </w:rPr>
+        <w:t xml:space="preserve">    </w:t>
+      </w:r>
+      <w:r>
+        <w:rPr>
+          <w:rFonts w:ascii="Consolas" w:eastAsia="Times New Roman" w:hAnsi="Consolas" w:cs="Times New Roman"/>
+          <w:color w:val="9CDCFE"/>
+          <w:sz w:val="27"/>
+          <w:szCs w:val="27"/>
+          <w:lang w:val="en-US" w:eastAsia="fi-FI"/>
+        </w:rPr>
+        <w:t>"dev-server"</w:t>
+      </w:r>
+      <w:r>
+        <w:rPr>
+          <w:rFonts w:ascii="Consolas" w:eastAsia="Times New Roman" w:hAnsi="Consolas" w:cs="Times New Roman"/>
+          <w:color w:val="D4D4D4"/>
+          <w:sz w:val="27"/>
+          <w:szCs w:val="27"/>
+          <w:lang w:val="en-US" w:eastAsia="fi-FI"/>
+        </w:rPr>
+        <w:t xml:space="preserve">: </w:t>
+      </w:r>
+      <w:r>
+        <w:rPr>
+          <w:rFonts w:ascii="Consolas" w:eastAsia="Times New Roman" w:hAnsi="Consolas" w:cs="Times New Roman"/>
+          <w:color w:val="CE9178"/>
+          <w:sz w:val="27"/>
+          <w:szCs w:val="27"/>
+          <w:lang w:val="en-US" w:eastAsia="fi-FI"/>
+        </w:rPr>
+        <w:t>"</w:t>
+      </w:r>
+      <w:proofErr w:type="spellStart"/>
+      <w:r>
+        <w:rPr>
+          <w:rFonts w:ascii="Consolas" w:eastAsia="Times New Roman" w:hAnsi="Consolas" w:cs="Times New Roman"/>
+          <w:color w:val="CE9178"/>
+          <w:sz w:val="27"/>
+          <w:szCs w:val="27"/>
+          <w:lang w:val="en-US" w:eastAsia="fi-FI"/>
+        </w:rPr>
+        <w:t>webpack</w:t>
+      </w:r>
+      <w:proofErr w:type="spellEnd"/>
+      <w:r>
+        <w:rPr>
+          <w:rFonts w:ascii="Consolas" w:eastAsia="Times New Roman" w:hAnsi="Consolas" w:cs="Times New Roman"/>
+          <w:color w:val="CE9178"/>
+          <w:sz w:val="27"/>
+          <w:szCs w:val="27"/>
+          <w:lang w:val="en-US" w:eastAsia="fi-FI"/>
+        </w:rPr>
+        <w:t>-dev-server"</w:t>
+      </w:r>
+    </w:p>
+    <w:p>
+      <w:pPr>
+        <w:rPr>
+          <w:lang w:val="en-US"/>
+        </w:rPr>
+      </w:pPr>
+    </w:p>
+    <w:p>
+      <w:pPr>
+        <w:rPr>
+          <w:lang w:val="en-US"/>
+        </w:rPr>
+      </w:pPr>
+      <w:r>
+        <w:rPr>
+          <w:lang w:val="en-US"/>
+        </w:rPr>
+        <w:t xml:space="preserve">PS C:\Users\lauri\JavaScript_AM\boilerplate&gt; </w:t>
+      </w:r>
+      <w:proofErr w:type="spellStart"/>
+      <w:r>
+        <w:rPr>
+          <w:lang w:val="en-US"/>
+        </w:rPr>
+        <w:t>npm</w:t>
+      </w:r>
+      <w:proofErr w:type="spellEnd"/>
+      <w:r>
+        <w:rPr>
+          <w:lang w:val="en-US"/>
+        </w:rPr>
+        <w:t xml:space="preserve"> run dev-server</w:t>
+      </w:r>
+    </w:p>
+    <w:p>
+      <w:pPr>
+        <w:rPr>
+          <w:lang w:val="en-US"/>
+        </w:rPr>
+      </w:pPr>
+    </w:p>
+    <w:p>
+      <w:pPr>
+        <w:pStyle w:val="Otsikko1"/>
+        <w:rPr>
+          <w:lang w:val="en-US"/>
+        </w:rPr>
+      </w:pPr>
+      <w:r>
+        <w:rPr>
+          <w:lang w:val="en-US"/>
+        </w:rPr>
+        <w:t xml:space="preserve">Lesson 139 </w:t>
+      </w:r>
+      <w:proofErr w:type="spellStart"/>
+      <w:r>
+        <w:rPr>
+          <w:lang w:val="en-US"/>
+        </w:rPr>
+        <w:t>npm</w:t>
+      </w:r>
+      <w:proofErr w:type="spellEnd"/>
+      <w:r>
+        <w:rPr>
+          <w:lang w:val="en-US"/>
+        </w:rPr>
+        <w:t xml:space="preserve"> run dev-server / </w:t>
+      </w:r>
+      <w:proofErr w:type="spellStart"/>
+      <w:r>
+        <w:rPr>
+          <w:lang w:val="en-US"/>
+        </w:rPr>
+        <w:t>npm</w:t>
+      </w:r>
+      <w:proofErr w:type="spellEnd"/>
+      <w:r>
+        <w:rPr>
+          <w:lang w:val="en-US"/>
+        </w:rPr>
+        <w:t xml:space="preserve"> run build</w:t>
+      </w:r>
+    </w:p>
+    <w:p>
+      <w:pPr>
+        <w:rPr>
+          <w:lang w:val="en-US"/>
+        </w:rPr>
+      </w:pPr>
+    </w:p>
+    <w:p>
+      <w:pPr>
         <w:rPr>
           <w:lang w:val="en-US"/>
         </w:rPr>
       </w:pPr>
     </w:p>
     <w:sectPr>
-      <w:headerReference w:type="default" r:id="rId27"/>
+      <w:headerReference w:type="default" r:id="rId29"/>
       <w:pgSz w:w="11906" w:h="16838"/>
       <w:pgMar w:top="1417" w:right="1134" w:bottom="1417" w:left="1134" w:header="708" w:footer="708" w:gutter="0"/>
       <w:cols w:space="708"/>
@@ -1666,7 +2667,15 @@
       <w:pStyle w:val="Yltunniste"/>
     </w:pPr>
     <w:r>
-      <w:t xml:space="preserve">JavaScript A. Mead </w:t>
+      <w:t xml:space="preserve">JavaScript A. </w:t>
+    </w:r>
+    <w:proofErr w:type="spellStart"/>
+    <w:r>
+      <w:t>Mead</w:t>
+    </w:r>
+    <w:proofErr w:type="spellEnd"/>
+    <w:r>
+      <w:t xml:space="preserve"> </w:t>
     </w:r>
     <w:r>
       <w:tab/>
@@ -2821,7 +3830,7 @@
 </file>
 
 <file path=customXml/itemProps1.xml><?xml version="1.0" encoding="utf-8"?>
-<ds:datastoreItem xmlns:ds="http://schemas.openxmlformats.org/officeDocument/2006/customXml" ds:itemID="{92DE677E-C4AC-407B-98CF-4DA68BE6695E}">
+<ds:datastoreItem xmlns:ds="http://schemas.openxmlformats.org/officeDocument/2006/customXml" ds:itemID="{E9674871-F616-4731-8FC3-E188137714BA}">
   <ds:schemaRefs>
     <ds:schemaRef ds:uri="http://schemas.openxmlformats.org/officeDocument/2006/bibliography"/>
   </ds:schemaRefs>

</xml_diff>

<commit_message>
converted notes-app and created production package (public-folder)
</commit_message>
<xml_diff>
--- a/Docs/JavaScript AM.docx
+++ b/Docs/JavaScript AM.docx
@@ -9,22 +9,20 @@
     </w:p>
     <w:sdt>
       <w:sdtPr>
+        <w:rPr>
+          <w:rFonts w:asciiTheme="minorHAnsi" w:eastAsiaTheme="minorHAnsi" w:hAnsiTheme="minorHAnsi" w:cstheme="minorBidi"/>
+          <w:b w:val="0"/>
+          <w:bCs w:val="0"/>
+          <w:color w:val="auto"/>
+          <w:sz w:val="22"/>
+          <w:szCs w:val="22"/>
+        </w:rPr>
         <w:id w:val="172645678"/>
         <w:docPartObj>
           <w:docPartGallery w:val="Table of Contents"/>
           <w:docPartUnique/>
         </w:docPartObj>
       </w:sdtPr>
-      <w:sdtEndPr>
-        <w:rPr>
-          <w:rFonts w:asciiTheme="minorHAnsi" w:eastAsiaTheme="minorHAnsi" w:hAnsiTheme="minorHAnsi" w:cstheme="minorBidi"/>
-          <w:b w:val="0"/>
-          <w:bCs w:val="0"/>
-          <w:color w:val="auto"/>
-          <w:sz w:val="22"/>
-          <w:szCs w:val="22"/>
-        </w:rPr>
-      </w:sdtEndPr>
       <w:sdtContent>
         <w:p>
           <w:pPr>
@@ -55,7 +53,7 @@
           <w:r>
             <w:fldChar w:fldCharType="separate"/>
           </w:r>
-          <w:hyperlink w:anchor="_Toc533357932" w:history="1">
+          <w:hyperlink w:anchor="_Toc533431747" w:history="1">
             <w:r>
               <w:rPr>
                 <w:rStyle w:val="Hyperlinkki"/>
@@ -83,7 +81,7 @@
                 <w:noProof/>
                 <w:webHidden/>
               </w:rPr>
-              <w:instrText xml:space="preserve"> PAGEREF _Toc533357932 \h </w:instrText>
+              <w:instrText xml:space="preserve"> PAGEREF _Toc533431747 \h </w:instrText>
             </w:r>
             <w:r>
               <w:rPr>
@@ -126,7 +124,7 @@
               <w:lang w:eastAsia="fi-FI"/>
             </w:rPr>
           </w:pPr>
-          <w:hyperlink w:anchor="_Toc533357933" w:history="1">
+          <w:hyperlink w:anchor="_Toc533431748" w:history="1">
             <w:r>
               <w:rPr>
                 <w:rStyle w:val="Hyperlinkki"/>
@@ -154,7 +152,7 @@
                 <w:noProof/>
                 <w:webHidden/>
               </w:rPr>
-              <w:instrText xml:space="preserve"> PAGEREF _Toc533357933 \h </w:instrText>
+              <w:instrText xml:space="preserve"> PAGEREF _Toc533431748 \h </w:instrText>
             </w:r>
             <w:r>
               <w:rPr>
@@ -197,7 +195,7 @@
               <w:lang w:eastAsia="fi-FI"/>
             </w:rPr>
           </w:pPr>
-          <w:hyperlink w:anchor="_Toc533357934" w:history="1">
+          <w:hyperlink w:anchor="_Toc533431749" w:history="1">
             <w:r>
               <w:rPr>
                 <w:rStyle w:val="Hyperlinkki"/>
@@ -225,7 +223,7 @@
                 <w:noProof/>
                 <w:webHidden/>
               </w:rPr>
-              <w:instrText xml:space="preserve"> PAGEREF _Toc533357934 \h </w:instrText>
+              <w:instrText xml:space="preserve"> PAGEREF _Toc533431749 \h </w:instrText>
             </w:r>
             <w:r>
               <w:rPr>
@@ -268,7 +266,7 @@
               <w:lang w:eastAsia="fi-FI"/>
             </w:rPr>
           </w:pPr>
-          <w:hyperlink w:anchor="_Toc533357935" w:history="1">
+          <w:hyperlink w:anchor="_Toc533431750" w:history="1">
             <w:r>
               <w:rPr>
                 <w:rStyle w:val="Hyperlinkki"/>
@@ -296,7 +294,7 @@
                 <w:noProof/>
                 <w:webHidden/>
               </w:rPr>
-              <w:instrText xml:space="preserve"> PAGEREF _Toc533357935 \h </w:instrText>
+              <w:instrText xml:space="preserve"> PAGEREF _Toc533431750 \h </w:instrText>
             </w:r>
             <w:r>
               <w:rPr>
@@ -317,6 +315,306 @@
                 <w:webHidden/>
               </w:rPr>
               <w:t>9</w:t>
+            </w:r>
+            <w:r>
+              <w:rPr>
+                <w:noProof/>
+                <w:webHidden/>
+              </w:rPr>
+              <w:fldChar w:fldCharType="end"/>
+            </w:r>
+          </w:hyperlink>
+        </w:p>
+        <w:p>
+          <w:pPr>
+            <w:pStyle w:val="Sisluet1"/>
+            <w:tabs>
+              <w:tab w:val="right" w:leader="dot" w:pos="9628"/>
+            </w:tabs>
+            <w:rPr>
+              <w:rFonts w:eastAsiaTheme="minorEastAsia"/>
+              <w:noProof/>
+              <w:lang w:eastAsia="fi-FI"/>
+            </w:rPr>
+          </w:pPr>
+          <w:hyperlink w:anchor="_Toc533431751" w:history="1">
+            <w:r>
+              <w:rPr>
+                <w:rStyle w:val="Hyperlinkki"/>
+                <w:noProof/>
+                <w:lang w:val="en-US"/>
+              </w:rPr>
+              <w:t>Lesson 135</w:t>
+            </w:r>
+            <w:r>
+              <w:rPr>
+                <w:noProof/>
+                <w:webHidden/>
+              </w:rPr>
+              <w:tab/>
+            </w:r>
+            <w:r>
+              <w:rPr>
+                <w:noProof/>
+                <w:webHidden/>
+              </w:rPr>
+              <w:fldChar w:fldCharType="begin"/>
+            </w:r>
+            <w:r>
+              <w:rPr>
+                <w:noProof/>
+                <w:webHidden/>
+              </w:rPr>
+              <w:instrText xml:space="preserve"> PAGEREF _Toc533431751 \h </w:instrText>
+            </w:r>
+            <w:r>
+              <w:rPr>
+                <w:noProof/>
+                <w:webHidden/>
+              </w:rPr>
+            </w:r>
+            <w:r>
+              <w:rPr>
+                <w:noProof/>
+                <w:webHidden/>
+              </w:rPr>
+              <w:fldChar w:fldCharType="separate"/>
+            </w:r>
+            <w:r>
+              <w:rPr>
+                <w:noProof/>
+                <w:webHidden/>
+              </w:rPr>
+              <w:t>9</w:t>
+            </w:r>
+            <w:r>
+              <w:rPr>
+                <w:noProof/>
+                <w:webHidden/>
+              </w:rPr>
+              <w:fldChar w:fldCharType="end"/>
+            </w:r>
+          </w:hyperlink>
+        </w:p>
+        <w:p>
+          <w:pPr>
+            <w:pStyle w:val="Sisluet1"/>
+            <w:tabs>
+              <w:tab w:val="right" w:leader="dot" w:pos="9628"/>
+            </w:tabs>
+            <w:rPr>
+              <w:rFonts w:eastAsiaTheme="minorEastAsia"/>
+              <w:noProof/>
+              <w:lang w:eastAsia="fi-FI"/>
+            </w:rPr>
+          </w:pPr>
+          <w:hyperlink w:anchor="_Toc533431752" w:history="1">
+            <w:r>
+              <w:rPr>
+                <w:rStyle w:val="Hyperlinkki"/>
+                <w:noProof/>
+                <w:lang w:val="en-US"/>
+              </w:rPr>
+              <w:t>Lesson 137 installing babel</w:t>
+            </w:r>
+            <w:r>
+              <w:rPr>
+                <w:noProof/>
+                <w:webHidden/>
+              </w:rPr>
+              <w:tab/>
+            </w:r>
+            <w:r>
+              <w:rPr>
+                <w:noProof/>
+                <w:webHidden/>
+              </w:rPr>
+              <w:fldChar w:fldCharType="begin"/>
+            </w:r>
+            <w:r>
+              <w:rPr>
+                <w:noProof/>
+                <w:webHidden/>
+              </w:rPr>
+              <w:instrText xml:space="preserve"> PAGEREF _Toc533431752 \h </w:instrText>
+            </w:r>
+            <w:r>
+              <w:rPr>
+                <w:noProof/>
+                <w:webHidden/>
+              </w:rPr>
+            </w:r>
+            <w:r>
+              <w:rPr>
+                <w:noProof/>
+                <w:webHidden/>
+              </w:rPr>
+              <w:fldChar w:fldCharType="separate"/>
+            </w:r>
+            <w:r>
+              <w:rPr>
+                <w:noProof/>
+                <w:webHidden/>
+              </w:rPr>
+              <w:t>9</w:t>
+            </w:r>
+            <w:r>
+              <w:rPr>
+                <w:noProof/>
+                <w:webHidden/>
+              </w:rPr>
+              <w:fldChar w:fldCharType="end"/>
+            </w:r>
+          </w:hyperlink>
+        </w:p>
+        <w:p>
+          <w:pPr>
+            <w:pStyle w:val="Sisluet1"/>
+            <w:tabs>
+              <w:tab w:val="right" w:leader="dot" w:pos="9628"/>
+            </w:tabs>
+            <w:rPr>
+              <w:rFonts w:eastAsiaTheme="minorEastAsia"/>
+              <w:noProof/>
+              <w:lang w:eastAsia="fi-FI"/>
+            </w:rPr>
+          </w:pPr>
+          <w:hyperlink w:anchor="_Toc533431753" w:history="1">
+            <w:r>
+              <w:rPr>
+                <w:rStyle w:val="Hyperlinkki"/>
+                <w:noProof/>
+                <w:lang w:val="en-US"/>
+              </w:rPr>
+              <w:t>Lesson 139 npm run dev-se</w:t>
+            </w:r>
+            <w:r>
+              <w:rPr>
+                <w:rStyle w:val="Hyperlinkki"/>
+                <w:noProof/>
+                <w:lang w:val="en-US"/>
+              </w:rPr>
+              <w:t>r</w:t>
+            </w:r>
+            <w:r>
+              <w:rPr>
+                <w:rStyle w:val="Hyperlinkki"/>
+                <w:noProof/>
+                <w:lang w:val="en-US"/>
+              </w:rPr>
+              <w:t>ver / npm run build</w:t>
+            </w:r>
+            <w:r>
+              <w:rPr>
+                <w:noProof/>
+                <w:webHidden/>
+              </w:rPr>
+              <w:tab/>
+            </w:r>
+            <w:r>
+              <w:rPr>
+                <w:noProof/>
+                <w:webHidden/>
+              </w:rPr>
+              <w:fldChar w:fldCharType="begin"/>
+            </w:r>
+            <w:r>
+              <w:rPr>
+                <w:noProof/>
+                <w:webHidden/>
+              </w:rPr>
+              <w:instrText xml:space="preserve"> PAGEREF _Toc533431753 \h </w:instrText>
+            </w:r>
+            <w:r>
+              <w:rPr>
+                <w:noProof/>
+                <w:webHidden/>
+              </w:rPr>
+            </w:r>
+            <w:r>
+              <w:rPr>
+                <w:noProof/>
+                <w:webHidden/>
+              </w:rPr>
+              <w:fldChar w:fldCharType="separate"/>
+            </w:r>
+            <w:r>
+              <w:rPr>
+                <w:noProof/>
+                <w:webHidden/>
+              </w:rPr>
+              <w:t>10</w:t>
+            </w:r>
+            <w:r>
+              <w:rPr>
+                <w:noProof/>
+                <w:webHidden/>
+              </w:rPr>
+              <w:fldChar w:fldCharType="end"/>
+            </w:r>
+          </w:hyperlink>
+        </w:p>
+        <w:p>
+          <w:pPr>
+            <w:pStyle w:val="Sisluet1"/>
+            <w:tabs>
+              <w:tab w:val="right" w:leader="dot" w:pos="9628"/>
+            </w:tabs>
+            <w:rPr>
+              <w:rFonts w:eastAsiaTheme="minorEastAsia"/>
+              <w:noProof/>
+              <w:lang w:eastAsia="fi-FI"/>
+            </w:rPr>
+          </w:pPr>
+          <w:hyperlink w:anchor="_Toc533431754" w:history="1">
+            <w:r>
+              <w:rPr>
+                <w:rStyle w:val="Hyperlinkki"/>
+                <w:noProof/>
+                <w:lang w:val="en-US"/>
+              </w:rPr>
+              <w:t>Lesson 140 converting Hangman game</w:t>
+            </w:r>
+            <w:r>
+              <w:rPr>
+                <w:noProof/>
+                <w:webHidden/>
+              </w:rPr>
+              <w:tab/>
+            </w:r>
+            <w:r>
+              <w:rPr>
+                <w:noProof/>
+                <w:webHidden/>
+              </w:rPr>
+              <w:fldChar w:fldCharType="begin"/>
+            </w:r>
+            <w:r>
+              <w:rPr>
+                <w:noProof/>
+                <w:webHidden/>
+              </w:rPr>
+              <w:instrText xml:space="preserve"> PAGEREF _Toc533431754 \h </w:instrText>
+            </w:r>
+            <w:r>
+              <w:rPr>
+                <w:noProof/>
+                <w:webHidden/>
+              </w:rPr>
+            </w:r>
+            <w:r>
+              <w:rPr>
+                <w:noProof/>
+                <w:webHidden/>
+              </w:rPr>
+              <w:fldChar w:fldCharType="separate"/>
+            </w:r>
+            <w:r>
+              <w:rPr>
+                <w:noProof/>
+                <w:webHidden/>
+              </w:rPr>
+              <w:t>10</w:t>
             </w:r>
             <w:r>
               <w:rPr>
@@ -352,21 +650,7 @@
         <w:rPr>
           <w:lang w:val="en-US"/>
         </w:rPr>
-        <w:t xml:space="preserve">   (</w:t>
-      </w:r>
-      <w:proofErr w:type="spellStart"/>
-      <w:r>
-        <w:rPr>
-          <w:lang w:val="en-US"/>
-        </w:rPr>
-        <w:t>juurihakemistossa</w:t>
-      </w:r>
-      <w:proofErr w:type="spellEnd"/>
-      <w:r>
-        <w:rPr>
-          <w:lang w:val="en-US"/>
-        </w:rPr>
-        <w:t>)</w:t>
+        <w:t xml:space="preserve">   (juurihakemistossa)</w:t>
       </w:r>
     </w:p>
     <w:p>
@@ -449,7 +733,7 @@
           <w:lang w:val="en-US"/>
         </w:rPr>
       </w:pPr>
-      <w:bookmarkStart w:id="0" w:name="_Toc533357932"/>
+      <w:bookmarkStart w:id="0" w:name="_Toc533431747"/>
       <w:r>
         <w:rPr>
           <w:lang w:val="en-US"/>
@@ -464,27 +748,11 @@
           <w:lang w:val="en-US"/>
         </w:rPr>
       </w:pPr>
-      <w:proofErr w:type="spellStart"/>
-      <w:proofErr w:type="gramStart"/>
-      <w:r>
-        <w:rPr>
-          <w:lang w:val="en-US"/>
-        </w:rPr>
-        <w:t>location.assign</w:t>
-      </w:r>
-      <w:proofErr w:type="spellEnd"/>
-      <w:r>
-        <w:rPr>
-          <w:lang w:val="en-US"/>
-        </w:rPr>
-        <w:t>(</w:t>
-      </w:r>
-      <w:proofErr w:type="gramEnd"/>
-      <w:r>
-        <w:rPr>
-          <w:lang w:val="en-US"/>
-        </w:rPr>
-        <w:t>'/edit.html')</w:t>
+      <w:r>
+        <w:rPr>
+          <w:lang w:val="en-US"/>
+        </w:rPr>
+        <w:t>location.assign('/edit.html')</w:t>
       </w:r>
       <w:r>
         <w:rPr>
@@ -565,71 +833,37 @@
           <w:lang w:val="en-US"/>
         </w:rPr>
       </w:pPr>
-      <w:proofErr w:type="spellStart"/>
       <w:r>
         <w:rPr>
           <w:lang w:val="en-US"/>
         </w:rPr>
         <w:t>location.hash</w:t>
       </w:r>
-      <w:proofErr w:type="spellEnd"/>
-    </w:p>
-    <w:p>
-      <w:pPr>
-        <w:rPr>
-          <w:lang w:val="en-US"/>
-        </w:rPr>
-      </w:pPr>
-      <w:proofErr w:type="spellStart"/>
-      <w:proofErr w:type="gramStart"/>
-      <w:r>
-        <w:rPr>
-          <w:lang w:val="en-US"/>
-        </w:rPr>
-        <w:t>location.hash.substring</w:t>
-      </w:r>
-      <w:proofErr w:type="spellEnd"/>
-      <w:r>
-        <w:rPr>
-          <w:lang w:val="en-US"/>
-        </w:rPr>
-        <w:t>(</w:t>
-      </w:r>
-      <w:proofErr w:type="gramEnd"/>
-      <w:r>
-        <w:rPr>
-          <w:lang w:val="en-US"/>
-        </w:rPr>
-        <w:t>1)</w:t>
-      </w:r>
-    </w:p>
-    <w:p>
-      <w:pPr>
-        <w:rPr>
-          <w:lang w:val="en-US"/>
-        </w:rPr>
-      </w:pPr>
-      <w:proofErr w:type="spellStart"/>
-      <w:proofErr w:type="gramStart"/>
-      <w:r>
-        <w:rPr>
-          <w:lang w:val="en-US"/>
-        </w:rPr>
-        <w:t>location.hash.substring</w:t>
-      </w:r>
-      <w:proofErr w:type="spellEnd"/>
-      <w:r>
-        <w:rPr>
-          <w:lang w:val="en-US"/>
-        </w:rPr>
-        <w:t>(</w:t>
-      </w:r>
-      <w:proofErr w:type="gramEnd"/>
-      <w:r>
-        <w:rPr>
-          <w:lang w:val="en-US"/>
-        </w:rPr>
-        <w:t>1, 4)</w:t>
+    </w:p>
+    <w:p>
+      <w:pPr>
+        <w:rPr>
+          <w:lang w:val="en-US"/>
+        </w:rPr>
+      </w:pPr>
+      <w:r>
+        <w:rPr>
+          <w:lang w:val="en-US"/>
+        </w:rPr>
+        <w:t>location.hash.substring(1)</w:t>
+      </w:r>
+    </w:p>
+    <w:p>
+      <w:pPr>
+        <w:rPr>
+          <w:lang w:val="en-US"/>
+        </w:rPr>
+      </w:pPr>
+      <w:r>
+        <w:rPr>
+          <w:lang w:val="en-US"/>
+        </w:rPr>
+        <w:t>location.hash.substring(1, 4)</w:t>
       </w:r>
     </w:p>
     <w:p>
@@ -1085,7 +1319,7 @@
           <w:lang w:val="en-US"/>
         </w:rPr>
       </w:pPr>
-      <w:bookmarkStart w:id="1" w:name="_Toc533357933"/>
+      <w:bookmarkStart w:id="1" w:name="_Toc533431748"/>
       <w:r>
         <w:rPr>
           <w:lang w:val="en-US"/>
@@ -1101,27 +1335,11 @@
           <w:lang w:val="en-US"/>
         </w:rPr>
       </w:pPr>
-      <w:proofErr w:type="spellStart"/>
-      <w:proofErr w:type="gramStart"/>
-      <w:r>
-        <w:rPr>
-          <w:lang w:val="en-US"/>
-        </w:rPr>
-        <w:t>npm</w:t>
-      </w:r>
-      <w:proofErr w:type="spellEnd"/>
-      <w:r>
-        <w:rPr>
-          <w:lang w:val="en-US"/>
-        </w:rPr>
-        <w:t xml:space="preserve">  install</w:t>
-      </w:r>
-      <w:proofErr w:type="gramEnd"/>
-      <w:r>
-        <w:rPr>
-          <w:lang w:val="en-US"/>
-        </w:rPr>
-        <w:t xml:space="preserve"> </w:t>
+      <w:r>
+        <w:rPr>
+          <w:lang w:val="en-US"/>
+        </w:rPr>
+        <w:t xml:space="preserve">npm  install </w:t>
       </w:r>
       <w:hyperlink r:id="rId19" w:history="1">
         <w:r>
@@ -1145,48 +1363,24 @@
           <w:lang w:val="en-US"/>
         </w:rPr>
       </w:pPr>
-      <w:proofErr w:type="spellStart"/>
-      <w:proofErr w:type="gramStart"/>
-      <w:r>
-        <w:rPr>
-          <w:lang w:val="en-US"/>
-        </w:rPr>
-        <w:t>babel</w:t>
-      </w:r>
-      <w:proofErr w:type="spellEnd"/>
-      <w:proofErr w:type="gramEnd"/>
-      <w:r>
-        <w:rPr>
-          <w:lang w:val="en-US"/>
-        </w:rPr>
-        <w:t xml:space="preserve"> input.js -o output.js</w:t>
-      </w:r>
-    </w:p>
-    <w:p>
-      <w:pPr>
-        <w:rPr>
-          <w:lang w:val="en-US"/>
-        </w:rPr>
-      </w:pPr>
-      <w:r>
-        <w:rPr>
-          <w:lang w:val="en-US"/>
-        </w:rPr>
-        <w:t xml:space="preserve">C:\Users\lauri\JavaScript_AM\boilerplate&gt; </w:t>
-      </w:r>
-      <w:proofErr w:type="spellStart"/>
-      <w:r>
-        <w:rPr>
-          <w:lang w:val="en-US"/>
-        </w:rPr>
-        <w:t>npm</w:t>
-      </w:r>
-      <w:proofErr w:type="spellEnd"/>
-      <w:r>
-        <w:rPr>
-          <w:lang w:val="en-US"/>
-        </w:rPr>
-        <w:t xml:space="preserve"> init</w:t>
+      <w:r>
+        <w:rPr>
+          <w:lang w:val="en-US"/>
+        </w:rPr>
+        <w:t>babel input.js -o output.js</w:t>
+      </w:r>
+    </w:p>
+    <w:p>
+      <w:pPr>
+        <w:rPr>
+          <w:lang w:val="en-US"/>
+        </w:rPr>
+      </w:pPr>
+      <w:r>
+        <w:rPr>
+          <w:lang w:val="en-US"/>
+        </w:rPr>
+        <w:t>C:\Users\lauri\JavaScript_AM\boilerplate&gt; npm init</w:t>
       </w:r>
       <w:r>
         <w:rPr>
@@ -1213,21 +1407,7 @@
         <w:rPr>
           <w:lang w:val="en-US"/>
         </w:rPr>
-        <w:t xml:space="preserve">C:\Users\lauri\JavaScript_AM\boilerplate&gt; </w:t>
-      </w:r>
-      <w:proofErr w:type="spellStart"/>
-      <w:r>
-        <w:rPr>
-          <w:lang w:val="en-US"/>
-        </w:rPr>
-        <w:t>npm</w:t>
-      </w:r>
-      <w:proofErr w:type="spellEnd"/>
-      <w:r>
-        <w:rPr>
-          <w:lang w:val="en-US"/>
-        </w:rPr>
-        <w:t xml:space="preserve"> install </w:t>
+        <w:t xml:space="preserve">C:\Users\lauri\JavaScript_AM\boilerplate&gt; npm install </w:t>
       </w:r>
       <w:hyperlink r:id="rId20" w:history="1">
         <w:r>
@@ -1258,316 +1438,114 @@
           <w:lang w:val="en-US"/>
         </w:rPr>
       </w:pPr>
-      <w:proofErr w:type="spellStart"/>
-      <w:proofErr w:type="gramStart"/>
-      <w:r>
-        <w:rPr>
-          <w:lang w:val="en-US"/>
-        </w:rPr>
-        <w:t>babel</w:t>
-      </w:r>
-      <w:proofErr w:type="spellEnd"/>
-      <w:proofErr w:type="gramEnd"/>
-      <w:r>
-        <w:rPr>
-          <w:lang w:val="en-US"/>
-        </w:rPr>
-        <w:t xml:space="preserve"> input.js -o output.js</w:t>
-      </w:r>
-      <w:r>
-        <w:rPr>
-          <w:lang w:val="en-US"/>
-        </w:rPr>
-        <w:t xml:space="preserve"> –presets </w:t>
-      </w:r>
-      <w:proofErr w:type="spellStart"/>
-      <w:r>
-        <w:rPr>
-          <w:lang w:val="en-US"/>
-        </w:rPr>
-        <w:t>env</w:t>
-      </w:r>
-      <w:proofErr w:type="spellEnd"/>
-    </w:p>
-    <w:p>
-      <w:pPr>
-        <w:rPr>
-          <w:lang w:val="en-US"/>
-        </w:rPr>
-      </w:pPr>
-    </w:p>
-    <w:p>
-      <w:pPr>
-        <w:rPr>
-          <w:lang w:val="en-US"/>
-        </w:rPr>
-      </w:pPr>
-      <w:proofErr w:type="gramStart"/>
-      <w:r>
-        <w:rPr>
-          <w:lang w:val="en-US"/>
-        </w:rPr>
-        <w:t>install</w:t>
-      </w:r>
-      <w:proofErr w:type="gramEnd"/>
-      <w:r>
-        <w:rPr>
-          <w:lang w:val="en-US"/>
-        </w:rPr>
-        <w:t xml:space="preserve"> node modules back -&gt; </w:t>
-      </w:r>
-      <w:proofErr w:type="spellStart"/>
-      <w:r>
-        <w:rPr>
-          <w:lang w:val="en-US"/>
-        </w:rPr>
-        <w:t>npm</w:t>
-      </w:r>
-      <w:proofErr w:type="spellEnd"/>
-      <w:r>
-        <w:rPr>
-          <w:lang w:val="en-US"/>
-        </w:rPr>
-        <w:t xml:space="preserve"> install </w:t>
+      <w:r>
+        <w:rPr>
+          <w:lang w:val="en-US"/>
+        </w:rPr>
+        <w:t>babel input.js -o output.js</w:t>
+      </w:r>
+      <w:r>
+        <w:rPr>
+          <w:lang w:val="en-US"/>
+        </w:rPr>
+        <w:t xml:space="preserve"> –presets env</w:t>
+      </w:r>
+    </w:p>
+    <w:p>
+      <w:pPr>
+        <w:rPr>
+          <w:lang w:val="en-US"/>
+        </w:rPr>
+      </w:pPr>
+    </w:p>
+    <w:p>
+      <w:pPr>
+        <w:rPr>
+          <w:lang w:val="en-US"/>
+        </w:rPr>
+      </w:pPr>
+      <w:r>
+        <w:rPr>
+          <w:lang w:val="en-US"/>
+        </w:rPr>
+        <w:t xml:space="preserve">install node modules back -&gt; npm install </w:t>
       </w:r>
       <w:r>
         <w:rPr>
           <w:lang w:val="en-US"/>
         </w:rPr>
         <w:tab/>
-        <w:t xml:space="preserve">(looks </w:t>
-      </w:r>
-      <w:proofErr w:type="spellStart"/>
-      <w:r>
-        <w:rPr>
-          <w:lang w:val="en-US"/>
-        </w:rPr>
-        <w:t>package.json</w:t>
-      </w:r>
-      <w:proofErr w:type="spellEnd"/>
-      <w:r>
-        <w:rPr>
-          <w:lang w:val="en-US"/>
-        </w:rPr>
-        <w:t>)</w:t>
-      </w:r>
-    </w:p>
-    <w:p>
-      <w:pPr>
-        <w:rPr>
-          <w:lang w:val="en-US"/>
-        </w:rPr>
-      </w:pPr>
-    </w:p>
-    <w:p>
-      <w:pPr>
-        <w:rPr>
-          <w:lang w:val="en-US"/>
-        </w:rPr>
-      </w:pPr>
-      <w:proofErr w:type="gramStart"/>
-      <w:r>
-        <w:rPr>
-          <w:lang w:val="en-US"/>
-        </w:rPr>
-        <w:t>new</w:t>
-      </w:r>
-      <w:proofErr w:type="gramEnd"/>
-      <w:r>
-        <w:rPr>
-          <w:lang w:val="en-US"/>
-        </w:rPr>
-        <w:t xml:space="preserve"> directory structure -&gt; </w:t>
-      </w:r>
-    </w:p>
-    <w:p>
-      <w:pPr>
-        <w:rPr>
-          <w:lang w:val="en-US"/>
-        </w:rPr>
-      </w:pPr>
-    </w:p>
-    <w:p>
-      <w:pPr>
-        <w:rPr>
-          <w:lang w:val="en-US"/>
-        </w:rPr>
-      </w:pPr>
-      <w:r>
-        <w:rPr>
-          <w:lang w:val="en-US"/>
-        </w:rPr>
-        <w:t xml:space="preserve">C:\Users\lauri\JavaScript_AM\boilerplate&gt; </w:t>
-      </w:r>
-      <w:proofErr w:type="spellStart"/>
-      <w:r>
-        <w:rPr>
-          <w:lang w:val="en-US"/>
-        </w:rPr>
-        <w:t>babel</w:t>
-      </w:r>
-      <w:proofErr w:type="spellEnd"/>
-      <w:r>
-        <w:rPr>
-          <w:lang w:val="en-US"/>
-        </w:rPr>
-        <w:t xml:space="preserve"> </w:t>
-      </w:r>
-      <w:proofErr w:type="spellStart"/>
-      <w:r>
-        <w:rPr>
-          <w:lang w:val="en-US"/>
-        </w:rPr>
-        <w:t>src</w:t>
-      </w:r>
-      <w:proofErr w:type="spellEnd"/>
-      <w:r>
-        <w:rPr>
-          <w:lang w:val="en-US"/>
-        </w:rPr>
-        <w:t xml:space="preserve">/index.js -o public/scripts/bundle.js --presets </w:t>
-      </w:r>
-      <w:proofErr w:type="spellStart"/>
-      <w:r>
-        <w:rPr>
-          <w:lang w:val="en-US"/>
-        </w:rPr>
-        <w:t>env</w:t>
-      </w:r>
-      <w:proofErr w:type="spellEnd"/>
-    </w:p>
-    <w:p>
-      <w:pPr>
-        <w:rPr>
-          <w:lang w:val="en-US"/>
-        </w:rPr>
-      </w:pPr>
-      <w:r>
-        <w:rPr>
-          <w:lang w:val="en-US"/>
-        </w:rPr>
-        <w:t xml:space="preserve">=   </w:t>
-      </w:r>
-      <w:proofErr w:type="spellStart"/>
-      <w:r>
-        <w:rPr>
-          <w:lang w:val="en-US"/>
-        </w:rPr>
-        <w:t>npm</w:t>
-      </w:r>
-      <w:proofErr w:type="spellEnd"/>
-      <w:r>
-        <w:rPr>
-          <w:lang w:val="en-US"/>
-        </w:rPr>
-        <w:t xml:space="preserve"> run </w:t>
-      </w:r>
-      <w:proofErr w:type="gramStart"/>
-      <w:r>
-        <w:rPr>
-          <w:lang w:val="en-US"/>
-        </w:rPr>
-        <w:t>build  (</w:t>
-      </w:r>
-      <w:proofErr w:type="gramEnd"/>
-      <w:r>
-        <w:rPr>
-          <w:lang w:val="en-US"/>
-        </w:rPr>
-        <w:t xml:space="preserve">from </w:t>
-      </w:r>
-      <w:proofErr w:type="spellStart"/>
-      <w:r>
-        <w:rPr>
-          <w:lang w:val="en-US"/>
-        </w:rPr>
-        <w:t>package.json</w:t>
-      </w:r>
-      <w:proofErr w:type="spellEnd"/>
-      <w:r>
-        <w:rPr>
-          <w:lang w:val="en-US"/>
-        </w:rPr>
-        <w:t>)</w:t>
-      </w:r>
-    </w:p>
-    <w:p>
-      <w:pPr>
-        <w:rPr>
-          <w:lang w:val="en-US"/>
-        </w:rPr>
-      </w:pPr>
-    </w:p>
-    <w:p>
-      <w:pPr>
-        <w:rPr>
-          <w:lang w:val="en-US"/>
-        </w:rPr>
-      </w:pPr>
-      <w:proofErr w:type="spellStart"/>
-      <w:proofErr w:type="gramStart"/>
-      <w:r>
-        <w:rPr>
-          <w:lang w:val="en-US"/>
-        </w:rPr>
-        <w:t>poista</w:t>
-      </w:r>
-      <w:proofErr w:type="spellEnd"/>
-      <w:proofErr w:type="gramEnd"/>
-      <w:r>
-        <w:rPr>
-          <w:lang w:val="en-US"/>
-        </w:rPr>
-        <w:t xml:space="preserve"> </w:t>
-      </w:r>
-      <w:proofErr w:type="spellStart"/>
-      <w:r>
-        <w:rPr>
-          <w:lang w:val="en-US"/>
-        </w:rPr>
-        <w:t>globaalit</w:t>
-      </w:r>
-      <w:proofErr w:type="spellEnd"/>
-      <w:r>
-        <w:rPr>
-          <w:lang w:val="en-US"/>
-        </w:rPr>
-        <w:t xml:space="preserve"> </w:t>
-      </w:r>
-      <w:proofErr w:type="spellStart"/>
-      <w:r>
-        <w:rPr>
-          <w:lang w:val="en-US"/>
-        </w:rPr>
-        <w:t>asennukset</w:t>
-      </w:r>
-      <w:proofErr w:type="spellEnd"/>
-    </w:p>
-    <w:p>
-      <w:pPr>
-        <w:rPr>
-          <w:lang w:val="en-US"/>
-        </w:rPr>
-      </w:pPr>
-      <w:r>
-        <w:rPr>
-          <w:lang w:val="en-US"/>
-        </w:rPr>
-        <w:t xml:space="preserve">C:\Users\lauri\JavaScript_AM\boilerplate&gt;npm uninstall -g </w:t>
-      </w:r>
-      <w:proofErr w:type="spellStart"/>
-      <w:r>
-        <w:rPr>
-          <w:lang w:val="en-US"/>
-        </w:rPr>
-        <w:t>babel-cli</w:t>
-      </w:r>
-      <w:proofErr w:type="spellEnd"/>
-      <w:r>
-        <w:rPr>
-          <w:lang w:val="en-US"/>
-        </w:rPr>
-        <w:t xml:space="preserve"> live-server</w:t>
+        <w:t>(looks package.json)</w:t>
+      </w:r>
+    </w:p>
+    <w:p>
+      <w:pPr>
+        <w:rPr>
+          <w:lang w:val="en-US"/>
+        </w:rPr>
+      </w:pPr>
+    </w:p>
+    <w:p>
+      <w:pPr>
+        <w:rPr>
+          <w:lang w:val="en-US"/>
+        </w:rPr>
+      </w:pPr>
+      <w:r>
+        <w:rPr>
+          <w:lang w:val="en-US"/>
+        </w:rPr>
+        <w:t xml:space="preserve">new directory structure -&gt; </w:t>
+      </w:r>
+    </w:p>
+    <w:p>
+      <w:pPr>
+        <w:rPr>
+          <w:lang w:val="en-US"/>
+        </w:rPr>
+      </w:pPr>
+    </w:p>
+    <w:p>
+      <w:pPr>
+        <w:rPr>
+          <w:lang w:val="en-US"/>
+        </w:rPr>
+      </w:pPr>
+      <w:r>
+        <w:rPr>
+          <w:lang w:val="en-US"/>
+        </w:rPr>
+        <w:t>C:\Users\lauri\JavaScript_AM\boilerplate&gt; babel src/index.js -o public/scripts/bundle.js --presets env</w:t>
+      </w:r>
+    </w:p>
+    <w:p>
+      <w:pPr>
+        <w:rPr>
+          <w:lang w:val="en-US"/>
+        </w:rPr>
+      </w:pPr>
+      <w:r>
+        <w:rPr>
+          <w:lang w:val="en-US"/>
+        </w:rPr>
+        <w:t>=   npm run build  (from package.json)</w:t>
+      </w:r>
+    </w:p>
+    <w:p>
+      <w:pPr>
+        <w:rPr>
+          <w:lang w:val="en-US"/>
+        </w:rPr>
+      </w:pPr>
+    </w:p>
+    <w:p>
+      <w:r>
+        <w:t>poista globaalit asennukset</w:t>
+      </w:r>
+    </w:p>
+    <w:p>
+      <w:r>
+        <w:t>C:\Users\lauri\JavaScript_AM\boilerplate&gt;npm uninstall -g babel-cli live-server</w:t>
       </w:r>
     </w:p>
     <w:p>
@@ -1581,21 +1559,11 @@
           <w:lang w:val="en-US"/>
         </w:rPr>
       </w:pPr>
-      <w:proofErr w:type="spellStart"/>
-      <w:proofErr w:type="gramStart"/>
-      <w:r>
-        <w:rPr>
-          <w:lang w:val="en-US"/>
-        </w:rPr>
-        <w:t>npm</w:t>
-      </w:r>
-      <w:proofErr w:type="spellEnd"/>
-      <w:proofErr w:type="gramEnd"/>
-      <w:r>
-        <w:rPr>
-          <w:lang w:val="en-US"/>
-        </w:rPr>
-        <w:t xml:space="preserve"> install </w:t>
+      <w:r>
+        <w:rPr>
+          <w:lang w:val="en-US"/>
+        </w:rPr>
+        <w:t xml:space="preserve">npm install </w:t>
       </w:r>
       <w:hyperlink r:id="rId21" w:history="1">
         <w:r>
@@ -1619,21 +1587,11 @@
           <w:lang w:val="en-US"/>
         </w:rPr>
       </w:pPr>
-      <w:proofErr w:type="spellStart"/>
-      <w:proofErr w:type="gramStart"/>
-      <w:r>
-        <w:rPr>
-          <w:lang w:val="en-US"/>
-        </w:rPr>
-        <w:t>npm</w:t>
-      </w:r>
-      <w:proofErr w:type="spellEnd"/>
-      <w:proofErr w:type="gramEnd"/>
-      <w:r>
-        <w:rPr>
-          <w:lang w:val="en-US"/>
-        </w:rPr>
-        <w:t xml:space="preserve"> install </w:t>
+      <w:r>
+        <w:rPr>
+          <w:lang w:val="en-US"/>
+        </w:rPr>
+        <w:t xml:space="preserve">npm install </w:t>
       </w:r>
       <w:r>
         <w:rPr>
@@ -1653,39 +1611,17 @@
           <w:lang w:val="en-US"/>
         </w:rPr>
       </w:pPr>
-      <w:proofErr w:type="spellStart"/>
-      <w:r>
-        <w:rPr>
-          <w:lang w:val="en-US"/>
-        </w:rPr>
-        <w:t>npm</w:t>
-      </w:r>
-      <w:proofErr w:type="spellEnd"/>
-      <w:r>
-        <w:rPr>
-          <w:lang w:val="en-US"/>
-        </w:rPr>
-        <w:t xml:space="preserve"> run serve</w:t>
-      </w:r>
-      <w:r>
-        <w:rPr>
-          <w:lang w:val="en-US"/>
-        </w:rPr>
-        <w:t xml:space="preserve"> (locally from </w:t>
-      </w:r>
-      <w:proofErr w:type="spellStart"/>
-      <w:r>
-        <w:rPr>
-          <w:lang w:val="en-US"/>
-        </w:rPr>
-        <w:t>package.json</w:t>
-      </w:r>
-      <w:proofErr w:type="spellEnd"/>
-      <w:r>
-        <w:rPr>
-          <w:lang w:val="en-US"/>
-        </w:rPr>
-        <w:t>)</w:t>
+      <w:r>
+        <w:rPr>
+          <w:lang w:val="en-US"/>
+        </w:rPr>
+        <w:t>npm run serve</w:t>
+      </w:r>
+      <w:r>
+        <w:rPr>
+          <w:lang w:val="en-US"/>
+        </w:rPr>
+        <w:t xml:space="preserve"> (locally from package.json)</w:t>
       </w:r>
     </w:p>
     <w:p>
@@ -1722,28 +1658,12 @@
           <w:lang w:val="en-US"/>
         </w:rPr>
       </w:pPr>
-      <w:bookmarkStart w:id="2" w:name="_Toc533357934"/>
-      <w:proofErr w:type="spellStart"/>
-      <w:proofErr w:type="gramStart"/>
-      <w:r>
-        <w:rPr>
-          <w:lang w:val="en-US"/>
-        </w:rPr>
-        <w:t>Webpack</w:t>
-      </w:r>
-      <w:proofErr w:type="spellEnd"/>
-      <w:r>
-        <w:rPr>
-          <w:lang w:val="en-US"/>
-        </w:rPr>
-        <w:t xml:space="preserve">  Lesson</w:t>
-      </w:r>
-      <w:proofErr w:type="gramEnd"/>
-      <w:r>
-        <w:rPr>
-          <w:lang w:val="en-US"/>
-        </w:rPr>
-        <w:t xml:space="preserve"> 133</w:t>
+      <w:bookmarkStart w:id="2" w:name="_Toc533431749"/>
+      <w:r>
+        <w:rPr>
+          <w:lang w:val="en-US"/>
+        </w:rPr>
+        <w:t>Webpack  Lesson 133</w:t>
       </w:r>
       <w:bookmarkEnd w:id="2"/>
     </w:p>
@@ -2001,48 +1921,26 @@
           <w:lang w:val="en-US"/>
         </w:rPr>
       </w:pPr>
-      <w:bookmarkStart w:id="3" w:name="_Toc533357935"/>
-      <w:r>
-        <w:rPr>
-          <w:lang w:val="en-US"/>
-        </w:rPr>
-        <w:t xml:space="preserve">Lesson 134 installing </w:t>
-      </w:r>
-      <w:proofErr w:type="spellStart"/>
-      <w:r>
-        <w:rPr>
-          <w:lang w:val="en-US"/>
-        </w:rPr>
-        <w:t>webpack-cli</w:t>
+      <w:bookmarkStart w:id="3" w:name="_Toc533431750"/>
+      <w:r>
+        <w:rPr>
+          <w:lang w:val="en-US"/>
+        </w:rPr>
+        <w:t>Lesson 134 installing webpack-cli</w:t>
       </w:r>
       <w:bookmarkEnd w:id="3"/>
-      <w:proofErr w:type="spellEnd"/>
-    </w:p>
-    <w:p>
-      <w:pPr>
-        <w:rPr>
-          <w:lang w:val="en-US"/>
-        </w:rPr>
-      </w:pPr>
-      <w:r>
-        <w:rPr>
-          <w:lang w:val="en-US"/>
-        </w:rPr>
-        <w:t xml:space="preserve">C:\Users\lauri\JavaScript_AM\boilerplate&gt;npm </w:t>
-      </w:r>
-      <w:proofErr w:type="gramStart"/>
-      <w:r>
-        <w:rPr>
-          <w:lang w:val="en-US"/>
-        </w:rPr>
-        <w:t>install</w:t>
-      </w:r>
-      <w:proofErr w:type="gramEnd"/>
-      <w:r>
-        <w:rPr>
-          <w:lang w:val="en-US"/>
-        </w:rPr>
-        <w:t xml:space="preserve"> webpack@4.5.0 </w:t>
+    </w:p>
+    <w:p>
+      <w:pPr>
+        <w:rPr>
+          <w:lang w:val="en-US"/>
+        </w:rPr>
+      </w:pPr>
+      <w:r>
+        <w:rPr>
+          <w:lang w:val="en-US"/>
+        </w:rPr>
+        <w:t xml:space="preserve">C:\Users\lauri\JavaScript_AM\boilerplate&gt;npm install webpack@4.5.0 </w:t>
       </w:r>
       <w:hyperlink r:id="rId26" w:history="1">
         <w:r>
@@ -2061,57 +1959,47 @@
           <w:lang w:val="en-US"/>
         </w:rPr>
       </w:pPr>
+      <w:bookmarkStart w:id="4" w:name="_Toc533431751"/>
       <w:r>
         <w:rPr>
           <w:lang w:val="en-US"/>
         </w:rPr>
         <w:t>Lesson 135</w:t>
       </w:r>
-    </w:p>
-    <w:p>
-      <w:pPr>
-        <w:rPr>
-          <w:lang w:val="en-US"/>
-        </w:rPr>
-      </w:pPr>
-    </w:p>
-    <w:p>
-      <w:pPr>
-        <w:rPr>
-          <w:lang w:val="en-US"/>
-        </w:rPr>
-      </w:pPr>
-      <w:proofErr w:type="spellStart"/>
-      <w:proofErr w:type="gramStart"/>
-      <w:r>
-        <w:rPr>
-          <w:lang w:val="en-US"/>
-        </w:rPr>
-        <w:t>npm</w:t>
-      </w:r>
-      <w:proofErr w:type="spellEnd"/>
-      <w:proofErr w:type="gramEnd"/>
-      <w:r>
-        <w:rPr>
-          <w:lang w:val="en-US"/>
-        </w:rPr>
-        <w:t xml:space="preserve"> run serve</w:t>
-      </w:r>
-    </w:p>
-    <w:p>
-      <w:pPr>
-        <w:rPr>
-          <w:lang w:val="en-US"/>
-        </w:rPr>
-      </w:pPr>
-      <w:proofErr w:type="spellStart"/>
+      <w:bookmarkEnd w:id="4"/>
+    </w:p>
+    <w:p>
+      <w:pPr>
+        <w:rPr>
+          <w:lang w:val="en-US"/>
+        </w:rPr>
+      </w:pPr>
+    </w:p>
+    <w:p>
+      <w:pPr>
+        <w:rPr>
+          <w:lang w:val="en-US"/>
+        </w:rPr>
+      </w:pPr>
+      <w:r>
+        <w:rPr>
+          <w:lang w:val="en-US"/>
+        </w:rPr>
+        <w:t>npm run serve</w:t>
+      </w:r>
+    </w:p>
+    <w:p>
+      <w:pPr>
+        <w:rPr>
+          <w:lang w:val="en-US"/>
+        </w:rPr>
+      </w:pPr>
       <w:r>
         <w:rPr>
           <w:lang w:val="en-US"/>
         </w:rPr>
         <w:t>Webpack.config.js</w:t>
       </w:r>
-      <w:proofErr w:type="spellEnd"/>
     </w:p>
     <w:p>
       <w:pPr>
@@ -2125,7 +2013,6 @@
           <w:lang w:val="en-US" w:eastAsia="fi-FI"/>
         </w:rPr>
       </w:pPr>
-      <w:proofErr w:type="gramStart"/>
       <w:r>
         <w:rPr>
           <w:rFonts w:ascii="Consolas" w:eastAsia="Times New Roman" w:hAnsi="Consolas" w:cs="Times New Roman"/>
@@ -2136,7 +2023,6 @@
         </w:rPr>
         <w:t>path</w:t>
       </w:r>
-      <w:proofErr w:type="gramEnd"/>
       <w:r>
         <w:rPr>
           <w:rFonts w:ascii="Consolas" w:eastAsia="Times New Roman" w:hAnsi="Consolas" w:cs="Times New Roman"/>
@@ -2145,9 +2031,18 @@
           <w:szCs w:val="27"/>
           <w:lang w:val="en-US" w:eastAsia="fi-FI"/>
         </w:rPr>
-        <w:t xml:space="preserve">: </w:t>
-      </w:r>
-      <w:proofErr w:type="spellStart"/>
+        <w:t>: path.</w:t>
+      </w:r>
+      <w:r>
+        <w:rPr>
+          <w:rFonts w:ascii="Consolas" w:eastAsia="Times New Roman" w:hAnsi="Consolas" w:cs="Times New Roman"/>
+          <w:color w:val="DCDCAA"/>
+          <w:sz w:val="27"/>
+          <w:szCs w:val="27"/>
+          <w:lang w:val="en-US" w:eastAsia="fi-FI"/>
+        </w:rPr>
+        <w:t>resolve</w:t>
+      </w:r>
       <w:r>
         <w:rPr>
           <w:rFonts w:ascii="Consolas" w:eastAsia="Times New Roman" w:hAnsi="Consolas" w:cs="Times New Roman"/>
@@ -2156,27 +2051,6 @@
           <w:szCs w:val="27"/>
           <w:lang w:val="en-US" w:eastAsia="fi-FI"/>
         </w:rPr>
-        <w:t>path.</w:t>
-      </w:r>
-      <w:r>
-        <w:rPr>
-          <w:rFonts w:ascii="Consolas" w:eastAsia="Times New Roman" w:hAnsi="Consolas" w:cs="Times New Roman"/>
-          <w:color w:val="DCDCAA"/>
-          <w:sz w:val="27"/>
-          <w:szCs w:val="27"/>
-          <w:lang w:val="en-US" w:eastAsia="fi-FI"/>
-        </w:rPr>
-        <w:t>resolve</w:t>
-      </w:r>
-      <w:proofErr w:type="spellEnd"/>
-      <w:r>
-        <w:rPr>
-          <w:rFonts w:ascii="Consolas" w:eastAsia="Times New Roman" w:hAnsi="Consolas" w:cs="Times New Roman"/>
-          <w:color w:val="D4D4D4"/>
-          <w:sz w:val="27"/>
-          <w:szCs w:val="27"/>
-          <w:lang w:val="en-US" w:eastAsia="fi-FI"/>
-        </w:rPr>
         <w:t>(</w:t>
       </w:r>
       <w:r>
@@ -2187,20 +2061,8 @@
           <w:szCs w:val="27"/>
           <w:lang w:val="en-US" w:eastAsia="fi-FI"/>
         </w:rPr>
-        <w:t>__</w:t>
-      </w:r>
-      <w:proofErr w:type="spellStart"/>
-      <w:r>
-        <w:rPr>
-          <w:rFonts w:ascii="Consolas" w:eastAsia="Times New Roman" w:hAnsi="Consolas" w:cs="Times New Roman"/>
-          <w:color w:val="4EC9B0"/>
-          <w:sz w:val="27"/>
-          <w:szCs w:val="27"/>
-          <w:lang w:val="en-US" w:eastAsia="fi-FI"/>
-        </w:rPr>
-        <w:t>dirname</w:t>
-      </w:r>
-      <w:proofErr w:type="spellEnd"/>
+        <w:t>__dirname</w:t>
+      </w:r>
       <w:r>
         <w:rPr>
           <w:rFonts w:ascii="Consolas" w:eastAsia="Times New Roman" w:hAnsi="Consolas" w:cs="Times New Roman"/>
@@ -2276,53 +2138,33 @@
           <w:lang w:val="en-US"/>
         </w:rPr>
       </w:pPr>
-      <w:r>
-        <w:rPr>
-          <w:lang w:val="en-US"/>
-        </w:rPr>
-        <w:t xml:space="preserve">Lesson 137 installing </w:t>
-      </w:r>
-      <w:proofErr w:type="spellStart"/>
-      <w:r>
-        <w:rPr>
-          <w:lang w:val="en-US"/>
-        </w:rPr>
-        <w:t>babel</w:t>
-      </w:r>
-      <w:proofErr w:type="spellEnd"/>
-    </w:p>
-    <w:p>
-      <w:pPr>
-        <w:rPr>
-          <w:lang w:val="en-US"/>
-        </w:rPr>
-      </w:pPr>
-    </w:p>
-    <w:p>
-      <w:pPr>
-        <w:rPr>
-          <w:lang w:val="en-US"/>
-        </w:rPr>
-      </w:pPr>
-      <w:r>
-        <w:rPr>
-          <w:lang w:val="en-US"/>
-        </w:rPr>
-        <w:t xml:space="preserve">PS C:\Users\lauri\JavaScript_AM\boilerplate&gt; </w:t>
-      </w:r>
-      <w:proofErr w:type="spellStart"/>
-      <w:r>
-        <w:rPr>
-          <w:lang w:val="en-US"/>
-        </w:rPr>
-        <w:t>npm</w:t>
-      </w:r>
-      <w:proofErr w:type="spellEnd"/>
-      <w:r>
-        <w:rPr>
-          <w:lang w:val="en-US"/>
-        </w:rPr>
-        <w:t xml:space="preserve"> install </w:t>
+      <w:bookmarkStart w:id="5" w:name="_Toc533431752"/>
+      <w:r>
+        <w:rPr>
+          <w:lang w:val="en-US"/>
+        </w:rPr>
+        <w:t>Lesson 137 installing babel</w:t>
+      </w:r>
+      <w:bookmarkEnd w:id="5"/>
+    </w:p>
+    <w:p>
+      <w:pPr>
+        <w:rPr>
+          <w:lang w:val="en-US"/>
+        </w:rPr>
+      </w:pPr>
+    </w:p>
+    <w:p>
+      <w:pPr>
+        <w:rPr>
+          <w:lang w:val="en-US"/>
+        </w:rPr>
+      </w:pPr>
+      <w:r>
+        <w:rPr>
+          <w:lang w:val="en-US"/>
+        </w:rPr>
+        <w:t xml:space="preserve">PS C:\Users\lauri\JavaScript_AM\boilerplate&gt; npm install </w:t>
       </w:r>
       <w:hyperlink r:id="rId27" w:history="1">
         <w:r>
@@ -2344,30 +2186,8 @@
         <w:rPr>
           <w:lang w:val="en-US"/>
         </w:rPr>
-        <w:t xml:space="preserve">PS C:\Users\lauri\JavaScript_AM\boilerplate&gt; </w:t>
-      </w:r>
-      <w:proofErr w:type="spellStart"/>
-      <w:r>
-        <w:rPr>
-          <w:lang w:val="en-US"/>
-        </w:rPr>
-        <w:t>npm</w:t>
-      </w:r>
-      <w:proofErr w:type="spellEnd"/>
-      <w:r>
-        <w:rPr>
-          <w:lang w:val="en-US"/>
-        </w:rPr>
-        <w:t xml:space="preserve"> run </w:t>
-      </w:r>
-      <w:proofErr w:type="spellStart"/>
-      <w:r>
-        <w:rPr>
-          <w:lang w:val="en-US"/>
-        </w:rPr>
-        <w:t>webpack</w:t>
-      </w:r>
-      <w:proofErr w:type="spellEnd"/>
+        <w:t>PS C:\Users\lauri\JavaScript_AM\boilerplate&gt; npm run webpack</w:t>
+      </w:r>
     </w:p>
     <w:p>
       <w:pPr>
@@ -2387,21 +2207,7 @@
           <w:lang w:val="en-US"/>
         </w:rPr>
         <w:lastRenderedPageBreak/>
-        <w:t xml:space="preserve">PS C:\Users\lauri\JavaScript_AM\boilerplate&gt; </w:t>
-      </w:r>
-      <w:proofErr w:type="spellStart"/>
-      <w:r>
-        <w:rPr>
-          <w:lang w:val="en-US"/>
-        </w:rPr>
-        <w:t>npm</w:t>
-      </w:r>
-      <w:proofErr w:type="spellEnd"/>
-      <w:r>
-        <w:rPr>
-          <w:lang w:val="en-US"/>
-        </w:rPr>
-        <w:t xml:space="preserve"> install </w:t>
+        <w:t xml:space="preserve">PS C:\Users\lauri\JavaScript_AM\boilerplate&gt; npm install </w:t>
       </w:r>
       <w:hyperlink r:id="rId28" w:history="1">
         <w:r>
@@ -2425,19 +2231,11 @@
           <w:lang w:val="en-US" w:eastAsia="fi-FI"/>
         </w:rPr>
       </w:pPr>
-      <w:proofErr w:type="spellStart"/>
-      <w:r>
-        <w:rPr>
-          <w:lang w:val="en-US"/>
-        </w:rPr>
-        <w:t>package.json</w:t>
-      </w:r>
-      <w:proofErr w:type="spellEnd"/>
-      <w:r>
-        <w:rPr>
-          <w:lang w:val="en-US"/>
-        </w:rPr>
-        <w:t>:</w:t>
+      <w:r>
+        <w:rPr>
+          <w:lang w:val="en-US"/>
+        </w:rPr>
+        <w:t>package.json:</w:t>
       </w:r>
       <w:r>
         <w:rPr>
@@ -2477,9 +2275,258 @@
           <w:szCs w:val="27"/>
           <w:lang w:val="en-US" w:eastAsia="fi-FI"/>
         </w:rPr>
-        <w:t>"</w:t>
-      </w:r>
-      <w:proofErr w:type="spellStart"/>
+        <w:t>"webpack-dev-server"</w:t>
+      </w:r>
+    </w:p>
+    <w:p>
+      <w:pPr>
+        <w:rPr>
+          <w:lang w:val="en-US"/>
+        </w:rPr>
+      </w:pPr>
+    </w:p>
+    <w:p>
+      <w:pPr>
+        <w:rPr>
+          <w:lang w:val="en-US"/>
+        </w:rPr>
+      </w:pPr>
+      <w:r>
+        <w:rPr>
+          <w:lang w:val="en-US"/>
+        </w:rPr>
+        <w:t>PS C:\Users\lauri\JavaScript_AM\boilerplate&gt; npm run dev-server</w:t>
+      </w:r>
+    </w:p>
+    <w:p>
+      <w:pPr>
+        <w:rPr>
+          <w:lang w:val="en-US"/>
+        </w:rPr>
+      </w:pPr>
+    </w:p>
+    <w:p>
+      <w:pPr>
+        <w:pStyle w:val="Otsikko1"/>
+        <w:rPr>
+          <w:lang w:val="en-US"/>
+        </w:rPr>
+      </w:pPr>
+      <w:bookmarkStart w:id="6" w:name="_Toc533431753"/>
+      <w:r>
+        <w:rPr>
+          <w:lang w:val="en-US"/>
+        </w:rPr>
+        <w:t>Lesson 139 npm run dev-server / npm run build</w:t>
+      </w:r>
+      <w:bookmarkEnd w:id="6"/>
+    </w:p>
+    <w:p>
+      <w:pPr>
+        <w:rPr>
+          <w:lang w:val="en-US"/>
+        </w:rPr>
+      </w:pPr>
+    </w:p>
+    <w:p>
+      <w:pPr>
+        <w:rPr>
+          <w:lang w:val="en-US"/>
+        </w:rPr>
+      </w:pPr>
+      <w:r>
+        <w:rPr>
+          <w:lang w:val="en-US"/>
+        </w:rPr>
+        <w:t>run the commands in dir (cause local installations)</w:t>
+      </w:r>
+    </w:p>
+    <w:p>
+      <w:pPr>
+        <w:pStyle w:val="Otsikko1"/>
+        <w:rPr>
+          <w:lang w:val="en-US"/>
+        </w:rPr>
+      </w:pPr>
+      <w:bookmarkStart w:id="7" w:name="_Toc533431754"/>
+      <w:r>
+        <w:rPr>
+          <w:lang w:val="en-US"/>
+        </w:rPr>
+        <w:t>Lesson 140 converting Hangman game</w:t>
+      </w:r>
+      <w:bookmarkEnd w:id="7"/>
+      <w:r>
+        <w:rPr>
+          <w:lang w:val="en-US"/>
+        </w:rPr>
+        <w:t xml:space="preserve"> </w:t>
+      </w:r>
+    </w:p>
+    <w:p>
+      <w:pPr>
+        <w:rPr>
+          <w:lang w:val="en-US"/>
+        </w:rPr>
+      </w:pPr>
+    </w:p>
+    <w:p>
+      <w:pPr>
+        <w:rPr>
+          <w:lang w:val="en-US"/>
+        </w:rPr>
+      </w:pPr>
+      <w:r>
+        <w:rPr>
+          <w:lang w:val="en-US"/>
+        </w:rPr>
+        <w:t>delete node_modules (npm install to get them back)</w:t>
+      </w:r>
+    </w:p>
+    <w:p>
+      <w:pPr>
+        <w:rPr>
+          <w:lang w:val="en-US"/>
+        </w:rPr>
+      </w:pPr>
+      <w:r>
+        <w:rPr>
+          <w:lang w:val="en-US"/>
+        </w:rPr>
+        <w:t>npm run build</w:t>
+      </w:r>
+    </w:p>
+    <w:p>
+      <w:pPr>
+        <w:pStyle w:val="Otsikko1"/>
+        <w:rPr>
+          <w:lang w:val="en-US"/>
+        </w:rPr>
+      </w:pPr>
+      <w:r>
+        <w:rPr>
+          <w:lang w:val="en-US"/>
+        </w:rPr>
+        <w:t>Lesson 141 third party libraries</w:t>
+      </w:r>
+    </w:p>
+    <w:p>
+      <w:pPr>
+        <w:rPr>
+          <w:lang w:val="en-US"/>
+        </w:rPr>
+      </w:pPr>
+    </w:p>
+    <w:p>
+      <w:pPr>
+        <w:rPr>
+          <w:lang w:val="en-US"/>
+        </w:rPr>
+      </w:pPr>
+      <w:r>
+        <w:rPr>
+          <w:lang w:val="en-US"/>
+        </w:rPr>
+        <w:t xml:space="preserve">npm install </w:t>
+      </w:r>
+      <w:hyperlink r:id="rId29" w:history="1">
+        <w:r>
+          <w:rPr>
+            <w:rStyle w:val="Hyperlinkki"/>
+            <w:lang w:val="en-US"/>
+          </w:rPr>
+          <w:t>uuid@3.2.1</w:t>
+        </w:r>
+      </w:hyperlink>
+    </w:p>
+    <w:p>
+      <w:pPr>
+        <w:rPr>
+          <w:lang w:val="en-US"/>
+        </w:rPr>
+      </w:pPr>
+    </w:p>
+    <w:p>
+      <w:pPr>
+        <w:rPr>
+          <w:rFonts w:ascii="Consolas" w:hAnsi="Consolas"/>
+          <w:shd w:val="clear" w:color="auto" w:fill="F7F7F7"/>
+          <w:lang w:val="en-US"/>
+        </w:rPr>
+      </w:pPr>
+      <w:r>
+        <w:rPr>
+          <w:rFonts w:ascii="Consolas" w:hAnsi="Consolas"/>
+          <w:shd w:val="clear" w:color="auto" w:fill="F7F7F7"/>
+        </w:rPr>
+        <w:t>npm install validator</w:t>
+      </w:r>
+    </w:p>
+    <w:p>
+      <w:pPr>
+        <w:rPr>
+          <w:lang w:val="en-US"/>
+        </w:rPr>
+      </w:pPr>
+      <w:r>
+        <w:rPr>
+          <w:lang w:val="en-US"/>
+        </w:rPr>
+        <w:t>In Hangman used third party libraries like follows:</w:t>
+      </w:r>
+    </w:p>
+    <w:p>
+      <w:pPr>
+        <w:shd w:val="clear" w:color="auto" w:fill="1E1E1E"/>
+        <w:spacing w:after="0" w:line="376" w:lineRule="atLeast"/>
+        <w:rPr>
+          <w:rFonts w:ascii="Consolas" w:eastAsia="Times New Roman" w:hAnsi="Consolas" w:cs="Times New Roman"/>
+          <w:color w:val="D4D4D4"/>
+          <w:sz w:val="27"/>
+          <w:szCs w:val="27"/>
+          <w:lang w:val="en-US" w:eastAsia="fi-FI"/>
+        </w:rPr>
+      </w:pPr>
+      <w:r>
+        <w:rPr>
+          <w:rFonts w:ascii="Consolas" w:eastAsia="Times New Roman" w:hAnsi="Consolas" w:cs="Times New Roman"/>
+          <w:color w:val="C586C0"/>
+          <w:sz w:val="27"/>
+          <w:szCs w:val="27"/>
+          <w:lang w:val="en-US" w:eastAsia="fi-FI"/>
+        </w:rPr>
+        <w:t>import</w:t>
+      </w:r>
+      <w:r>
+        <w:rPr>
+          <w:rFonts w:ascii="Consolas" w:eastAsia="Times New Roman" w:hAnsi="Consolas" w:cs="Times New Roman"/>
+          <w:color w:val="9CDCFE"/>
+          <w:sz w:val="27"/>
+          <w:szCs w:val="27"/>
+          <w:lang w:val="en-US" w:eastAsia="fi-FI"/>
+        </w:rPr>
+        <w:t xml:space="preserve"> uuidv4</w:t>
+      </w:r>
+      <w:r>
+        <w:rPr>
+          <w:rFonts w:ascii="Consolas" w:eastAsia="Times New Roman" w:hAnsi="Consolas" w:cs="Times New Roman"/>
+          <w:color w:val="C586C0"/>
+          <w:sz w:val="27"/>
+          <w:szCs w:val="27"/>
+          <w:lang w:val="en-US" w:eastAsia="fi-FI"/>
+        </w:rPr>
+        <w:t xml:space="preserve"> from</w:t>
+      </w:r>
+      <w:r>
+        <w:rPr>
+          <w:rFonts w:ascii="Consolas" w:eastAsia="Times New Roman" w:hAnsi="Consolas" w:cs="Times New Roman"/>
+          <w:color w:val="D4D4D4"/>
+          <w:sz w:val="27"/>
+          <w:szCs w:val="27"/>
+          <w:lang w:val="en-US" w:eastAsia="fi-FI"/>
+        </w:rPr>
+        <w:t xml:space="preserve"> </w:t>
+      </w:r>
       <w:r>
         <w:rPr>
           <w:rFonts w:ascii="Consolas" w:eastAsia="Times New Roman" w:hAnsi="Consolas" w:cs="Times New Roman"/>
@@ -2488,9 +2535,61 @@
           <w:szCs w:val="27"/>
           <w:lang w:val="en-US" w:eastAsia="fi-FI"/>
         </w:rPr>
-        <w:t>webpack</w:t>
-      </w:r>
-      <w:proofErr w:type="spellEnd"/>
+        <w:t>'uuid/v4'</w:t>
+      </w:r>
+    </w:p>
+    <w:p>
+      <w:pPr>
+        <w:shd w:val="clear" w:color="auto" w:fill="1E1E1E"/>
+        <w:spacing w:after="0" w:line="376" w:lineRule="atLeast"/>
+        <w:rPr>
+          <w:rFonts w:ascii="Consolas" w:eastAsia="Times New Roman" w:hAnsi="Consolas" w:cs="Times New Roman"/>
+          <w:color w:val="D4D4D4"/>
+          <w:sz w:val="27"/>
+          <w:szCs w:val="27"/>
+          <w:lang w:val="en-US" w:eastAsia="fi-FI"/>
+        </w:rPr>
+      </w:pPr>
+      <w:r>
+        <w:rPr>
+          <w:rFonts w:ascii="Consolas" w:eastAsia="Times New Roman" w:hAnsi="Consolas" w:cs="Times New Roman"/>
+          <w:color w:val="C586C0"/>
+          <w:sz w:val="27"/>
+          <w:szCs w:val="27"/>
+          <w:lang w:val="en-US" w:eastAsia="fi-FI"/>
+        </w:rPr>
+        <w:t>import</w:t>
+      </w:r>
+      <w:r>
+        <w:rPr>
+          <w:rFonts w:ascii="Consolas" w:eastAsia="Times New Roman" w:hAnsi="Consolas" w:cs="Times New Roman"/>
+          <w:color w:val="9CDCFE"/>
+          <w:sz w:val="27"/>
+          <w:szCs w:val="27"/>
+          <w:lang w:val="en-US" w:eastAsia="fi-FI"/>
+        </w:rPr>
+        <w:t xml:space="preserve"> validator</w:t>
+      </w:r>
+      <w:r>
+        <w:rPr>
+          <w:rFonts w:ascii="Consolas" w:eastAsia="Times New Roman" w:hAnsi="Consolas" w:cs="Times New Roman"/>
+          <w:color w:val="C586C0"/>
+          <w:sz w:val="27"/>
+          <w:szCs w:val="27"/>
+          <w:lang w:val="en-US" w:eastAsia="fi-FI"/>
+        </w:rPr>
+        <w:t xml:space="preserve"> from</w:t>
+      </w:r>
+      <w:r>
+        <w:rPr>
+          <w:rFonts w:ascii="Consolas" w:eastAsia="Times New Roman" w:hAnsi="Consolas" w:cs="Times New Roman"/>
+          <w:color w:val="D4D4D4"/>
+          <w:sz w:val="27"/>
+          <w:szCs w:val="27"/>
+          <w:lang w:val="en-US" w:eastAsia="fi-FI"/>
+        </w:rPr>
+        <w:t xml:space="preserve"> </w:t>
+      </w:r>
       <w:r>
         <w:rPr>
           <w:rFonts w:ascii="Consolas" w:eastAsia="Times New Roman" w:hAnsi="Consolas" w:cs="Times New Roman"/>
@@ -2499,42 +2598,347 @@
           <w:szCs w:val="27"/>
           <w:lang w:val="en-US" w:eastAsia="fi-FI"/>
         </w:rPr>
-        <w:t>-dev-server"</w:t>
-      </w:r>
-    </w:p>
-    <w:p>
-      <w:pPr>
-        <w:rPr>
-          <w:lang w:val="en-US"/>
-        </w:rPr>
-      </w:pPr>
-    </w:p>
-    <w:p>
-      <w:pPr>
-        <w:rPr>
-          <w:lang w:val="en-US"/>
-        </w:rPr>
-      </w:pPr>
-      <w:r>
-        <w:rPr>
-          <w:lang w:val="en-US"/>
-        </w:rPr>
-        <w:t xml:space="preserve">PS C:\Users\lauri\JavaScript_AM\boilerplate&gt; </w:t>
-      </w:r>
-      <w:proofErr w:type="spellStart"/>
-      <w:r>
-        <w:rPr>
-          <w:lang w:val="en-US"/>
-        </w:rPr>
-        <w:t>npm</w:t>
-      </w:r>
-      <w:proofErr w:type="spellEnd"/>
-      <w:r>
-        <w:rPr>
-          <w:lang w:val="en-US"/>
-        </w:rPr>
-        <w:t xml:space="preserve"> run dev-server</w:t>
-      </w:r>
+        <w:t>'validator'</w:t>
+      </w:r>
+    </w:p>
+    <w:p>
+      <w:pPr>
+        <w:shd w:val="clear" w:color="auto" w:fill="1E1E1E"/>
+        <w:spacing w:after="0" w:line="376" w:lineRule="atLeast"/>
+        <w:rPr>
+          <w:rFonts w:ascii="Consolas" w:eastAsia="Times New Roman" w:hAnsi="Consolas" w:cs="Times New Roman"/>
+          <w:color w:val="D4D4D4"/>
+          <w:sz w:val="27"/>
+          <w:szCs w:val="27"/>
+          <w:lang w:val="en-US" w:eastAsia="fi-FI"/>
+        </w:rPr>
+      </w:pPr>
+      <w:r>
+        <w:rPr>
+          <w:rFonts w:ascii="Consolas" w:eastAsia="Times New Roman" w:hAnsi="Consolas" w:cs="Times New Roman"/>
+          <w:color w:val="C586C0"/>
+          <w:sz w:val="27"/>
+          <w:szCs w:val="27"/>
+          <w:lang w:val="en-US" w:eastAsia="fi-FI"/>
+        </w:rPr>
+        <w:t>import</w:t>
+      </w:r>
+      <w:r>
+        <w:rPr>
+          <w:rFonts w:ascii="Consolas" w:eastAsia="Times New Roman" w:hAnsi="Consolas" w:cs="Times New Roman"/>
+          <w:color w:val="9CDCFE"/>
+          <w:sz w:val="27"/>
+          <w:szCs w:val="27"/>
+          <w:lang w:val="en-US" w:eastAsia="fi-FI"/>
+        </w:rPr>
+        <w:t xml:space="preserve"> Hangman</w:t>
+      </w:r>
+      <w:r>
+        <w:rPr>
+          <w:rFonts w:ascii="Consolas" w:eastAsia="Times New Roman" w:hAnsi="Consolas" w:cs="Times New Roman"/>
+          <w:color w:val="C586C0"/>
+          <w:sz w:val="27"/>
+          <w:szCs w:val="27"/>
+          <w:lang w:val="en-US" w:eastAsia="fi-FI"/>
+        </w:rPr>
+        <w:t xml:space="preserve"> from</w:t>
+      </w:r>
+      <w:r>
+        <w:rPr>
+          <w:rFonts w:ascii="Consolas" w:eastAsia="Times New Roman" w:hAnsi="Consolas" w:cs="Times New Roman"/>
+          <w:color w:val="D4D4D4"/>
+          <w:sz w:val="27"/>
+          <w:szCs w:val="27"/>
+          <w:lang w:val="en-US" w:eastAsia="fi-FI"/>
+        </w:rPr>
+        <w:t xml:space="preserve"> </w:t>
+      </w:r>
+      <w:r>
+        <w:rPr>
+          <w:rFonts w:ascii="Consolas" w:eastAsia="Times New Roman" w:hAnsi="Consolas" w:cs="Times New Roman"/>
+          <w:color w:val="CE9178"/>
+          <w:sz w:val="27"/>
+          <w:szCs w:val="27"/>
+          <w:lang w:val="en-US" w:eastAsia="fi-FI"/>
+        </w:rPr>
+        <w:t>'./hangman'</w:t>
+      </w:r>
+    </w:p>
+    <w:p>
+      <w:pPr>
+        <w:shd w:val="clear" w:color="auto" w:fill="1E1E1E"/>
+        <w:spacing w:after="0" w:line="376" w:lineRule="atLeast"/>
+        <w:rPr>
+          <w:rFonts w:ascii="Consolas" w:eastAsia="Times New Roman" w:hAnsi="Consolas" w:cs="Times New Roman"/>
+          <w:color w:val="D4D4D4"/>
+          <w:sz w:val="27"/>
+          <w:szCs w:val="27"/>
+          <w:lang w:val="en-US" w:eastAsia="fi-FI"/>
+        </w:rPr>
+      </w:pPr>
+      <w:r>
+        <w:rPr>
+          <w:rFonts w:ascii="Consolas" w:eastAsia="Times New Roman" w:hAnsi="Consolas" w:cs="Times New Roman"/>
+          <w:color w:val="C586C0"/>
+          <w:sz w:val="27"/>
+          <w:szCs w:val="27"/>
+          <w:lang w:val="en-US" w:eastAsia="fi-FI"/>
+        </w:rPr>
+        <w:t>import</w:t>
+      </w:r>
+      <w:r>
+        <w:rPr>
+          <w:rFonts w:ascii="Consolas" w:eastAsia="Times New Roman" w:hAnsi="Consolas" w:cs="Times New Roman"/>
+          <w:color w:val="9CDCFE"/>
+          <w:sz w:val="27"/>
+          <w:szCs w:val="27"/>
+          <w:lang w:val="en-US" w:eastAsia="fi-FI"/>
+        </w:rPr>
+        <w:t xml:space="preserve"> getPuzzle</w:t>
+      </w:r>
+      <w:r>
+        <w:rPr>
+          <w:rFonts w:ascii="Consolas" w:eastAsia="Times New Roman" w:hAnsi="Consolas" w:cs="Times New Roman"/>
+          <w:color w:val="C586C0"/>
+          <w:sz w:val="27"/>
+          <w:szCs w:val="27"/>
+          <w:lang w:val="en-US" w:eastAsia="fi-FI"/>
+        </w:rPr>
+        <w:t xml:space="preserve"> from</w:t>
+      </w:r>
+      <w:r>
+        <w:rPr>
+          <w:rFonts w:ascii="Consolas" w:eastAsia="Times New Roman" w:hAnsi="Consolas" w:cs="Times New Roman"/>
+          <w:color w:val="D4D4D4"/>
+          <w:sz w:val="27"/>
+          <w:szCs w:val="27"/>
+          <w:lang w:val="en-US" w:eastAsia="fi-FI"/>
+        </w:rPr>
+        <w:t xml:space="preserve"> </w:t>
+      </w:r>
+      <w:r>
+        <w:rPr>
+          <w:rFonts w:ascii="Consolas" w:eastAsia="Times New Roman" w:hAnsi="Consolas" w:cs="Times New Roman"/>
+          <w:color w:val="CE9178"/>
+          <w:sz w:val="27"/>
+          <w:szCs w:val="27"/>
+          <w:lang w:val="en-US" w:eastAsia="fi-FI"/>
+        </w:rPr>
+        <w:t>'./requests'</w:t>
+      </w:r>
+    </w:p>
+    <w:p>
+      <w:pPr>
+        <w:shd w:val="clear" w:color="auto" w:fill="1E1E1E"/>
+        <w:spacing w:after="0" w:line="376" w:lineRule="atLeast"/>
+        <w:rPr>
+          <w:rFonts w:ascii="Consolas" w:eastAsia="Times New Roman" w:hAnsi="Consolas" w:cs="Times New Roman"/>
+          <w:color w:val="D4D4D4"/>
+          <w:sz w:val="27"/>
+          <w:szCs w:val="27"/>
+          <w:lang w:val="en-US" w:eastAsia="fi-FI"/>
+        </w:rPr>
+      </w:pPr>
+    </w:p>
+    <w:p>
+      <w:pPr>
+        <w:shd w:val="clear" w:color="auto" w:fill="1E1E1E"/>
+        <w:spacing w:after="0" w:line="376" w:lineRule="atLeast"/>
+        <w:rPr>
+          <w:rFonts w:ascii="Consolas" w:eastAsia="Times New Roman" w:hAnsi="Consolas" w:cs="Times New Roman"/>
+          <w:color w:val="D4D4D4"/>
+          <w:sz w:val="27"/>
+          <w:szCs w:val="27"/>
+          <w:lang w:val="en-US" w:eastAsia="fi-FI"/>
+        </w:rPr>
+      </w:pPr>
+      <w:r>
+        <w:rPr>
+          <w:rFonts w:ascii="Consolas" w:eastAsia="Times New Roman" w:hAnsi="Consolas" w:cs="Times New Roman"/>
+          <w:color w:val="4EC9B0"/>
+          <w:sz w:val="27"/>
+          <w:szCs w:val="27"/>
+          <w:lang w:val="en-US" w:eastAsia="fi-FI"/>
+        </w:rPr>
+        <w:t>console</w:t>
+      </w:r>
+      <w:r>
+        <w:rPr>
+          <w:rFonts w:ascii="Consolas" w:eastAsia="Times New Roman" w:hAnsi="Consolas" w:cs="Times New Roman"/>
+          <w:color w:val="D4D4D4"/>
+          <w:sz w:val="27"/>
+          <w:szCs w:val="27"/>
+          <w:lang w:val="en-US" w:eastAsia="fi-FI"/>
+        </w:rPr>
+        <w:t>.</w:t>
+      </w:r>
+      <w:r>
+        <w:rPr>
+          <w:rFonts w:ascii="Consolas" w:eastAsia="Times New Roman" w:hAnsi="Consolas" w:cs="Times New Roman"/>
+          <w:color w:val="DCDCAA"/>
+          <w:sz w:val="27"/>
+          <w:szCs w:val="27"/>
+          <w:lang w:val="en-US" w:eastAsia="fi-FI"/>
+        </w:rPr>
+        <w:t>log</w:t>
+      </w:r>
+      <w:r>
+        <w:rPr>
+          <w:rFonts w:ascii="Consolas" w:eastAsia="Times New Roman" w:hAnsi="Consolas" w:cs="Times New Roman"/>
+          <w:color w:val="D4D4D4"/>
+          <w:sz w:val="27"/>
+          <w:szCs w:val="27"/>
+          <w:lang w:val="en-US" w:eastAsia="fi-FI"/>
+        </w:rPr>
+        <w:t>(</w:t>
+      </w:r>
+      <w:r>
+        <w:rPr>
+          <w:rFonts w:ascii="Consolas" w:eastAsia="Times New Roman" w:hAnsi="Consolas" w:cs="Times New Roman"/>
+          <w:color w:val="DCDCAA"/>
+          <w:sz w:val="27"/>
+          <w:szCs w:val="27"/>
+          <w:lang w:val="en-US" w:eastAsia="fi-FI"/>
+        </w:rPr>
+        <w:t>uuidv4</w:t>
+      </w:r>
+      <w:r>
+        <w:rPr>
+          <w:rFonts w:ascii="Consolas" w:eastAsia="Times New Roman" w:hAnsi="Consolas" w:cs="Times New Roman"/>
+          <w:color w:val="D4D4D4"/>
+          <w:sz w:val="27"/>
+          <w:szCs w:val="27"/>
+          <w:lang w:val="en-US" w:eastAsia="fi-FI"/>
+        </w:rPr>
+        <w:t>())</w:t>
+      </w:r>
+    </w:p>
+    <w:p>
+      <w:pPr>
+        <w:shd w:val="clear" w:color="auto" w:fill="1E1E1E"/>
+        <w:spacing w:after="0" w:line="376" w:lineRule="atLeast"/>
+        <w:rPr>
+          <w:rFonts w:ascii="Consolas" w:eastAsia="Times New Roman" w:hAnsi="Consolas" w:cs="Times New Roman"/>
+          <w:color w:val="D4D4D4"/>
+          <w:sz w:val="27"/>
+          <w:szCs w:val="27"/>
+          <w:lang w:val="en-US" w:eastAsia="fi-FI"/>
+        </w:rPr>
+      </w:pPr>
+      <w:r>
+        <w:rPr>
+          <w:rFonts w:ascii="Consolas" w:eastAsia="Times New Roman" w:hAnsi="Consolas" w:cs="Times New Roman"/>
+          <w:color w:val="4EC9B0"/>
+          <w:sz w:val="27"/>
+          <w:szCs w:val="27"/>
+          <w:lang w:val="en-US" w:eastAsia="fi-FI"/>
+        </w:rPr>
+        <w:t>console</w:t>
+      </w:r>
+      <w:r>
+        <w:rPr>
+          <w:rFonts w:ascii="Consolas" w:eastAsia="Times New Roman" w:hAnsi="Consolas" w:cs="Times New Roman"/>
+          <w:color w:val="D4D4D4"/>
+          <w:sz w:val="27"/>
+          <w:szCs w:val="27"/>
+          <w:lang w:val="en-US" w:eastAsia="fi-FI"/>
+        </w:rPr>
+        <w:t>.</w:t>
+      </w:r>
+      <w:r>
+        <w:rPr>
+          <w:rFonts w:ascii="Consolas" w:eastAsia="Times New Roman" w:hAnsi="Consolas" w:cs="Times New Roman"/>
+          <w:color w:val="DCDCAA"/>
+          <w:sz w:val="27"/>
+          <w:szCs w:val="27"/>
+          <w:lang w:val="en-US" w:eastAsia="fi-FI"/>
+        </w:rPr>
+        <w:t>log</w:t>
+      </w:r>
+      <w:r>
+        <w:rPr>
+          <w:rFonts w:ascii="Consolas" w:eastAsia="Times New Roman" w:hAnsi="Consolas" w:cs="Times New Roman"/>
+          <w:color w:val="D4D4D4"/>
+          <w:sz w:val="27"/>
+          <w:szCs w:val="27"/>
+          <w:lang w:val="en-US" w:eastAsia="fi-FI"/>
+        </w:rPr>
+        <w:t>(</w:t>
+      </w:r>
+      <w:r>
+        <w:rPr>
+          <w:rFonts w:ascii="Consolas" w:eastAsia="Times New Roman" w:hAnsi="Consolas" w:cs="Times New Roman"/>
+          <w:color w:val="9CDCFE"/>
+          <w:sz w:val="27"/>
+          <w:szCs w:val="27"/>
+          <w:lang w:val="en-US" w:eastAsia="fi-FI"/>
+        </w:rPr>
+        <w:t>validator</w:t>
+      </w:r>
+      <w:r>
+        <w:rPr>
+          <w:rFonts w:ascii="Consolas" w:eastAsia="Times New Roman" w:hAnsi="Consolas" w:cs="Times New Roman"/>
+          <w:color w:val="D4D4D4"/>
+          <w:sz w:val="27"/>
+          <w:szCs w:val="27"/>
+          <w:lang w:val="en-US" w:eastAsia="fi-FI"/>
+        </w:rPr>
+        <w:t>.</w:t>
+      </w:r>
+      <w:r>
+        <w:rPr>
+          <w:rFonts w:ascii="Consolas" w:eastAsia="Times New Roman" w:hAnsi="Consolas" w:cs="Times New Roman"/>
+          <w:color w:val="DCDCAA"/>
+          <w:sz w:val="27"/>
+          <w:szCs w:val="27"/>
+          <w:lang w:val="en-US" w:eastAsia="fi-FI"/>
+        </w:rPr>
+        <w:t>isEmail</w:t>
+      </w:r>
+      <w:r>
+        <w:rPr>
+          <w:rFonts w:ascii="Consolas" w:eastAsia="Times New Roman" w:hAnsi="Consolas" w:cs="Times New Roman"/>
+          <w:color w:val="D4D4D4"/>
+          <w:sz w:val="27"/>
+          <w:szCs w:val="27"/>
+          <w:lang w:val="en-US" w:eastAsia="fi-FI"/>
+        </w:rPr>
+        <w:t>(</w:t>
+      </w:r>
+      <w:r>
+        <w:rPr>
+          <w:rFonts w:ascii="Consolas" w:eastAsia="Times New Roman" w:hAnsi="Consolas" w:cs="Times New Roman"/>
+          <w:color w:val="CE9178"/>
+          <w:sz w:val="27"/>
+          <w:szCs w:val="27"/>
+          <w:lang w:val="en-US" w:eastAsia="fi-FI"/>
+        </w:rPr>
+        <w:t>'lasse@gmail.com'</w:t>
+      </w:r>
+      <w:r>
+        <w:rPr>
+          <w:rFonts w:ascii="Consolas" w:eastAsia="Times New Roman" w:hAnsi="Consolas" w:cs="Times New Roman"/>
+          <w:color w:val="D4D4D4"/>
+          <w:sz w:val="27"/>
+          <w:szCs w:val="27"/>
+          <w:lang w:val="en-US" w:eastAsia="fi-FI"/>
+        </w:rPr>
+        <w:t>))</w:t>
+      </w:r>
+    </w:p>
+    <w:p>
+      <w:pPr>
+        <w:rPr>
+          <w:lang w:val="en-US"/>
+        </w:rPr>
+      </w:pPr>
+    </w:p>
+    <w:p>
+      <w:pPr>
+        <w:rPr>
+          <w:lang w:val="en-US"/>
+        </w:rPr>
+      </w:pPr>
     </w:p>
     <w:p>
       <w:pPr>
@@ -2554,43 +2958,29 @@
         <w:rPr>
           <w:lang w:val="en-US"/>
         </w:rPr>
-        <w:t xml:space="preserve">Lesson 139 </w:t>
-      </w:r>
-      <w:proofErr w:type="spellStart"/>
-      <w:r>
-        <w:rPr>
-          <w:lang w:val="en-US"/>
-        </w:rPr>
-        <w:t>npm</w:t>
-      </w:r>
-      <w:proofErr w:type="spellEnd"/>
-      <w:r>
-        <w:rPr>
-          <w:lang w:val="en-US"/>
-        </w:rPr>
-        <w:t xml:space="preserve"> run dev-server / </w:t>
-      </w:r>
-      <w:proofErr w:type="spellStart"/>
-      <w:r>
-        <w:rPr>
-          <w:lang w:val="en-US"/>
-        </w:rPr>
-        <w:t>npm</w:t>
-      </w:r>
-      <w:proofErr w:type="spellEnd"/>
-      <w:r>
-        <w:rPr>
-          <w:lang w:val="en-US"/>
-        </w:rPr>
-        <w:t xml:space="preserve"> run build</w:t>
-      </w:r>
-    </w:p>
-    <w:p>
-      <w:pPr>
-        <w:rPr>
-          <w:lang w:val="en-US"/>
-        </w:rPr>
-      </w:pPr>
+        <w:lastRenderedPageBreak/>
+        <w:t>Lesson 142</w:t>
+      </w:r>
+    </w:p>
+    <w:p>
+      <w:pPr>
+        <w:rPr>
+          <w:lang w:val="en-US"/>
+        </w:rPr>
+      </w:pPr>
+    </w:p>
+    <w:p>
+      <w:pPr>
+        <w:rPr>
+          <w:lang w:val="en-US"/>
+        </w:rPr>
+      </w:pPr>
+      <w:r>
+        <w:rPr>
+          <w:lang w:val="en-US"/>
+        </w:rPr>
+        <w:t>all the changes + npm install</w:t>
+      </w:r>
     </w:p>
     <w:p>
       <w:pPr>
@@ -2600,7 +2990,7 @@
       </w:pPr>
     </w:p>
     <w:sectPr>
-      <w:headerReference w:type="default" r:id="rId29"/>
+      <w:headerReference w:type="default" r:id="rId30"/>
       <w:pgSz w:w="11906" w:h="16838"/>
       <w:pgMar w:top="1417" w:right="1134" w:bottom="1417" w:left="1134" w:header="708" w:footer="708" w:gutter="0"/>
       <w:cols w:space="708"/>
@@ -2667,15 +3057,7 @@
       <w:pStyle w:val="Yltunniste"/>
     </w:pPr>
     <w:r>
-      <w:t xml:space="preserve">JavaScript A. </w:t>
-    </w:r>
-    <w:proofErr w:type="spellStart"/>
-    <w:r>
-      <w:t>Mead</w:t>
-    </w:r>
-    <w:proofErr w:type="spellEnd"/>
-    <w:r>
-      <w:t xml:space="preserve"> </w:t>
+      <w:t xml:space="preserve">JavaScript A. Mead </w:t>
     </w:r>
     <w:r>
       <w:tab/>
@@ -3374,7 +3756,6 @@
   <w:style w:type="character" w:default="1" w:styleId="Kappaleenoletusfontti">
     <w:name w:val="Default Paragraph Font"/>
     <w:uiPriority w:val="1"/>
-    <w:semiHidden/>
     <w:unhideWhenUsed/>
   </w:style>
   <w:style w:type="table" w:default="1" w:styleId="Normaalitaulukko">
@@ -3538,6 +3919,56 @@
     <w:pPr>
       <w:spacing w:after="100"/>
     </w:pPr>
+  </w:style>
+  <w:style w:type="paragraph" w:styleId="HTML-esimuotoiltu">
+    <w:name w:val="HTML Preformatted"/>
+    <w:basedOn w:val="Normaali"/>
+    <w:link w:val="HTML-esimuotoiltuChar"/>
+    <w:uiPriority w:val="99"/>
+    <w:semiHidden/>
+    <w:unhideWhenUsed/>
+    <w:rsid w:val="00650C5D"/>
+    <w:pPr>
+      <w:tabs>
+        <w:tab w:val="left" w:pos="916"/>
+        <w:tab w:val="left" w:pos="1832"/>
+        <w:tab w:val="left" w:pos="2748"/>
+        <w:tab w:val="left" w:pos="3664"/>
+        <w:tab w:val="left" w:pos="4580"/>
+        <w:tab w:val="left" w:pos="5496"/>
+        <w:tab w:val="left" w:pos="6412"/>
+        <w:tab w:val="left" w:pos="7328"/>
+        <w:tab w:val="left" w:pos="8244"/>
+        <w:tab w:val="left" w:pos="9160"/>
+        <w:tab w:val="left" w:pos="10076"/>
+        <w:tab w:val="left" w:pos="10992"/>
+        <w:tab w:val="left" w:pos="11908"/>
+        <w:tab w:val="left" w:pos="12824"/>
+        <w:tab w:val="left" w:pos="13740"/>
+        <w:tab w:val="left" w:pos="14656"/>
+      </w:tabs>
+      <w:spacing w:after="0" w:line="240" w:lineRule="auto"/>
+    </w:pPr>
+    <w:rPr>
+      <w:rFonts w:ascii="Courier New" w:eastAsia="Times New Roman" w:hAnsi="Courier New" w:cs="Courier New"/>
+      <w:sz w:val="20"/>
+      <w:szCs w:val="20"/>
+      <w:lang w:eastAsia="fi-FI"/>
+    </w:rPr>
+  </w:style>
+  <w:style w:type="character" w:customStyle="1" w:styleId="HTML-esimuotoiltuChar">
+    <w:name w:val="HTML-esimuotoiltu Char"/>
+    <w:basedOn w:val="Kappaleenoletusfontti"/>
+    <w:link w:val="HTML-esimuotoiltu"/>
+    <w:uiPriority w:val="99"/>
+    <w:semiHidden/>
+    <w:rsid w:val="00650C5D"/>
+    <w:rPr>
+      <w:rFonts w:ascii="Courier New" w:eastAsia="Times New Roman" w:hAnsi="Courier New" w:cs="Courier New"/>
+      <w:sz w:val="20"/>
+      <w:szCs w:val="20"/>
+      <w:lang w:eastAsia="fi-FI"/>
+    </w:rPr>
   </w:style>
 </w:styles>
 </file>
@@ -3830,7 +4261,7 @@
 </file>
 
 <file path=customXml/itemProps1.xml><?xml version="1.0" encoding="utf-8"?>
-<ds:datastoreItem xmlns:ds="http://schemas.openxmlformats.org/officeDocument/2006/customXml" ds:itemID="{E9674871-F616-4731-8FC3-E188137714BA}">
+<ds:datastoreItem xmlns:ds="http://schemas.openxmlformats.org/officeDocument/2006/customXml" ds:itemID="{032EEC7A-6E66-4257-99D8-1B02A72117F9}">
   <ds:schemaRefs>
     <ds:schemaRef ds:uri="http://schemas.openxmlformats.org/officeDocument/2006/bibliography"/>
   </ds:schemaRefs>

</xml_diff>

<commit_message>
added storage event listener to index.js
</commit_message>
<xml_diff>
--- a/Docs/JavaScript AM.docx
+++ b/Docs/JavaScript AM.docx
@@ -1384,6 +1384,7 @@
         </w:rPr>
       </w:pPr>
       <w:proofErr w:type="spellStart"/>
+      <w:proofErr w:type="gramStart"/>
       <w:r>
         <w:rPr>
           <w:lang w:val="en-US"/>
@@ -1395,30 +1396,24 @@
         <w:rPr>
           <w:lang w:val="en-US"/>
         </w:rPr>
-        <w:t xml:space="preserve">  install </w:t>
-      </w:r>
-      <w:r>
-        <w:fldChar w:fldCharType="begin"/>
-      </w:r>
-      <w:r>
-        <w:rPr>
-          <w:lang w:val="en-US"/>
-        </w:rPr>
-        <w:instrText>HYPERLINK "mailto:babel@6.23.0"</w:instrText>
-      </w:r>
-      <w:r>
-        <w:fldChar w:fldCharType="separate"/>
-      </w:r>
-      <w:r>
-        <w:rPr>
-          <w:rStyle w:val="Hyperlinkki"/>
-          <w:lang w:val="en-US"/>
-        </w:rPr>
-        <w:t>babel@6.23.0</w:t>
-      </w:r>
-      <w:r>
-        <w:fldChar w:fldCharType="end"/>
-      </w:r>
+        <w:t xml:space="preserve">  install</w:t>
+      </w:r>
+      <w:proofErr w:type="gramEnd"/>
+      <w:r>
+        <w:rPr>
+          <w:lang w:val="en-US"/>
+        </w:rPr>
+        <w:t xml:space="preserve"> </w:t>
+      </w:r>
+      <w:hyperlink r:id="rId19" w:history="1">
+        <w:r>
+          <w:rPr>
+            <w:rStyle w:val="Hyperlinkki"/>
+            <w:lang w:val="en-US"/>
+          </w:rPr>
+          <w:t>babel@6.23.0</w:t>
+        </w:r>
+      </w:hyperlink>
       <w:r>
         <w:rPr>
           <w:lang w:val="en-US"/>
@@ -1514,28 +1509,15 @@
         </w:rPr>
         <w:t xml:space="preserve"> install </w:t>
       </w:r>
-      <w:r>
-        <w:fldChar w:fldCharType="begin"/>
-      </w:r>
-      <w:r>
-        <w:rPr>
-          <w:lang w:val="en-US"/>
-        </w:rPr>
-        <w:instrText>HYPERLINK "mailto:babel-preset-env@1.6.1"</w:instrText>
-      </w:r>
-      <w:r>
-        <w:fldChar w:fldCharType="separate"/>
-      </w:r>
-      <w:r>
-        <w:rPr>
-          <w:rStyle w:val="Hyperlinkki"/>
-          <w:lang w:val="en-US"/>
-        </w:rPr>
-        <w:t>babel-preset-env@1.6.1</w:t>
-      </w:r>
-      <w:r>
-        <w:fldChar w:fldCharType="end"/>
-      </w:r>
+      <w:hyperlink r:id="rId20" w:history="1">
+        <w:r>
+          <w:rPr>
+            <w:rStyle w:val="Hyperlinkki"/>
+            <w:lang w:val="en-US"/>
+          </w:rPr>
+          <w:t>babel-preset-env@1.6.1</w:t>
+        </w:r>
+      </w:hyperlink>
       <w:r>
         <w:rPr>
           <w:lang w:val="en-US"/>
@@ -1807,6 +1789,7 @@
         </w:rPr>
       </w:pPr>
       <w:proofErr w:type="spellStart"/>
+      <w:proofErr w:type="gramStart"/>
       <w:r>
         <w:rPr>
           <w:lang w:val="en-US"/>
@@ -1814,34 +1797,22 @@
         <w:t>npm</w:t>
       </w:r>
       <w:proofErr w:type="spellEnd"/>
+      <w:proofErr w:type="gramEnd"/>
       <w:r>
         <w:rPr>
           <w:lang w:val="en-US"/>
         </w:rPr>
         <w:t xml:space="preserve"> install </w:t>
       </w:r>
-      <w:r>
-        <w:fldChar w:fldCharType="begin"/>
-      </w:r>
-      <w:r>
-        <w:rPr>
-          <w:lang w:val="en-US"/>
-        </w:rPr>
-        <w:instrText>HYPERLINK "mailto:babel-cli@6.26.0"</w:instrText>
-      </w:r>
-      <w:r>
-        <w:fldChar w:fldCharType="separate"/>
-      </w:r>
-      <w:r>
-        <w:rPr>
-          <w:rStyle w:val="Hyperlinkki"/>
-          <w:lang w:val="en-US"/>
-        </w:rPr>
-        <w:t>babel-cli@6.26.0</w:t>
-      </w:r>
-      <w:r>
-        <w:fldChar w:fldCharType="end"/>
-      </w:r>
+      <w:hyperlink r:id="rId21" w:history="1">
+        <w:r>
+          <w:rPr>
+            <w:rStyle w:val="Hyperlinkki"/>
+            <w:lang w:val="en-US"/>
+          </w:rPr>
+          <w:t>babel-cli@6.26.0</w:t>
+        </w:r>
+      </w:hyperlink>
       <w:r>
         <w:rPr>
           <w:lang w:val="en-US"/>
@@ -2002,7 +1973,7 @@
                     </pic:cNvPicPr>
                   </pic:nvPicPr>
                   <pic:blipFill>
-                    <a:blip r:embed="rId19" cstate="print"/>
+                    <a:blip r:embed="rId22" cstate="print"/>
                     <a:srcRect/>
                     <a:stretch>
                       <a:fillRect/>
@@ -2061,7 +2032,7 @@
                     </pic:cNvPicPr>
                   </pic:nvPicPr>
                   <pic:blipFill>
-                    <a:blip r:embed="rId20" cstate="print"/>
+                    <a:blip r:embed="rId23" cstate="print"/>
                     <a:srcRect/>
                     <a:stretch>
                       <a:fillRect/>
@@ -2119,7 +2090,7 @@
                     </pic:cNvPicPr>
                   </pic:nvPicPr>
                   <pic:blipFill>
-                    <a:blip r:embed="rId21" cstate="print"/>
+                    <a:blip r:embed="rId24" cstate="print"/>
                     <a:srcRect/>
                     <a:stretch>
                       <a:fillRect/>
@@ -2191,7 +2162,7 @@
                     </pic:cNvPicPr>
                   </pic:nvPicPr>
                   <pic:blipFill>
-                    <a:blip r:embed="rId22" cstate="print"/>
+                    <a:blip r:embed="rId25" cstate="print"/>
                     <a:srcRect/>
                     <a:stretch>
                       <a:fillRect/>
@@ -2254,30 +2225,31 @@
         <w:rPr>
           <w:lang w:val="en-US"/>
         </w:rPr>
-        <w:t xml:space="preserve">C:\Users\lauri\JavaScript_AM\boilerplate&gt;npm install webpack@4.5.0 </w:t>
-      </w:r>
-      <w:r>
-        <w:fldChar w:fldCharType="begin"/>
-      </w:r>
-      <w:r>
-        <w:rPr>
-          <w:lang w:val="en-US"/>
-        </w:rPr>
-        <w:instrText>HYPERLINK "mailto:webpack-cli@2.0.14"</w:instrText>
-      </w:r>
-      <w:r>
-        <w:fldChar w:fldCharType="separate"/>
-      </w:r>
-      <w:r>
-        <w:rPr>
-          <w:rStyle w:val="Hyperlinkki"/>
-          <w:lang w:val="en-US"/>
-        </w:rPr>
-        <w:t>webpack-cli@2.0.14</w:t>
-      </w:r>
-      <w:r>
-        <w:fldChar w:fldCharType="end"/>
-      </w:r>
+        <w:t xml:space="preserve">C:\Users\lauri\JavaScript_AM\boilerplate&gt;npm </w:t>
+      </w:r>
+      <w:proofErr w:type="gramStart"/>
+      <w:r>
+        <w:rPr>
+          <w:lang w:val="en-US"/>
+        </w:rPr>
+        <w:t>install</w:t>
+      </w:r>
+      <w:proofErr w:type="gramEnd"/>
+      <w:r>
+        <w:rPr>
+          <w:lang w:val="en-US"/>
+        </w:rPr>
+        <w:t xml:space="preserve"> webpack@4.5.0 </w:t>
+      </w:r>
+      <w:hyperlink r:id="rId26" w:history="1">
+        <w:r>
+          <w:rPr>
+            <w:rStyle w:val="Hyperlinkki"/>
+            <w:lang w:val="en-US"/>
+          </w:rPr>
+          <w:t>webpack-cli@2.0.14</w:t>
+        </w:r>
+      </w:hyperlink>
     </w:p>
     <w:p>
       <w:pPr>
@@ -2549,28 +2521,15 @@
         </w:rPr>
         <w:t xml:space="preserve"> install </w:t>
       </w:r>
-      <w:r>
-        <w:fldChar w:fldCharType="begin"/>
-      </w:r>
-      <w:r>
-        <w:rPr>
-          <w:lang w:val="en-US"/>
-        </w:rPr>
-        <w:instrText>HYPERLINK "mailto:babel-loader@7.1.4"</w:instrText>
-      </w:r>
-      <w:r>
-        <w:fldChar w:fldCharType="separate"/>
-      </w:r>
-      <w:r>
-        <w:rPr>
-          <w:rStyle w:val="Hyperlinkki"/>
-          <w:lang w:val="en-US"/>
-        </w:rPr>
-        <w:t>babel-loader@7.1.4</w:t>
-      </w:r>
-      <w:r>
-        <w:fldChar w:fldCharType="end"/>
-      </w:r>
+      <w:hyperlink r:id="rId27" w:history="1">
+        <w:r>
+          <w:rPr>
+            <w:rStyle w:val="Hyperlinkki"/>
+            <w:lang w:val="en-US"/>
+          </w:rPr>
+          <w:t>babel-loader@7.1.4</w:t>
+        </w:r>
+      </w:hyperlink>
     </w:p>
     <w:p>
       <w:pPr>
@@ -2641,28 +2600,15 @@
         </w:rPr>
         <w:t xml:space="preserve"> install </w:t>
       </w:r>
-      <w:r>
-        <w:fldChar w:fldCharType="begin"/>
-      </w:r>
-      <w:r>
-        <w:rPr>
-          <w:lang w:val="en-US"/>
-        </w:rPr>
-        <w:instrText>HYPERLINK "mailto:webpack-dev-server@3.1.3"</w:instrText>
-      </w:r>
-      <w:r>
-        <w:fldChar w:fldCharType="separate"/>
-      </w:r>
-      <w:r>
-        <w:rPr>
-          <w:rStyle w:val="Hyperlinkki"/>
-          <w:lang w:val="en-US"/>
-        </w:rPr>
-        <w:t>webpack-dev-server@3.1.3</w:t>
-      </w:r>
-      <w:r>
-        <w:fldChar w:fldCharType="end"/>
-      </w:r>
+      <w:hyperlink r:id="rId28" w:history="1">
+        <w:r>
+          <w:rPr>
+            <w:rStyle w:val="Hyperlinkki"/>
+            <w:lang w:val="en-US"/>
+          </w:rPr>
+          <w:t>webpack-dev-server@3.1.3</w:t>
+        </w:r>
+      </w:hyperlink>
     </w:p>
     <w:p>
       <w:pPr>
@@ -2977,6 +2923,7 @@
         </w:rPr>
       </w:pPr>
       <w:proofErr w:type="spellStart"/>
+      <w:proofErr w:type="gramStart"/>
       <w:r>
         <w:rPr>
           <w:lang w:val="en-US"/>
@@ -2984,13 +2931,14 @@
         <w:t>npm</w:t>
       </w:r>
       <w:proofErr w:type="spellEnd"/>
+      <w:proofErr w:type="gramEnd"/>
       <w:r>
         <w:rPr>
           <w:lang w:val="en-US"/>
         </w:rPr>
         <w:t xml:space="preserve"> install </w:t>
       </w:r>
-      <w:hyperlink r:id="rId23" w:history="1">
+      <w:hyperlink r:id="rId29" w:history="1">
         <w:r>
           <w:rPr>
             <w:rStyle w:val="Hyperlinkki"/>
@@ -3691,7 +3639,7 @@
         </w:rPr>
         <w:t xml:space="preserve"> install moment@2.22.1 </w:t>
       </w:r>
-      <w:hyperlink r:id="rId24" w:history="1">
+      <w:hyperlink r:id="rId30" w:history="1">
         <w:r>
           <w:rPr>
             <w:rStyle w:val="Hyperlinkki"/>
@@ -3802,7 +3750,7 @@
       </w:pPr>
     </w:p>
     <w:sectPr>
-      <w:headerReference w:type="default" r:id="rId25"/>
+      <w:headerReference w:type="default" r:id="rId31"/>
       <w:pgSz w:w="11906" w:h="16838"/>
       <w:pgMar w:top="1417" w:right="1134" w:bottom="1417" w:left="1134" w:header="708" w:footer="708" w:gutter="0"/>
       <w:cols w:space="708"/>
@@ -5082,7 +5030,7 @@
 </file>
 
 <file path=customXml/itemProps1.xml><?xml version="1.0" encoding="utf-8"?>
-<ds:datastoreItem xmlns:ds="http://schemas.openxmlformats.org/officeDocument/2006/customXml" ds:itemID="{CE2A6E11-2771-4EFC-8A74-120C597F15CD}">
+<ds:datastoreItem xmlns:ds="http://schemas.openxmlformats.org/officeDocument/2006/customXml" ds:itemID="{0C9632BF-660F-493E-8152-0370C631D944}">
   <ds:schemaRefs>
     <ds:schemaRef ds:uri="http://schemas.openxmlformats.org/officeDocument/2006/bibliography"/>
   </ds:schemaRefs>

</xml_diff>

<commit_message>
added base of recipe-app
</commit_message>
<xml_diff>
--- a/Docs/JavaScript AM.docx
+++ b/Docs/JavaScript AM.docx
@@ -53,7 +53,7 @@
           <w:r>
             <w:fldChar w:fldCharType="separate"/>
           </w:r>
-          <w:hyperlink w:anchor="_Toc533431747" w:history="1">
+          <w:hyperlink w:anchor="_Toc533689295" w:history="1">
             <w:r>
               <w:rPr>
                 <w:rStyle w:val="Hyperlinkki"/>
@@ -81,7 +81,7 @@
                 <w:noProof/>
                 <w:webHidden/>
               </w:rPr>
-              <w:instrText xml:space="preserve"> PAGEREF _Toc533431747 \h </w:instrText>
+              <w:instrText xml:space="preserve"> PAGEREF _Toc533689295 \h </w:instrText>
             </w:r>
             <w:r>
               <w:rPr>
@@ -124,7 +124,7 @@
               <w:lang w:eastAsia="fi-FI"/>
             </w:rPr>
           </w:pPr>
-          <w:hyperlink w:anchor="_Toc533431748" w:history="1">
+          <w:hyperlink w:anchor="_Toc533689296" w:history="1">
             <w:r>
               <w:rPr>
                 <w:rStyle w:val="Hyperlinkki"/>
@@ -152,7 +152,7 @@
                 <w:noProof/>
                 <w:webHidden/>
               </w:rPr>
-              <w:instrText xml:space="preserve"> PAGEREF _Toc533431748 \h </w:instrText>
+              <w:instrText xml:space="preserve"> PAGEREF _Toc533689296 \h </w:instrText>
             </w:r>
             <w:r>
               <w:rPr>
@@ -195,7 +195,7 @@
               <w:lang w:eastAsia="fi-FI"/>
             </w:rPr>
           </w:pPr>
-          <w:hyperlink w:anchor="_Toc533431749" w:history="1">
+          <w:hyperlink w:anchor="_Toc533689297" w:history="1">
             <w:r>
               <w:rPr>
                 <w:rStyle w:val="Hyperlinkki"/>
@@ -223,7 +223,7 @@
                 <w:noProof/>
                 <w:webHidden/>
               </w:rPr>
-              <w:instrText xml:space="preserve"> PAGEREF _Toc533431749 \h </w:instrText>
+              <w:instrText xml:space="preserve"> PAGEREF _Toc533689297 \h </w:instrText>
             </w:r>
             <w:r>
               <w:rPr>
@@ -266,7 +266,7 @@
               <w:lang w:eastAsia="fi-FI"/>
             </w:rPr>
           </w:pPr>
-          <w:hyperlink w:anchor="_Toc533431750" w:history="1">
+          <w:hyperlink w:anchor="_Toc533689298" w:history="1">
             <w:r>
               <w:rPr>
                 <w:rStyle w:val="Hyperlinkki"/>
@@ -294,7 +294,7 @@
                 <w:noProof/>
                 <w:webHidden/>
               </w:rPr>
-              <w:instrText xml:space="preserve"> PAGEREF _Toc533431750 \h </w:instrText>
+              <w:instrText xml:space="preserve"> PAGEREF _Toc533689298 \h </w:instrText>
             </w:r>
             <w:r>
               <w:rPr>
@@ -337,7 +337,7 @@
               <w:lang w:eastAsia="fi-FI"/>
             </w:rPr>
           </w:pPr>
-          <w:hyperlink w:anchor="_Toc533431751" w:history="1">
+          <w:hyperlink w:anchor="_Toc533689299" w:history="1">
             <w:r>
               <w:rPr>
                 <w:rStyle w:val="Hyperlinkki"/>
@@ -365,7 +365,7 @@
                 <w:noProof/>
                 <w:webHidden/>
               </w:rPr>
-              <w:instrText xml:space="preserve"> PAGEREF _Toc533431751 \h </w:instrText>
+              <w:instrText xml:space="preserve"> PAGEREF _Toc533689299 \h </w:instrText>
             </w:r>
             <w:r>
               <w:rPr>
@@ -408,7 +408,7 @@
               <w:lang w:eastAsia="fi-FI"/>
             </w:rPr>
           </w:pPr>
-          <w:hyperlink w:anchor="_Toc533431752" w:history="1">
+          <w:hyperlink w:anchor="_Toc533689300" w:history="1">
             <w:r>
               <w:rPr>
                 <w:rStyle w:val="Hyperlinkki"/>
@@ -436,7 +436,7 @@
                 <w:noProof/>
                 <w:webHidden/>
               </w:rPr>
-              <w:instrText xml:space="preserve"> PAGEREF _Toc533431752 \h </w:instrText>
+              <w:instrText xml:space="preserve"> PAGEREF _Toc533689300 \h </w:instrText>
             </w:r>
             <w:r>
               <w:rPr>
@@ -479,7 +479,7 @@
               <w:lang w:eastAsia="fi-FI"/>
             </w:rPr>
           </w:pPr>
-          <w:hyperlink w:anchor="_Toc533431753" w:history="1">
+          <w:hyperlink w:anchor="_Toc533689301" w:history="1">
             <w:r>
               <w:rPr>
                 <w:rStyle w:val="Hyperlinkki"/>
@@ -507,7 +507,7 @@
                 <w:noProof/>
                 <w:webHidden/>
               </w:rPr>
-              <w:instrText xml:space="preserve"> PAGEREF _Toc533431753 \h </w:instrText>
+              <w:instrText xml:space="preserve"> PAGEREF _Toc533689301 \h </w:instrText>
             </w:r>
             <w:r>
               <w:rPr>
@@ -550,7 +550,7 @@
               <w:lang w:eastAsia="fi-FI"/>
             </w:rPr>
           </w:pPr>
-          <w:hyperlink w:anchor="_Toc533431754" w:history="1">
+          <w:hyperlink w:anchor="_Toc533689302" w:history="1">
             <w:r>
               <w:rPr>
                 <w:rStyle w:val="Hyperlinkki"/>
@@ -578,7 +578,7 @@
                 <w:noProof/>
                 <w:webHidden/>
               </w:rPr>
-              <w:instrText xml:space="preserve"> PAGEREF _Toc533431754 \h </w:instrText>
+              <w:instrText xml:space="preserve"> PAGEREF _Toc533689302 \h </w:instrText>
             </w:r>
             <w:r>
               <w:rPr>
@@ -599,6 +599,361 @@
                 <w:webHidden/>
               </w:rPr>
               <w:t>10</w:t>
+            </w:r>
+            <w:r>
+              <w:rPr>
+                <w:noProof/>
+                <w:webHidden/>
+              </w:rPr>
+              <w:fldChar w:fldCharType="end"/>
+            </w:r>
+          </w:hyperlink>
+        </w:p>
+        <w:p>
+          <w:pPr>
+            <w:pStyle w:val="Sisluet1"/>
+            <w:tabs>
+              <w:tab w:val="right" w:leader="dot" w:pos="9628"/>
+            </w:tabs>
+            <w:rPr>
+              <w:rFonts w:eastAsiaTheme="minorEastAsia"/>
+              <w:noProof/>
+              <w:lang w:eastAsia="fi-FI"/>
+            </w:rPr>
+          </w:pPr>
+          <w:hyperlink w:anchor="_Toc533689303" w:history="1">
+            <w:r>
+              <w:rPr>
+                <w:rStyle w:val="Hyperlinkki"/>
+                <w:noProof/>
+                <w:lang w:val="en-US"/>
+              </w:rPr>
+              <w:t>Lesson 141 third party libraries</w:t>
+            </w:r>
+            <w:r>
+              <w:rPr>
+                <w:noProof/>
+                <w:webHidden/>
+              </w:rPr>
+              <w:tab/>
+            </w:r>
+            <w:r>
+              <w:rPr>
+                <w:noProof/>
+                <w:webHidden/>
+              </w:rPr>
+              <w:fldChar w:fldCharType="begin"/>
+            </w:r>
+            <w:r>
+              <w:rPr>
+                <w:noProof/>
+                <w:webHidden/>
+              </w:rPr>
+              <w:instrText xml:space="preserve"> PAGEREF _Toc533689303 \h </w:instrText>
+            </w:r>
+            <w:r>
+              <w:rPr>
+                <w:noProof/>
+                <w:webHidden/>
+              </w:rPr>
+            </w:r>
+            <w:r>
+              <w:rPr>
+                <w:noProof/>
+                <w:webHidden/>
+              </w:rPr>
+              <w:fldChar w:fldCharType="separate"/>
+            </w:r>
+            <w:r>
+              <w:rPr>
+                <w:noProof/>
+                <w:webHidden/>
+              </w:rPr>
+              <w:t>10</w:t>
+            </w:r>
+            <w:r>
+              <w:rPr>
+                <w:noProof/>
+                <w:webHidden/>
+              </w:rPr>
+              <w:fldChar w:fldCharType="end"/>
+            </w:r>
+          </w:hyperlink>
+        </w:p>
+        <w:p>
+          <w:pPr>
+            <w:pStyle w:val="Sisluet1"/>
+            <w:tabs>
+              <w:tab w:val="right" w:leader="dot" w:pos="9628"/>
+            </w:tabs>
+            <w:rPr>
+              <w:rFonts w:eastAsiaTheme="minorEastAsia"/>
+              <w:noProof/>
+              <w:lang w:eastAsia="fi-FI"/>
+            </w:rPr>
+          </w:pPr>
+          <w:hyperlink w:anchor="_Toc533689304" w:history="1">
+            <w:r>
+              <w:rPr>
+                <w:rStyle w:val="Hyperlinkki"/>
+                <w:noProof/>
+                <w:lang w:val="en-US"/>
+              </w:rPr>
+              <w:t>Lesson 142</w:t>
+            </w:r>
+            <w:r>
+              <w:rPr>
+                <w:noProof/>
+                <w:webHidden/>
+              </w:rPr>
+              <w:tab/>
+            </w:r>
+            <w:r>
+              <w:rPr>
+                <w:noProof/>
+                <w:webHidden/>
+              </w:rPr>
+              <w:fldChar w:fldCharType="begin"/>
+            </w:r>
+            <w:r>
+              <w:rPr>
+                <w:noProof/>
+                <w:webHidden/>
+              </w:rPr>
+              <w:instrText xml:space="preserve"> PAGEREF _Toc533689304 \h </w:instrText>
+            </w:r>
+            <w:r>
+              <w:rPr>
+                <w:noProof/>
+                <w:webHidden/>
+              </w:rPr>
+            </w:r>
+            <w:r>
+              <w:rPr>
+                <w:noProof/>
+                <w:webHidden/>
+              </w:rPr>
+              <w:fldChar w:fldCharType="separate"/>
+            </w:r>
+            <w:r>
+              <w:rPr>
+                <w:noProof/>
+                <w:webHidden/>
+              </w:rPr>
+              <w:t>11</w:t>
+            </w:r>
+            <w:r>
+              <w:rPr>
+                <w:noProof/>
+                <w:webHidden/>
+              </w:rPr>
+              <w:fldChar w:fldCharType="end"/>
+            </w:r>
+          </w:hyperlink>
+        </w:p>
+        <w:p>
+          <w:pPr>
+            <w:pStyle w:val="Sisluet1"/>
+            <w:tabs>
+              <w:tab w:val="right" w:leader="dot" w:pos="9628"/>
+            </w:tabs>
+            <w:rPr>
+              <w:rFonts w:eastAsiaTheme="minorEastAsia"/>
+              <w:noProof/>
+              <w:lang w:eastAsia="fi-FI"/>
+            </w:rPr>
+          </w:pPr>
+          <w:hyperlink w:anchor="_Toc533689305" w:history="1">
+            <w:r>
+              <w:rPr>
+                <w:rStyle w:val="Hyperlinkki"/>
+                <w:noProof/>
+                <w:lang w:val="en-US"/>
+              </w:rPr>
+              <w:t>Lessonn 143 - npm install moment@2.22.1 uuid@3.2.1</w:t>
+            </w:r>
+            <w:r>
+              <w:rPr>
+                <w:noProof/>
+                <w:webHidden/>
+              </w:rPr>
+              <w:tab/>
+            </w:r>
+            <w:r>
+              <w:rPr>
+                <w:noProof/>
+                <w:webHidden/>
+              </w:rPr>
+              <w:fldChar w:fldCharType="begin"/>
+            </w:r>
+            <w:r>
+              <w:rPr>
+                <w:noProof/>
+                <w:webHidden/>
+              </w:rPr>
+              <w:instrText xml:space="preserve"> PAGEREF _Toc533689305 \h </w:instrText>
+            </w:r>
+            <w:r>
+              <w:rPr>
+                <w:noProof/>
+                <w:webHidden/>
+              </w:rPr>
+            </w:r>
+            <w:r>
+              <w:rPr>
+                <w:noProof/>
+                <w:webHidden/>
+              </w:rPr>
+              <w:fldChar w:fldCharType="separate"/>
+            </w:r>
+            <w:r>
+              <w:rPr>
+                <w:noProof/>
+                <w:webHidden/>
+              </w:rPr>
+              <w:t>11</w:t>
+            </w:r>
+            <w:r>
+              <w:rPr>
+                <w:noProof/>
+                <w:webHidden/>
+              </w:rPr>
+              <w:fldChar w:fldCharType="end"/>
+            </w:r>
+          </w:hyperlink>
+        </w:p>
+        <w:p>
+          <w:pPr>
+            <w:pStyle w:val="Sisluet1"/>
+            <w:tabs>
+              <w:tab w:val="right" w:leader="dot" w:pos="9628"/>
+            </w:tabs>
+            <w:rPr>
+              <w:rFonts w:eastAsiaTheme="minorEastAsia"/>
+              <w:noProof/>
+              <w:lang w:eastAsia="fi-FI"/>
+            </w:rPr>
+          </w:pPr>
+          <w:hyperlink w:anchor="_Toc533689306" w:history="1">
+            <w:r>
+              <w:rPr>
+                <w:rStyle w:val="Hyperlinkki"/>
+                <w:noProof/>
+                <w:lang w:val="en-US"/>
+              </w:rPr>
+              <w:t>Lesson 145</w:t>
+            </w:r>
+            <w:r>
+              <w:rPr>
+                <w:noProof/>
+                <w:webHidden/>
+              </w:rPr>
+              <w:tab/>
+            </w:r>
+            <w:r>
+              <w:rPr>
+                <w:noProof/>
+                <w:webHidden/>
+              </w:rPr>
+              <w:fldChar w:fldCharType="begin"/>
+            </w:r>
+            <w:r>
+              <w:rPr>
+                <w:noProof/>
+                <w:webHidden/>
+              </w:rPr>
+              <w:instrText xml:space="preserve"> PAGEREF _Toc533689306 \h </w:instrText>
+            </w:r>
+            <w:r>
+              <w:rPr>
+                <w:noProof/>
+                <w:webHidden/>
+              </w:rPr>
+            </w:r>
+            <w:r>
+              <w:rPr>
+                <w:noProof/>
+                <w:webHidden/>
+              </w:rPr>
+              <w:fldChar w:fldCharType="separate"/>
+            </w:r>
+            <w:r>
+              <w:rPr>
+                <w:noProof/>
+                <w:webHidden/>
+              </w:rPr>
+              <w:t>11</w:t>
+            </w:r>
+            <w:r>
+              <w:rPr>
+                <w:noProof/>
+                <w:webHidden/>
+              </w:rPr>
+              <w:fldChar w:fldCharType="end"/>
+            </w:r>
+          </w:hyperlink>
+        </w:p>
+        <w:p>
+          <w:pPr>
+            <w:pStyle w:val="Sisluet1"/>
+            <w:tabs>
+              <w:tab w:val="right" w:leader="dot" w:pos="9628"/>
+            </w:tabs>
+            <w:rPr>
+              <w:rFonts w:eastAsiaTheme="minorEastAsia"/>
+              <w:noProof/>
+              <w:lang w:eastAsia="fi-FI"/>
+            </w:rPr>
+          </w:pPr>
+          <w:hyperlink w:anchor="_Toc533689307" w:history="1">
+            <w:r>
+              <w:rPr>
+                <w:rStyle w:val="Hyperlinkki"/>
+                <w:noProof/>
+                <w:lang w:val="en-US"/>
+              </w:rPr>
+              <w:t>Lesson 154 Recipe App</w:t>
+            </w:r>
+            <w:r>
+              <w:rPr>
+                <w:noProof/>
+                <w:webHidden/>
+              </w:rPr>
+              <w:tab/>
+            </w:r>
+            <w:r>
+              <w:rPr>
+                <w:noProof/>
+                <w:webHidden/>
+              </w:rPr>
+              <w:fldChar w:fldCharType="begin"/>
+            </w:r>
+            <w:r>
+              <w:rPr>
+                <w:noProof/>
+                <w:webHidden/>
+              </w:rPr>
+              <w:instrText xml:space="preserve"> PAGEREF _Toc533689307 \h </w:instrText>
+            </w:r>
+            <w:r>
+              <w:rPr>
+                <w:noProof/>
+                <w:webHidden/>
+              </w:rPr>
+            </w:r>
+            <w:r>
+              <w:rPr>
+                <w:noProof/>
+                <w:webHidden/>
+              </w:rPr>
+              <w:fldChar w:fldCharType="separate"/>
+            </w:r>
+            <w:r>
+              <w:rPr>
+                <w:noProof/>
+                <w:webHidden/>
+              </w:rPr>
+              <w:t>12</w:t>
             </w:r>
             <w:r>
               <w:rPr>
@@ -731,7 +1086,7 @@
           <w:lang w:val="en-US"/>
         </w:rPr>
       </w:pPr>
-      <w:bookmarkStart w:id="0" w:name="_Toc533431747"/>
+      <w:bookmarkStart w:id="0" w:name="_Toc533689295"/>
       <w:r>
         <w:rPr>
           <w:lang w:val="en-US"/>
@@ -1367,7 +1722,7 @@
           <w:lang w:val="en-US"/>
         </w:rPr>
       </w:pPr>
-      <w:bookmarkStart w:id="1" w:name="_Toc533431748"/>
+      <w:bookmarkStart w:id="1" w:name="_Toc533689296"/>
       <w:r>
         <w:rPr>
           <w:lang w:val="en-US"/>
@@ -1927,7 +2282,7 @@
           <w:lang w:val="en-US"/>
         </w:rPr>
       </w:pPr>
-      <w:bookmarkStart w:id="2" w:name="_Toc533431749"/>
+      <w:bookmarkStart w:id="2" w:name="_Toc533689297"/>
       <w:proofErr w:type="spellStart"/>
       <w:r>
         <w:rPr>
@@ -2198,7 +2553,7 @@
           <w:lang w:val="en-US"/>
         </w:rPr>
       </w:pPr>
-      <w:bookmarkStart w:id="3" w:name="_Toc533431750"/>
+      <w:bookmarkStart w:id="3" w:name="_Toc533689298"/>
       <w:r>
         <w:rPr>
           <w:lang w:val="en-US"/>
@@ -2258,7 +2613,7 @@
           <w:lang w:val="en-US"/>
         </w:rPr>
       </w:pPr>
-      <w:bookmarkStart w:id="4" w:name="_Toc533431751"/>
+      <w:bookmarkStart w:id="4" w:name="_Toc533689299"/>
       <w:r>
         <w:rPr>
           <w:lang w:val="en-US"/>
@@ -2471,7 +2826,7 @@
           <w:lang w:val="en-US"/>
         </w:rPr>
       </w:pPr>
-      <w:bookmarkStart w:id="5" w:name="_Toc533431752"/>
+      <w:bookmarkStart w:id="5" w:name="_Toc533689300"/>
       <w:r>
         <w:rPr>
           <w:lang w:val="en-US"/>
@@ -2747,7 +3102,7 @@
           <w:lang w:val="en-US"/>
         </w:rPr>
       </w:pPr>
-      <w:bookmarkStart w:id="6" w:name="_Toc533431753"/>
+      <w:bookmarkStart w:id="6" w:name="_Toc533689301"/>
       <w:r>
         <w:rPr>
           <w:lang w:val="en-US"/>
@@ -2811,7 +3166,7 @@
           <w:lang w:val="en-US"/>
         </w:rPr>
       </w:pPr>
-      <w:bookmarkStart w:id="7" w:name="_Toc533431754"/>
+      <w:bookmarkStart w:id="7" w:name="_Toc533689302"/>
       <w:r>
         <w:rPr>
           <w:lang w:val="en-US"/>
@@ -2902,12 +3257,14 @@
           <w:lang w:val="en-US"/>
         </w:rPr>
       </w:pPr>
+      <w:bookmarkStart w:id="8" w:name="_Toc533689303"/>
       <w:r>
         <w:rPr>
           <w:lang w:val="en-US"/>
         </w:rPr>
         <w:t>Lesson 141 third party libraries</w:t>
       </w:r>
+      <w:bookmarkEnd w:id="8"/>
     </w:p>
     <w:p>
       <w:pPr>
@@ -3554,6 +3911,7 @@
           <w:lang w:val="en-US"/>
         </w:rPr>
       </w:pPr>
+      <w:bookmarkStart w:id="9" w:name="_Toc533689304"/>
       <w:r>
         <w:rPr>
           <w:lang w:val="en-US"/>
@@ -3561,6 +3919,7 @@
         <w:lastRenderedPageBreak/>
         <w:t>Lesson 142</w:t>
       </w:r>
+      <w:bookmarkEnd w:id="9"/>
     </w:p>
     <w:p>
       <w:pPr>
@@ -3611,6 +3970,7 @@
           <w:lang w:val="en-US"/>
         </w:rPr>
       </w:pPr>
+      <w:bookmarkStart w:id="10" w:name="_Toc533689305"/>
       <w:proofErr w:type="spellStart"/>
       <w:r>
         <w:rPr>
@@ -3647,6 +4007,7 @@
           </w:rPr>
           <w:t>uuid@3.2.1</w:t>
         </w:r>
+        <w:bookmarkEnd w:id="10"/>
       </w:hyperlink>
     </w:p>
     <w:p>
@@ -3663,12 +4024,14 @@
           <w:lang w:val="en-US"/>
         </w:rPr>
       </w:pPr>
+      <w:bookmarkStart w:id="11" w:name="_Toc533689306"/>
       <w:r>
         <w:rPr>
           <w:lang w:val="en-US"/>
         </w:rPr>
         <w:t>Lesson 145</w:t>
       </w:r>
+      <w:bookmarkEnd w:id="11"/>
     </w:p>
     <w:p>
       <w:pPr>
@@ -3745,12 +4108,345 @@
     <w:p>
       <w:pPr>
         <w:rPr>
+          <w:b/>
+          <w:lang w:val="en-US"/>
+        </w:rPr>
+      </w:pPr>
+    </w:p>
+    <w:p>
+      <w:pPr>
+        <w:pStyle w:val="Otsikko1"/>
+        <w:rPr>
+          <w:lang w:val="en-US"/>
+        </w:rPr>
+      </w:pPr>
+      <w:r>
+        <w:rPr>
+          <w:lang w:val="en-US"/>
+        </w:rPr>
+        <w:t>Lesson 152</w:t>
+      </w:r>
+    </w:p>
+    <w:p>
+      <w:pPr>
+        <w:rPr>
+          <w:lang w:val="en-US"/>
+        </w:rPr>
+      </w:pPr>
+    </w:p>
+    <w:p>
+      <w:pPr>
+        <w:rPr>
+          <w:rFonts w:ascii="Consolas" w:hAnsi="Consolas" w:cs="Consolas"/>
+          <w:lang w:val="en-US"/>
+        </w:rPr>
+      </w:pPr>
+      <w:proofErr w:type="spellStart"/>
+      <w:proofErr w:type="gramStart"/>
+      <w:r>
+        <w:rPr>
+          <w:rFonts w:ascii="Consolas" w:hAnsi="Consolas" w:cs="Consolas"/>
+          <w:lang w:val="en-US"/>
+        </w:rPr>
+        <w:t>npm</w:t>
+      </w:r>
+      <w:proofErr w:type="spellEnd"/>
+      <w:proofErr w:type="gramEnd"/>
+      <w:r>
+        <w:rPr>
+          <w:rFonts w:ascii="Consolas" w:hAnsi="Consolas" w:cs="Consolas"/>
+          <w:lang w:val="en-US"/>
+        </w:rPr>
+        <w:t xml:space="preserve"> install </w:t>
+      </w:r>
+      <w:hyperlink r:id="rId31" w:history="1">
+        <w:r>
+          <w:rPr>
+            <w:rStyle w:val="Hyperlinkki"/>
+            <w:rFonts w:ascii="Consolas" w:hAnsi="Consolas" w:cs="Consolas"/>
+            <w:lang w:val="en-US"/>
+          </w:rPr>
+          <w:t>babel-plugin-transform-object-rest-spread@6.26.0</w:t>
+        </w:r>
+      </w:hyperlink>
+    </w:p>
+    <w:p>
+      <w:pPr>
+        <w:rPr>
+          <w:rFonts w:ascii="Consolas" w:hAnsi="Consolas" w:cs="Consolas"/>
+          <w:lang w:val="en-US"/>
+        </w:rPr>
+      </w:pPr>
+      <w:proofErr w:type="gramStart"/>
+      <w:r>
+        <w:rPr>
+          <w:rFonts w:ascii="Consolas" w:hAnsi="Consolas" w:cs="Consolas"/>
+          <w:lang w:val="en-US"/>
+        </w:rPr>
+        <w:t>and</w:t>
+      </w:r>
+      <w:proofErr w:type="gramEnd"/>
+      <w:r>
+        <w:rPr>
+          <w:rFonts w:ascii="Consolas" w:hAnsi="Consolas" w:cs="Consolas"/>
+          <w:lang w:val="en-US"/>
+        </w:rPr>
+        <w:t xml:space="preserve"> to </w:t>
+      </w:r>
+      <w:proofErr w:type="spellStart"/>
+      <w:r>
+        <w:rPr>
+          <w:rFonts w:ascii="Consolas" w:hAnsi="Consolas" w:cs="Consolas"/>
+          <w:lang w:val="en-US"/>
+        </w:rPr>
+        <w:t>webpack.config.js</w:t>
+      </w:r>
+      <w:proofErr w:type="spellEnd"/>
+      <w:r>
+        <w:rPr>
+          <w:rFonts w:ascii="Consolas" w:hAnsi="Consolas" w:cs="Consolas"/>
+          <w:lang w:val="en-US"/>
+        </w:rPr>
+        <w:t xml:space="preserve"> add line </w:t>
+      </w:r>
+    </w:p>
+    <w:p>
+      <w:pPr>
+        <w:shd w:val="clear" w:color="auto" w:fill="1E1E1E"/>
+        <w:spacing w:after="0" w:line="295" w:lineRule="atLeast"/>
+        <w:rPr>
+          <w:rFonts w:ascii="Consolas" w:eastAsia="Times New Roman" w:hAnsi="Consolas" w:cs="Times New Roman"/>
+          <w:color w:val="D4D4D4"/>
+          <w:sz w:val="21"/>
+          <w:szCs w:val="21"/>
+          <w:lang w:val="en-US" w:eastAsia="fi-FI"/>
+        </w:rPr>
+      </w:pPr>
+      <w:r>
+        <w:rPr>
+          <w:rFonts w:ascii="Consolas" w:eastAsia="Times New Roman" w:hAnsi="Consolas" w:cs="Times New Roman"/>
+          <w:color w:val="D4D4D4"/>
+          <w:sz w:val="21"/>
+          <w:szCs w:val="21"/>
+          <w:lang w:val="en-US" w:eastAsia="fi-FI"/>
+        </w:rPr>
+        <w:t xml:space="preserve">                    </w:t>
+      </w:r>
+      <w:proofErr w:type="gramStart"/>
+      <w:r>
+        <w:rPr>
+          <w:rFonts w:ascii="Consolas" w:eastAsia="Times New Roman" w:hAnsi="Consolas" w:cs="Times New Roman"/>
+          <w:color w:val="CE9178"/>
+          <w:sz w:val="21"/>
+          <w:szCs w:val="21"/>
+          <w:lang w:val="en-US" w:eastAsia="fi-FI"/>
+        </w:rPr>
+        <w:t>plugins</w:t>
+      </w:r>
+      <w:proofErr w:type="gramEnd"/>
+      <w:r>
+        <w:rPr>
+          <w:rFonts w:ascii="Consolas" w:eastAsia="Times New Roman" w:hAnsi="Consolas" w:cs="Times New Roman"/>
+          <w:color w:val="D4D4D4"/>
+          <w:sz w:val="21"/>
+          <w:szCs w:val="21"/>
+          <w:lang w:val="en-US" w:eastAsia="fi-FI"/>
+        </w:rPr>
+        <w:t>: [</w:t>
+      </w:r>
+      <w:r>
+        <w:rPr>
+          <w:rFonts w:ascii="Consolas" w:eastAsia="Times New Roman" w:hAnsi="Consolas" w:cs="Times New Roman"/>
+          <w:color w:val="CE9178"/>
+          <w:sz w:val="21"/>
+          <w:szCs w:val="21"/>
+          <w:lang w:val="en-US" w:eastAsia="fi-FI"/>
+        </w:rPr>
+        <w:t>'transform-object-rest-spread'</w:t>
+      </w:r>
+      <w:r>
+        <w:rPr>
+          <w:rFonts w:ascii="Consolas" w:eastAsia="Times New Roman" w:hAnsi="Consolas" w:cs="Times New Roman"/>
+          <w:color w:val="D4D4D4"/>
+          <w:sz w:val="21"/>
+          <w:szCs w:val="21"/>
+          <w:lang w:val="en-US" w:eastAsia="fi-FI"/>
+        </w:rPr>
+        <w:t>]</w:t>
+      </w:r>
+    </w:p>
+    <w:p>
+      <w:pPr>
+        <w:rPr>
+          <w:rFonts w:ascii="Consolas" w:hAnsi="Consolas" w:cs="Consolas"/>
+          <w:lang w:val="en-US"/>
+        </w:rPr>
+      </w:pPr>
+    </w:p>
+    <w:p>
+      <w:pPr>
+        <w:rPr>
+          <w:rFonts w:ascii="Consolas" w:hAnsi="Consolas" w:cs="Consolas"/>
+          <w:lang w:val="en-US"/>
+        </w:rPr>
+      </w:pPr>
+      <w:r>
+        <w:rPr>
+          <w:rFonts w:ascii="Consolas" w:hAnsi="Consolas" w:cs="Consolas"/>
+          <w:lang w:val="en-US"/>
+        </w:rPr>
+        <w:br w:type="page"/>
+      </w:r>
+    </w:p>
+    <w:p>
+      <w:pPr>
+        <w:pStyle w:val="Otsikko1"/>
+        <w:rPr>
+          <w:lang w:val="en-US"/>
+        </w:rPr>
+      </w:pPr>
+      <w:bookmarkStart w:id="12" w:name="_Toc533689307"/>
+      <w:r>
+        <w:rPr>
+          <w:lang w:val="en-US"/>
+        </w:rPr>
+        <w:lastRenderedPageBreak/>
+        <w:t>Lesson 154 Recipe App</w:t>
+      </w:r>
+      <w:bookmarkEnd w:id="12"/>
+    </w:p>
+    <w:p>
+      <w:pPr>
+        <w:rPr>
+          <w:lang w:val="en-US"/>
+        </w:rPr>
+      </w:pPr>
+    </w:p>
+    <w:p>
+      <w:pPr>
+        <w:rPr>
+          <w:lang w:val="en-US"/>
+        </w:rPr>
+      </w:pPr>
+      <w:r>
+        <w:rPr>
+          <w:noProof/>
+          <w:lang w:eastAsia="fi-FI"/>
+        </w:rPr>
+        <w:drawing>
+          <wp:inline distT="0" distB="0" distL="0" distR="0">
+            <wp:extent cx="5562533" cy="3948546"/>
+            <wp:effectExtent l="19050" t="0" r="67" b="0"/>
+            <wp:docPr id="11" name="Kuva 1"/>
+            <wp:cNvGraphicFramePr>
+              <a:graphicFrameLocks xmlns:a="http://schemas.openxmlformats.org/drawingml/2006/main" noChangeAspect="1"/>
+            </wp:cNvGraphicFramePr>
+            <a:graphic xmlns:a="http://schemas.openxmlformats.org/drawingml/2006/main">
+              <a:graphicData uri="http://schemas.openxmlformats.org/drawingml/2006/picture">
+                <pic:pic xmlns:pic="http://schemas.openxmlformats.org/drawingml/2006/picture">
+                  <pic:nvPicPr>
+                    <pic:cNvPr id="0" name="Picture 1"/>
+                    <pic:cNvPicPr>
+                      <a:picLocks noChangeAspect="1" noChangeArrowheads="1"/>
+                    </pic:cNvPicPr>
+                  </pic:nvPicPr>
+                  <pic:blipFill>
+                    <a:blip r:embed="rId32" cstate="print"/>
+                    <a:srcRect/>
+                    <a:stretch>
+                      <a:fillRect/>
+                    </a:stretch>
+                  </pic:blipFill>
+                  <pic:spPr bwMode="auto">
+                    <a:xfrm>
+                      <a:off x="0" y="0"/>
+                      <a:ext cx="5569043" cy="3953167"/>
+                    </a:xfrm>
+                    <a:prstGeom prst="rect">
+                      <a:avLst/>
+                    </a:prstGeom>
+                    <a:noFill/>
+                    <a:ln w="9525">
+                      <a:noFill/>
+                      <a:miter lim="800000"/>
+                      <a:headEnd/>
+                      <a:tailEnd/>
+                    </a:ln>
+                  </pic:spPr>
+                </pic:pic>
+              </a:graphicData>
+            </a:graphic>
+          </wp:inline>
+        </w:drawing>
+      </w:r>
+    </w:p>
+    <w:p>
+      <w:pPr>
+        <w:rPr>
+          <w:lang w:val="en-US"/>
+        </w:rPr>
+      </w:pPr>
+      <w:r>
+        <w:rPr>
+          <w:noProof/>
+          <w:lang w:eastAsia="fi-FI"/>
+        </w:rPr>
+        <w:drawing>
+          <wp:inline distT="0" distB="0" distL="0" distR="0">
+            <wp:extent cx="5675168" cy="4035525"/>
+            <wp:effectExtent l="19050" t="0" r="1732" b="0"/>
+            <wp:docPr id="12" name="Kuva 4"/>
+            <wp:cNvGraphicFramePr>
+              <a:graphicFrameLocks xmlns:a="http://schemas.openxmlformats.org/drawingml/2006/main" noChangeAspect="1"/>
+            </wp:cNvGraphicFramePr>
+            <a:graphic xmlns:a="http://schemas.openxmlformats.org/drawingml/2006/main">
+              <a:graphicData uri="http://schemas.openxmlformats.org/drawingml/2006/picture">
+                <pic:pic xmlns:pic="http://schemas.openxmlformats.org/drawingml/2006/picture">
+                  <pic:nvPicPr>
+                    <pic:cNvPr id="0" name="Picture 4"/>
+                    <pic:cNvPicPr>
+                      <a:picLocks noChangeAspect="1" noChangeArrowheads="1"/>
+                    </pic:cNvPicPr>
+                  </pic:nvPicPr>
+                  <pic:blipFill>
+                    <a:blip r:embed="rId33" cstate="print"/>
+                    <a:srcRect/>
+                    <a:stretch>
+                      <a:fillRect/>
+                    </a:stretch>
+                  </pic:blipFill>
+                  <pic:spPr bwMode="auto">
+                    <a:xfrm>
+                      <a:off x="0" y="0"/>
+                      <a:ext cx="5673695" cy="4034478"/>
+                    </a:xfrm>
+                    <a:prstGeom prst="rect">
+                      <a:avLst/>
+                    </a:prstGeom>
+                    <a:noFill/>
+                    <a:ln w="9525">
+                      <a:noFill/>
+                      <a:miter lim="800000"/>
+                      <a:headEnd/>
+                      <a:tailEnd/>
+                    </a:ln>
+                  </pic:spPr>
+                </pic:pic>
+              </a:graphicData>
+            </a:graphic>
+          </wp:inline>
+        </w:drawing>
+      </w:r>
+    </w:p>
+    <w:p>
+      <w:pPr>
+        <w:rPr>
           <w:lang w:val="en-US"/>
         </w:rPr>
       </w:pPr>
     </w:p>
     <w:sectPr>
-      <w:headerReference w:type="default" r:id="rId31"/>
+      <w:headerReference w:type="default" r:id="rId34"/>
       <w:pgSz w:w="11906" w:h="16838"/>
       <w:pgMar w:top="1417" w:right="1134" w:bottom="1417" w:left="1134" w:header="708" w:footer="708" w:gutter="0"/>
       <w:cols w:space="708"/>
@@ -5030,7 +5726,7 @@
 </file>
 
 <file path=customXml/itemProps1.xml><?xml version="1.0" encoding="utf-8"?>
-<ds:datastoreItem xmlns:ds="http://schemas.openxmlformats.org/officeDocument/2006/customXml" ds:itemID="{0C9632BF-660F-493E-8152-0370C631D944}">
+<ds:datastoreItem xmlns:ds="http://schemas.openxmlformats.org/officeDocument/2006/customXml" ds:itemID="{3E33D25B-5A75-44ED-A1A0-43AA7635FDC9}">
   <ds:schemaRefs>
     <ds:schemaRef ds:uri="http://schemas.openxmlformats.org/officeDocument/2006/bibliography"/>
   </ds:schemaRefs>

</xml_diff>

<commit_message>
added lines to notes-app-old-2 gained some functionality
</commit_message>
<xml_diff>
--- a/Docs/JavaScript AM.docx
+++ b/Docs/JavaScript AM.docx
@@ -976,24 +976,21 @@
     <w:p>
       <w:pPr>
         <w:rPr>
-          <w:lang w:val="en-US"/>
-        </w:rPr>
-      </w:pPr>
-      <w:r>
-        <w:rPr>
-          <w:lang w:val="en-US"/>
-        </w:rPr>
-        <w:t xml:space="preserve">PS C:\Users\lauri\JavaScript_AM&gt; live-server notes-app </w:t>
-      </w:r>
-      <w:r>
-        <w:rPr>
-          <w:lang w:val="en-US"/>
-        </w:rPr>
-        <w:t xml:space="preserve">   (</w:t>
+          <w:b/>
+          <w:lang w:val="en-US"/>
+        </w:rPr>
+      </w:pPr>
+      <w:r>
+        <w:rPr>
+          <w:b/>
+          <w:lang w:val="en-US"/>
+        </w:rPr>
+        <w:t>PS C:\Users\lauri\JavaScript_AM&gt; live-server notes-app    (</w:t>
       </w:r>
       <w:proofErr w:type="spellStart"/>
       <w:r>
         <w:rPr>
+          <w:b/>
           <w:lang w:val="en-US"/>
         </w:rPr>
         <w:t>juurihakemistossa</w:t>
@@ -1001,9 +998,17 @@
       <w:proofErr w:type="spellEnd"/>
       <w:r>
         <w:rPr>
+          <w:b/>
           <w:lang w:val="en-US"/>
         </w:rPr>
         <w:t>)</w:t>
+      </w:r>
+      <w:r>
+        <w:rPr>
+          <w:b/>
+          <w:lang w:val="en-US"/>
+        </w:rPr>
+        <w:t xml:space="preserve">    !!!!</w:t>
       </w:r>
     </w:p>
     <w:p>
@@ -5747,7 +5752,7 @@
 </file>
 
 <file path=customXml/itemProps1.xml><?xml version="1.0" encoding="utf-8"?>
-<ds:datastoreItem xmlns:ds="http://schemas.openxmlformats.org/officeDocument/2006/customXml" ds:itemID="{830FC239-5BF6-4A93-B5B3-3CFDC52B206E}">
+<ds:datastoreItem xmlns:ds="http://schemas.openxmlformats.org/officeDocument/2006/customXml" ds:itemID="{472EE6F8-FC2A-4932-AA63-D377ACEB9B98}">
   <ds:schemaRefs>
     <ds:schemaRef ds:uri="http://schemas.openxmlformats.org/officeDocument/2006/bibliography"/>
   </ds:schemaRefs>

</xml_diff>